<commit_message>
Cambios en el propósito
</commit_message>
<xml_diff>
--- a/ENTREGA1.docx
+++ b/ENTREGA1.docx
@@ -10,6 +10,7 @@
           <w:docPartUnique/>
         </w:docPartObj>
       </w:sdtPr>
+      <w:sdtEndPr/>
       <w:sdtContent>
         <w:p>
           <w:r>
@@ -19,7 +20,7 @@
             <mc:AlternateContent>
               <mc:Choice Requires="wps">
                 <w:drawing>
-                  <wp:anchor distT="0" distB="0" distL="114300" distR="114300" simplePos="0" relativeHeight="251659264" behindDoc="0" locked="0" layoutInCell="1" allowOverlap="1">
+                  <wp:anchor distT="0" distB="0" distL="114300" distR="114300" simplePos="0" relativeHeight="251659264" behindDoc="0" locked="0" layoutInCell="1" allowOverlap="1" wp14:anchorId="5F15EED5" wp14:editId="67783931">
                     <wp:simplePos x="0" y="0"/>
                     <wp:positionH relativeFrom="margin">
                       <wp:posOffset>-723900</wp:posOffset>
@@ -102,7 +103,7 @@
                                         <w:sz w:val="64"/>
                                         <w:szCs w:val="64"/>
                                       </w:rPr>
-                                      <w:t xml:space="preserve">Fundamentos de ingeniería de software </w:t>
+                                      <w:t>Fundamentos de ingeniería de software</w:t>
                                     </w:r>
                                   </w:sdtContent>
                                 </w:sdt>
@@ -120,6 +121,7 @@
                                   <w:dataBinding w:prefixMappings="xmlns:ns0='http://purl.org/dc/elements/1.1/' xmlns:ns1='http://schemas.openxmlformats.org/package/2006/metadata/core-properties' " w:xpath="/ns1:coreProperties[1]/ns0:subject[1]" w:storeItemID="{6C3C8BC8-F283-45AE-878A-BAB7291924A1}"/>
                                   <w:text/>
                                 </w:sdtPr>
+                                <w:sdtEndPr/>
                                 <w:sdtContent>
                                   <w:p>
                                     <w:pPr>
@@ -163,7 +165,7 @@
               </mc:Choice>
               <mc:Fallback>
                 <w:pict>
-                  <v:shapetype id="_x0000_t202" coordsize="21600,21600" o:spt="202" path="m,l,21600r21600,l21600,xe">
+                  <v:shapetype w14:anchorId="5F15EED5" id="_x0000_t202" coordsize="21600,21600" o:spt="202" path="m,l,21600r21600,l21600,xe">
                     <v:stroke joinstyle="miter"/>
                     <v:path gradientshapeok="t" o:connecttype="rect"/>
                   </v:shapetype>
@@ -206,7 +208,7 @@
                                   <w:sz w:val="64"/>
                                   <w:szCs w:val="64"/>
                                 </w:rPr>
-                                <w:t xml:space="preserve">Fundamentos de ingeniería de software </w:t>
+                                <w:t>Fundamentos de ingeniería de software</w:t>
                               </w:r>
                             </w:sdtContent>
                           </w:sdt>
@@ -224,6 +226,7 @@
                             <w:dataBinding w:prefixMappings="xmlns:ns0='http://purl.org/dc/elements/1.1/' xmlns:ns1='http://schemas.openxmlformats.org/package/2006/metadata/core-properties' " w:xpath="/ns1:coreProperties[1]/ns0:subject[1]" w:storeItemID="{6C3C8BC8-F283-45AE-878A-BAB7291924A1}"/>
                             <w:text/>
                           </w:sdtPr>
+                          <w:sdtEndPr/>
                           <w:sdtContent>
                             <w:p>
                               <w:pPr>
@@ -258,7 +261,7 @@
               <w:noProof/>
             </w:rPr>
             <w:drawing>
-              <wp:anchor distT="0" distB="0" distL="114300" distR="114300" simplePos="0" relativeHeight="251663360" behindDoc="0" locked="0" layoutInCell="1" allowOverlap="1">
+              <wp:anchor distT="0" distB="0" distL="114300" distR="114300" simplePos="0" relativeHeight="251663360" behindDoc="0" locked="0" layoutInCell="1" allowOverlap="1" wp14:anchorId="0A370883" wp14:editId="7C4E38CB">
                 <wp:simplePos x="0" y="0"/>
                 <wp:positionH relativeFrom="column">
                   <wp:posOffset>-267335</wp:posOffset>
@@ -327,7 +330,7 @@
             <mc:AlternateContent>
               <mc:Choice Requires="wpg">
                 <w:drawing>
-                  <wp:anchor distT="0" distB="0" distL="114300" distR="114300" simplePos="0" relativeHeight="251662336" behindDoc="0" locked="0" layoutInCell="1" allowOverlap="1">
+                  <wp:anchor distT="0" distB="0" distL="114300" distR="114300" simplePos="0" relativeHeight="251662336" behindDoc="0" locked="0" layoutInCell="1" allowOverlap="1" wp14:anchorId="5FE5AE38" wp14:editId="09597888">
                     <wp:simplePos x="0" y="0"/>
                     <wp:positionH relativeFrom="page">
                       <wp:align>center</wp:align>
@@ -595,7 +598,7 @@
             <mc:AlternateContent>
               <mc:Choice Requires="wps">
                 <w:drawing>
-                  <wp:anchor distT="0" distB="0" distL="114300" distR="114300" simplePos="0" relativeHeight="251660288" behindDoc="0" locked="0" layoutInCell="1" allowOverlap="1">
+                  <wp:anchor distT="0" distB="0" distL="114300" distR="114300" simplePos="0" relativeHeight="251660288" behindDoc="0" locked="0" layoutInCell="1" allowOverlap="1" wp14:anchorId="4871B93F" wp14:editId="4DDC766F">
                     <wp:simplePos x="0" y="0"/>
                     <wp:positionH relativeFrom="page">
                       <wp:align>center</wp:align>
@@ -664,6 +667,7 @@
                                   <w:dataBinding w:prefixMappings="xmlns:ns0='http://purl.org/dc/elements/1.1/' xmlns:ns1='http://schemas.openxmlformats.org/package/2006/metadata/core-properties' " w:xpath="/ns1:coreProperties[1]/ns0:creator[1]" w:storeItemID="{6C3C8BC8-F283-45AE-878A-BAB7291924A1}"/>
                                   <w:text/>
                                 </w:sdtPr>
+                                <w:sdtEndPr/>
                                 <w:sdtContent>
                                   <w:p>
                                     <w:pPr>
@@ -710,6 +714,7 @@
                                     <w:dataBinding w:prefixMappings="xmlns:ns0='http://schemas.microsoft.com/office/2006/coverPageProps' " w:xpath="/ns0:CoverPageProperties[1]/ns0:CompanyEmail[1]" w:storeItemID="{55AF091B-3C7A-41E3-B477-F2FDAA23CFDA}"/>
                                     <w:text/>
                                   </w:sdtPr>
+                                  <w:sdtEndPr/>
                                   <w:sdtContent>
                                     <w:r>
                                       <w:rPr>
@@ -833,7 +838,7 @@
             <mc:AlternateContent>
               <mc:Choice Requires="wps">
                 <w:drawing>
-                  <wp:anchor distT="0" distB="0" distL="114300" distR="114300" simplePos="0" relativeHeight="251661312" behindDoc="0" locked="0" layoutInCell="1" allowOverlap="1">
+                  <wp:anchor distT="0" distB="0" distL="114300" distR="114300" simplePos="0" relativeHeight="251661312" behindDoc="0" locked="0" layoutInCell="1" allowOverlap="1" wp14:anchorId="1DB86448" wp14:editId="45EBDD78">
                     <wp:simplePos x="0" y="0"/>
                     <wp:positionH relativeFrom="margin">
                       <wp:align>center</wp:align>
@@ -913,6 +918,7 @@
                                   <w:dataBinding w:prefixMappings="xmlns:ns0='http://schemas.microsoft.com/office/2006/coverPageProps' " w:xpath="/ns0:CoverPageProperties[1]/ns0:Abstract[1]" w:storeItemID="{55AF091B-3C7A-41E3-B477-F2FDAA23CFDA}"/>
                                   <w:text w:multiLine="1"/>
                                 </w:sdtPr>
+                                <w:sdtEndPr/>
                                 <w:sdtContent>
                                   <w:p>
                                     <w:pPr>
@@ -1187,17 +1193,7 @@
           <w:sz w:val="24"/>
           <w:szCs w:val="24"/>
         </w:rPr>
-        <w:t xml:space="preserve">2.1 </w:t>
-      </w:r>
-      <w:r>
-        <w:rPr>
-          <w:rFonts w:ascii="Arial" w:hAnsi="Arial" w:cs="Arial"/>
-          <w:b/>
-          <w:bCs/>
-          <w:sz w:val="24"/>
-          <w:szCs w:val="24"/>
-        </w:rPr>
-        <w:t>Usuarios</w:t>
+        <w:t>2.1 Usuarios</w:t>
       </w:r>
     </w:p>
     <w:p>
@@ -1260,7 +1256,47 @@
           <w:sz w:val="24"/>
           <w:szCs w:val="24"/>
         </w:rPr>
-        <w:t>El presente formato bajo el cual se presenta la información es confuso. En los cursos de inducción se explican los lineamientos de la facultad, pero no se entrega un Manual de Estudiante que sirva de referencia. Al no haber información accesible, los estudiantes cometen errores que les perjudican administrativamente, a pesar de tener un tutor que los acompañe.</w:t>
+        <w:t>El presente formato bajo el cual se presenta la información es confuso. En los cursos de inducción se explican los lineamientos de la facultad, pero no se entrega un Manual de Estudiante que sirva de referencia. Al no haber información</w:t>
+      </w:r>
+      <w:r>
+        <w:rPr>
+          <w:rFonts w:ascii="Arial" w:hAnsi="Arial" w:cs="Arial"/>
+          <w:sz w:val="24"/>
+          <w:szCs w:val="24"/>
+        </w:rPr>
+        <w:t xml:space="preserve"> </w:t>
+      </w:r>
+      <w:r>
+        <w:rPr>
+          <w:rFonts w:ascii="Arial" w:hAnsi="Arial" w:cs="Arial"/>
+          <w:sz w:val="24"/>
+          <w:szCs w:val="24"/>
+        </w:rPr>
+        <w:t>accesible, los estudiantes cometen errores que les perjudican</w:t>
+      </w:r>
+      <w:r>
+        <w:rPr>
+          <w:rFonts w:ascii="Arial" w:hAnsi="Arial" w:cs="Arial"/>
+          <w:sz w:val="24"/>
+          <w:szCs w:val="24"/>
+        </w:rPr>
+        <w:t xml:space="preserve"> </w:t>
+      </w:r>
+      <w:r>
+        <w:rPr>
+          <w:rFonts w:ascii="Arial" w:hAnsi="Arial" w:cs="Arial"/>
+          <w:sz w:val="24"/>
+          <w:szCs w:val="24"/>
+        </w:rPr>
+        <w:t>administrativamente, a pesar de tener un tutor que los acompañe</w:t>
+      </w:r>
+      <w:r>
+        <w:rPr>
+          <w:rFonts w:ascii="Arial" w:hAnsi="Arial" w:cs="Arial"/>
+          <w:sz w:val="24"/>
+          <w:szCs w:val="24"/>
+        </w:rPr>
+        <w:t>.</w:t>
       </w:r>
     </w:p>
     <w:p>
@@ -1301,7 +1337,7 @@
           <w:sz w:val="24"/>
           <w:szCs w:val="24"/>
         </w:rPr>
-        <w:t>Mejorar la forma en que la información es presentada a los estudiantes, consolidándose en un solo documento y presentándola en una forma amigable, evitando los formalismos comúnmente encontrados en los documentos oficiales.</w:t>
+        <w:t>Apoyar a los alumnos en el proceso de adaptación a la Facultad de Matemáticas, mediante un tutor par que le genere mayor confianza y tenga mayor disponibilidad de tiempo que un tutor maestro.</w:t>
       </w:r>
     </w:p>
     <w:p>
@@ -1341,7 +1377,159 @@
           <w:sz w:val="24"/>
           <w:szCs w:val="24"/>
         </w:rPr>
-        <w:t>El proyecto consistirá en una página web que contendrá diversos apartados en los cuales se describirán los procedimientos administrativos relevantes a los estudiantes de los primeros dos años de carrera. La información se presentará tanto en texto como en forma visual.</w:t>
+        <w:t>El proyecto consistirá en</w:t>
+      </w:r>
+      <w:r>
+        <w:rPr>
+          <w:rFonts w:ascii="Arial" w:hAnsi="Arial" w:cs="Arial"/>
+          <w:sz w:val="24"/>
+          <w:szCs w:val="24"/>
+        </w:rPr>
+        <w:t xml:space="preserve"> un programa llamado Tutores Pares</w:t>
+      </w:r>
+      <w:r>
+        <w:rPr>
+          <w:rFonts w:ascii="Arial" w:hAnsi="Arial" w:cs="Arial"/>
+          <w:sz w:val="24"/>
+          <w:szCs w:val="24"/>
+        </w:rPr>
+        <w:t xml:space="preserve"> que contendrá divers</w:t>
+      </w:r>
+      <w:r>
+        <w:rPr>
+          <w:rFonts w:ascii="Arial" w:hAnsi="Arial" w:cs="Arial"/>
+          <w:sz w:val="24"/>
+          <w:szCs w:val="24"/>
+        </w:rPr>
+        <w:t>as sesiones</w:t>
+      </w:r>
+      <w:r>
+        <w:rPr>
+          <w:rFonts w:ascii="Arial" w:hAnsi="Arial" w:cs="Arial"/>
+          <w:sz w:val="24"/>
+          <w:szCs w:val="24"/>
+        </w:rPr>
+        <w:t xml:space="preserve"> en l</w:t>
+      </w:r>
+      <w:r>
+        <w:rPr>
+          <w:rFonts w:ascii="Arial" w:hAnsi="Arial" w:cs="Arial"/>
+          <w:sz w:val="24"/>
+          <w:szCs w:val="24"/>
+        </w:rPr>
+        <w:t>a</w:t>
+      </w:r>
+      <w:r>
+        <w:rPr>
+          <w:rFonts w:ascii="Arial" w:hAnsi="Arial" w:cs="Arial"/>
+          <w:sz w:val="24"/>
+          <w:szCs w:val="24"/>
+        </w:rPr>
+        <w:t xml:space="preserve">s cuales </w:t>
+      </w:r>
+      <w:r>
+        <w:rPr>
+          <w:rFonts w:ascii="Arial" w:hAnsi="Arial" w:cs="Arial"/>
+          <w:sz w:val="24"/>
+          <w:szCs w:val="24"/>
+        </w:rPr>
+        <w:t>los tutores proporcionarán</w:t>
+      </w:r>
+      <w:r>
+        <w:rPr>
+          <w:rFonts w:ascii="Arial" w:hAnsi="Arial" w:cs="Arial"/>
+          <w:sz w:val="24"/>
+          <w:szCs w:val="24"/>
+        </w:rPr>
+        <w:t xml:space="preserve"> </w:t>
+      </w:r>
+      <w:r>
+        <w:rPr>
+          <w:rFonts w:ascii="Arial" w:hAnsi="Arial" w:cs="Arial"/>
+          <w:sz w:val="24"/>
+          <w:szCs w:val="24"/>
+        </w:rPr>
+        <w:t>información académica que es</w:t>
+      </w:r>
+      <w:r>
+        <w:rPr>
+          <w:rFonts w:ascii="Arial" w:hAnsi="Arial" w:cs="Arial"/>
+          <w:sz w:val="24"/>
+          <w:szCs w:val="24"/>
+        </w:rPr>
+        <w:t xml:space="preserve"> </w:t>
+      </w:r>
+      <w:r>
+        <w:rPr>
+          <w:rFonts w:ascii="Arial" w:hAnsi="Arial" w:cs="Arial"/>
+          <w:sz w:val="24"/>
+          <w:szCs w:val="24"/>
+        </w:rPr>
+        <w:t>importante</w:t>
+      </w:r>
+      <w:r>
+        <w:rPr>
+          <w:rFonts w:ascii="Arial" w:hAnsi="Arial" w:cs="Arial"/>
+          <w:sz w:val="24"/>
+          <w:szCs w:val="24"/>
+        </w:rPr>
+        <w:t xml:space="preserve"> </w:t>
+      </w:r>
+      <w:r>
+        <w:rPr>
+          <w:rFonts w:ascii="Arial" w:hAnsi="Arial" w:cs="Arial"/>
+          <w:sz w:val="24"/>
+          <w:szCs w:val="24"/>
+        </w:rPr>
+        <w:t>para</w:t>
+      </w:r>
+      <w:r>
+        <w:rPr>
+          <w:rFonts w:ascii="Arial" w:hAnsi="Arial" w:cs="Arial"/>
+          <w:sz w:val="24"/>
+          <w:szCs w:val="24"/>
+        </w:rPr>
+        <w:t xml:space="preserve"> los estudiantes de</w:t>
+      </w:r>
+      <w:r>
+        <w:rPr>
+          <w:rFonts w:ascii="Arial" w:hAnsi="Arial" w:cs="Arial"/>
+          <w:sz w:val="24"/>
+          <w:szCs w:val="24"/>
+        </w:rPr>
+        <w:t xml:space="preserve"> los</w:t>
+      </w:r>
+      <w:r>
+        <w:rPr>
+          <w:rFonts w:ascii="Arial" w:hAnsi="Arial" w:cs="Arial"/>
+          <w:sz w:val="24"/>
+          <w:szCs w:val="24"/>
+        </w:rPr>
+        <w:t xml:space="preserve"> primeros dos </w:t>
+      </w:r>
+      <w:r>
+        <w:rPr>
+          <w:rFonts w:ascii="Arial" w:hAnsi="Arial" w:cs="Arial"/>
+          <w:sz w:val="24"/>
+          <w:szCs w:val="24"/>
+        </w:rPr>
+        <w:t>semestres</w:t>
+      </w:r>
+      <w:r>
+        <w:rPr>
+          <w:rFonts w:ascii="Arial" w:hAnsi="Arial" w:cs="Arial"/>
+          <w:sz w:val="24"/>
+          <w:szCs w:val="24"/>
+        </w:rPr>
+        <w:t xml:space="preserve"> de carrera. La información se presentará </w:t>
+      </w:r>
+      <w:r>
+        <w:rPr>
+          <w:rFonts w:ascii="Arial" w:hAnsi="Arial" w:cs="Arial"/>
+          <w:sz w:val="24"/>
+          <w:szCs w:val="24"/>
+        </w:rPr>
+        <w:t>de forma verbal y visual.</w:t>
       </w:r>
     </w:p>
     <w:p>
@@ -1381,7 +1569,63 @@
           <w:sz w:val="24"/>
           <w:szCs w:val="24"/>
         </w:rPr>
-        <w:t>El proyecto describe únicamente los procedimientos administrativos cuyo conocimiento sea necesario para que los estudiantes puedan tomar decisiones acertadas en su trayectoria escolar. Se evitará tocar temas académicos; solo se cubrirán tales temas en cuanto que sean pertinentes a algún procedimiento administrativo. No se proveerá información relevante a estudiantes de semestres avanzados.</w:t>
+        <w:t>El proyecto describe únicamente los procedimientos a</w:t>
+      </w:r>
+      <w:r>
+        <w:rPr>
+          <w:rFonts w:ascii="Arial" w:hAnsi="Arial" w:cs="Arial"/>
+          <w:sz w:val="24"/>
+          <w:szCs w:val="24"/>
+        </w:rPr>
+        <w:t>cadémicos</w:t>
+      </w:r>
+      <w:r>
+        <w:rPr>
+          <w:rFonts w:ascii="Arial" w:hAnsi="Arial" w:cs="Arial"/>
+          <w:sz w:val="24"/>
+          <w:szCs w:val="24"/>
+        </w:rPr>
+        <w:t xml:space="preserve"> cuyo conocimiento sea necesario para que los estudiantes puedan tomar decisiones acertadas en su trayectoria escolar. Se evitará tocar temas </w:t>
+      </w:r>
+      <w:r>
+        <w:rPr>
+          <w:rFonts w:ascii="Arial" w:hAnsi="Arial" w:cs="Arial"/>
+          <w:sz w:val="24"/>
+          <w:szCs w:val="24"/>
+        </w:rPr>
+        <w:t>personales</w:t>
+      </w:r>
+      <w:r>
+        <w:rPr>
+          <w:rFonts w:ascii="Arial" w:hAnsi="Arial" w:cs="Arial"/>
+          <w:sz w:val="24"/>
+          <w:szCs w:val="24"/>
+        </w:rPr>
+        <w:t>; solo se cubrirán tales temas en cuanto que sean pertinentes a algún procedimiento a</w:t>
+      </w:r>
+      <w:r>
+        <w:rPr>
+          <w:rFonts w:ascii="Arial" w:hAnsi="Arial" w:cs="Arial"/>
+          <w:sz w:val="24"/>
+          <w:szCs w:val="24"/>
+        </w:rPr>
+        <w:t>cadémico o administrativo</w:t>
+      </w:r>
+      <w:r>
+        <w:rPr>
+          <w:rFonts w:ascii="Arial" w:hAnsi="Arial" w:cs="Arial"/>
+          <w:sz w:val="24"/>
+          <w:szCs w:val="24"/>
+        </w:rPr>
+        <w:t xml:space="preserve">. No se proveerá información relevante a estudiantes </w:t>
+      </w:r>
+      <w:r>
+        <w:rPr>
+          <w:rFonts w:ascii="Arial" w:hAnsi="Arial" w:cs="Arial"/>
+          <w:sz w:val="24"/>
+          <w:szCs w:val="24"/>
+        </w:rPr>
+        <w:t>a partir de 2° año.</w:t>
       </w:r>
     </w:p>
     <w:p>
@@ -1421,7 +1665,15 @@
           <w:sz w:val="24"/>
           <w:szCs w:val="24"/>
         </w:rPr>
-        <w:t>El usuario obtendrá del sistema la información necesaria para tomar decisiones correctas relativas a su trayectoria escolar. La información se proporcionará a través de una página web, en la que se organizará la información en cinco apartados generales.</w:t>
+        <w:t xml:space="preserve">El usuario obtendrá del sistema la información necesaria para tomar decisiones correctas relativas a su trayectoria escolar. La información se proporcionará a través </w:t>
+      </w:r>
+      <w:r>
+        <w:rPr>
+          <w:rFonts w:ascii="Arial" w:hAnsi="Arial" w:cs="Arial"/>
+          <w:sz w:val="24"/>
+          <w:szCs w:val="24"/>
+        </w:rPr>
+        <w:t>de sesiones mediante tutores pares.</w:t>
       </w:r>
     </w:p>
     <w:p>
@@ -1575,7 +1827,7 @@
           <w:szCs w:val="24"/>
         </w:rPr>
         <w:drawing>
-          <wp:inline distT="0" distB="0" distL="0" distR="0" wp14:anchorId="6EADF53E" wp14:editId="22A63600">
+          <wp:inline distT="0" distB="0" distL="0" distR="0" wp14:anchorId="049C3118" wp14:editId="771419CA">
             <wp:extent cx="5612130" cy="2647950"/>
             <wp:effectExtent l="0" t="0" r="7620" b="0"/>
             <wp:docPr id="2" name="Imagen 2"/>
@@ -1643,53 +1895,25 @@
           <w:sz w:val="24"/>
           <w:szCs w:val="24"/>
         </w:rPr>
-        <w:t xml:space="preserve">4.1 </w:t>
-      </w:r>
-      <w:r>
-        <w:rPr>
-          <w:rFonts w:ascii="Arial" w:hAnsi="Arial" w:cs="Arial"/>
-          <w:b/>
-          <w:bCs/>
-          <w:sz w:val="24"/>
-          <w:szCs w:val="24"/>
-        </w:rPr>
-        <w:t>Contribución individual</w:t>
-      </w:r>
-    </w:p>
-    <w:p>
-      <w:pPr>
-        <w:spacing w:line="360" w:lineRule="auto"/>
-        <w:rPr>
-          <w:rFonts w:ascii="Arial" w:hAnsi="Arial" w:cs="Arial"/>
-          <w:sz w:val="24"/>
-          <w:szCs w:val="24"/>
-        </w:rPr>
-      </w:pPr>
-      <w:r>
-        <w:rPr>
-          <w:rFonts w:ascii="Arial" w:hAnsi="Arial" w:cs="Arial"/>
-          <w:sz w:val="24"/>
-          <w:szCs w:val="24"/>
-        </w:rPr>
-        <w:t>Las tareas se van a dividir por categorías. La categoría 1 para las tareas complejas, la categoría 2 para las tareas que no son tan fáciles, pero no llegan al nivel de complejidad y la categoría 3 para las tareas sencillas, de esta forma se va a medir la contribución de cada integrante multiplicando el número de categorías que tiene por el número de complejidad de esa categoría, y al final se suman los resultados. Por ejemplo, si un integrante realiza cinco tareas de categoría 1 (sería 5*1=5), cuatro tareas de categoría 2 (sería 4*2=8</w:t>
-      </w:r>
-      <w:proofErr w:type="gramStart"/>
-      <w:r>
-        <w:rPr>
-          <w:rFonts w:ascii="Arial" w:hAnsi="Arial" w:cs="Arial"/>
-          <w:sz w:val="24"/>
-          <w:szCs w:val="24"/>
-        </w:rPr>
-        <w:t>),  y</w:t>
-      </w:r>
-      <w:proofErr w:type="gramEnd"/>
-      <w:r>
-        <w:rPr>
-          <w:rFonts w:ascii="Arial" w:hAnsi="Arial" w:cs="Arial"/>
-          <w:sz w:val="24"/>
-          <w:szCs w:val="24"/>
-        </w:rPr>
-        <w:t xml:space="preserve"> 1 tres tareas de categoría 3 (sería 3*3=9), se suma (5+8+9=22) y esa sería su contribución individual. La intención es que al final todos obtengan el mismo resultado.</w:t>
+        <w:t>4.1 Contribución individual</w:t>
+      </w:r>
+    </w:p>
+    <w:p>
+      <w:pPr>
+        <w:spacing w:line="360" w:lineRule="auto"/>
+        <w:rPr>
+          <w:rFonts w:ascii="Arial" w:hAnsi="Arial" w:cs="Arial"/>
+          <w:sz w:val="24"/>
+          <w:szCs w:val="24"/>
+        </w:rPr>
+      </w:pPr>
+      <w:r>
+        <w:rPr>
+          <w:rFonts w:ascii="Arial" w:hAnsi="Arial" w:cs="Arial"/>
+          <w:sz w:val="24"/>
+          <w:szCs w:val="24"/>
+        </w:rPr>
+        <w:t>Las tareas se van a dividir por categorías. La categoría 1 para las tareas complejas, la categoría 2 para las tareas que no son tan fáciles, pero no llegan al nivel de complejidad y la categoría 3 para las tareas sencillas, de esta forma se va a medir la contribución de cada integrante multiplicando el número de categorías que tiene por el número de complejidad de esa categoría, y al final se suman los resultados. Por ejemplo, si un integrante realiza cinco tareas de categoría 1 (sería 5*1=5), cuatro tareas de categoría 2 (sería 4*2=8), y 1 tres tareas de categoría 3 (sería 3*3=9), se suma (5+8+9=22) y esa sería su contribución individual. La intención es que al final todos obtengan el mismo resultado.</w:t>
       </w:r>
     </w:p>
     <w:p>
@@ -1782,7 +2006,17 @@
           <w:sz w:val="24"/>
           <w:szCs w:val="24"/>
         </w:rPr>
-        <w:t>Las entrevistas se realizarán en diferentes áreas de la facultad con el objetivo de obtener información académica sobre las materias, los errores que cometen los estudiantes, los casos académicos que han ocurrido en la facultad, la importancia de cada materia, los diferentes maestros de la carrera, las diferentes organizaciones que apoyan a los estudiantes de LIS, los intercambios y la carga académica.</w:t>
+        <w:t>Las entrevistas se realizarán en diferentes áreas de la facultad con el objetivo de obtener información académica sobre las materias, los errores que cometen los estudiantes, los casos académicos que han ocurrido en la facultad, la importancia de cada materia, los diferentes maestros de la carrera, las diferentes organizaciones que apoyan a los estudiantes de LIS, los inte</w:t>
+      </w:r>
+      <w:bookmarkStart w:id="0" w:name="_GoBack"/>
+      <w:bookmarkEnd w:id="0"/>
+      <w:r>
+        <w:rPr>
+          <w:rFonts w:ascii="Arial" w:hAnsi="Arial" w:cs="Arial"/>
+          <w:sz w:val="24"/>
+          <w:szCs w:val="24"/>
+        </w:rPr>
+        <w:t>rcambios y la carga académica.</w:t>
       </w:r>
     </w:p>
     <w:p>
@@ -2295,9 +2529,288 @@
           <w:szCs w:val="24"/>
         </w:rPr>
         <w:lastRenderedPageBreak/>
-        <w:t>6</w:t>
-      </w:r>
-      <w:r>
+        <w:t>6.1 Herramientas</w:t>
+      </w:r>
+    </w:p>
+    <w:p>
+      <w:pPr>
+        <w:spacing w:line="360" w:lineRule="auto"/>
+        <w:rPr>
+          <w:rFonts w:ascii="Arial" w:hAnsi="Arial" w:cs="Arial"/>
+          <w:sz w:val="24"/>
+          <w:szCs w:val="24"/>
+        </w:rPr>
+      </w:pPr>
+      <w:r>
+        <w:rPr>
+          <w:rFonts w:ascii="Arial" w:hAnsi="Arial" w:cs="Arial"/>
+          <w:sz w:val="24"/>
+          <w:szCs w:val="24"/>
+        </w:rPr>
+        <w:t>● Slack</w:t>
+      </w:r>
+    </w:p>
+    <w:p>
+      <w:pPr>
+        <w:spacing w:line="360" w:lineRule="auto"/>
+        <w:rPr>
+          <w:rFonts w:ascii="Arial" w:hAnsi="Arial" w:cs="Arial"/>
+          <w:sz w:val="24"/>
+          <w:szCs w:val="24"/>
+        </w:rPr>
+      </w:pPr>
+      <w:r>
+        <w:rPr>
+          <w:rFonts w:ascii="Arial" w:hAnsi="Arial" w:cs="Arial"/>
+          <w:sz w:val="24"/>
+          <w:szCs w:val="24"/>
+        </w:rPr>
+        <w:t xml:space="preserve">● </w:t>
+      </w:r>
+      <w:r>
+        <w:rPr>
+          <w:rFonts w:ascii="Arial" w:hAnsi="Arial" w:cs="Arial"/>
+          <w:sz w:val="24"/>
+          <w:szCs w:val="24"/>
+        </w:rPr>
+        <w:t>Canva</w:t>
+      </w:r>
+    </w:p>
+    <w:p>
+      <w:pPr>
+        <w:spacing w:line="360" w:lineRule="auto"/>
+        <w:rPr>
+          <w:rFonts w:ascii="Arial" w:hAnsi="Arial" w:cs="Arial"/>
+          <w:sz w:val="24"/>
+          <w:szCs w:val="24"/>
+        </w:rPr>
+      </w:pPr>
+      <w:r>
+        <w:rPr>
+          <w:rFonts w:ascii="Arial" w:hAnsi="Arial" w:cs="Arial"/>
+          <w:sz w:val="24"/>
+          <w:szCs w:val="24"/>
+        </w:rPr>
+        <w:t>● Trello</w:t>
+      </w:r>
+    </w:p>
+    <w:p>
+      <w:pPr>
+        <w:spacing w:line="360" w:lineRule="auto"/>
+        <w:rPr>
+          <w:rFonts w:ascii="Arial" w:hAnsi="Arial" w:cs="Arial"/>
+          <w:sz w:val="24"/>
+          <w:szCs w:val="24"/>
+        </w:rPr>
+      </w:pPr>
+      <w:r>
+        <w:rPr>
+          <w:rFonts w:ascii="Arial" w:hAnsi="Arial" w:cs="Arial"/>
+          <w:sz w:val="24"/>
+          <w:szCs w:val="24"/>
+        </w:rPr>
+        <w:t>● Word</w:t>
+      </w:r>
+    </w:p>
+    <w:p>
+      <w:pPr>
+        <w:spacing w:line="360" w:lineRule="auto"/>
+        <w:rPr>
+          <w:rFonts w:ascii="Arial" w:hAnsi="Arial" w:cs="Arial"/>
+          <w:sz w:val="24"/>
+          <w:szCs w:val="24"/>
+        </w:rPr>
+      </w:pPr>
+      <w:r>
+        <w:rPr>
+          <w:rFonts w:ascii="Arial" w:hAnsi="Arial" w:cs="Arial"/>
+          <w:sz w:val="24"/>
+          <w:szCs w:val="24"/>
+        </w:rPr>
+        <w:t>● Excel</w:t>
+      </w:r>
+    </w:p>
+    <w:p>
+      <w:pPr>
+        <w:spacing w:line="360" w:lineRule="auto"/>
+        <w:rPr>
+          <w:rFonts w:ascii="Arial" w:hAnsi="Arial" w:cs="Arial"/>
+          <w:sz w:val="24"/>
+          <w:szCs w:val="24"/>
+        </w:rPr>
+      </w:pPr>
+      <w:r>
+        <w:rPr>
+          <w:rFonts w:ascii="Arial" w:hAnsi="Arial" w:cs="Arial"/>
+          <w:sz w:val="24"/>
+          <w:szCs w:val="24"/>
+        </w:rPr>
+        <w:t>● Google Docs</w:t>
+      </w:r>
+    </w:p>
+    <w:p>
+      <w:pPr>
+        <w:spacing w:line="360" w:lineRule="auto"/>
+        <w:rPr>
+          <w:rFonts w:ascii="Arial" w:hAnsi="Arial" w:cs="Arial"/>
+          <w:sz w:val="24"/>
+          <w:szCs w:val="24"/>
+        </w:rPr>
+      </w:pPr>
+      <w:r>
+        <w:rPr>
+          <w:rFonts w:ascii="Arial" w:hAnsi="Arial" w:cs="Arial"/>
+          <w:sz w:val="24"/>
+          <w:szCs w:val="24"/>
+        </w:rPr>
+        <w:t xml:space="preserve">● </w:t>
+      </w:r>
+      <w:r>
+        <w:rPr>
+          <w:rFonts w:ascii="Arial" w:hAnsi="Arial" w:cs="Arial"/>
+          <w:sz w:val="24"/>
+          <w:szCs w:val="24"/>
+        </w:rPr>
+        <w:t>Soapbox</w:t>
+      </w:r>
+    </w:p>
+    <w:p>
+      <w:pPr>
+        <w:spacing w:line="360" w:lineRule="auto"/>
+        <w:rPr>
+          <w:rFonts w:ascii="Arial" w:hAnsi="Arial" w:cs="Arial"/>
+          <w:sz w:val="24"/>
+          <w:szCs w:val="24"/>
+        </w:rPr>
+      </w:pPr>
+      <w:r>
+        <w:rPr>
+          <w:rFonts w:ascii="Arial" w:hAnsi="Arial" w:cs="Arial"/>
+          <w:sz w:val="24"/>
+          <w:szCs w:val="24"/>
+        </w:rPr>
+        <w:t>● GitHub</w:t>
+      </w:r>
+    </w:p>
+    <w:p>
+      <w:pPr>
+        <w:spacing w:line="360" w:lineRule="auto"/>
+        <w:rPr>
+          <w:rFonts w:ascii="Arial" w:hAnsi="Arial" w:cs="Arial"/>
+          <w:sz w:val="24"/>
+          <w:szCs w:val="24"/>
+        </w:rPr>
+      </w:pPr>
+      <w:r>
+        <w:rPr>
+          <w:rFonts w:ascii="Arial" w:hAnsi="Arial" w:cs="Arial"/>
+          <w:sz w:val="24"/>
+          <w:szCs w:val="24"/>
+        </w:rPr>
+        <w:t>● Google Drive</w:t>
+      </w:r>
+    </w:p>
+    <w:p>
+      <w:pPr>
+        <w:spacing w:line="360" w:lineRule="auto"/>
+        <w:rPr>
+          <w:rFonts w:ascii="Arial" w:hAnsi="Arial" w:cs="Arial"/>
+          <w:sz w:val="24"/>
+          <w:szCs w:val="24"/>
+        </w:rPr>
+      </w:pPr>
+      <w:r>
+        <w:rPr>
+          <w:rFonts w:ascii="Arial" w:hAnsi="Arial" w:cs="Arial"/>
+          <w:sz w:val="24"/>
+          <w:szCs w:val="24"/>
+        </w:rPr>
+        <w:t>● Entrevista a profesores, tutores y coordinados</w:t>
+      </w:r>
+    </w:p>
+    <w:p>
+      <w:pPr>
+        <w:spacing w:line="360" w:lineRule="auto"/>
+        <w:rPr>
+          <w:rFonts w:ascii="Arial" w:hAnsi="Arial" w:cs="Arial"/>
+          <w:sz w:val="24"/>
+          <w:szCs w:val="24"/>
+        </w:rPr>
+      </w:pPr>
+      <w:r>
+        <w:rPr>
+          <w:rFonts w:ascii="Arial" w:hAnsi="Arial" w:cs="Arial"/>
+          <w:sz w:val="24"/>
+          <w:szCs w:val="24"/>
+        </w:rPr>
+        <w:t>● Entrevista a alumnos de semestres avanzados</w:t>
+      </w:r>
+    </w:p>
+    <w:p>
+      <w:pPr>
+        <w:spacing w:line="360" w:lineRule="auto"/>
+        <w:rPr>
+          <w:rFonts w:ascii="Arial" w:hAnsi="Arial" w:cs="Arial"/>
+          <w:sz w:val="24"/>
+          <w:szCs w:val="24"/>
+        </w:rPr>
+      </w:pPr>
+      <w:r>
+        <w:rPr>
+          <w:rFonts w:ascii="Arial" w:hAnsi="Arial" w:cs="Arial"/>
+          <w:sz w:val="24"/>
+          <w:szCs w:val="24"/>
+        </w:rPr>
+        <w:t xml:space="preserve">● </w:t>
+      </w:r>
+      <w:r>
+        <w:rPr>
+          <w:rFonts w:ascii="Arial" w:hAnsi="Arial" w:cs="Arial"/>
+          <w:sz w:val="24"/>
+          <w:szCs w:val="24"/>
+        </w:rPr>
+        <w:t>WhatsApp</w:t>
+      </w:r>
+    </w:p>
+    <w:p>
+      <w:pPr>
+        <w:spacing w:line="360" w:lineRule="auto"/>
+        <w:rPr>
+          <w:rFonts w:ascii="Arial" w:hAnsi="Arial" w:cs="Arial"/>
+          <w:sz w:val="24"/>
+          <w:szCs w:val="24"/>
+        </w:rPr>
+      </w:pPr>
+      <w:r>
+        <w:rPr>
+          <w:rFonts w:ascii="Arial" w:hAnsi="Arial" w:cs="Arial"/>
+          <w:sz w:val="24"/>
+          <w:szCs w:val="24"/>
+        </w:rPr>
+        <w:t>● Dropbox</w:t>
+      </w:r>
+    </w:p>
+    <w:p>
+      <w:pPr>
+        <w:spacing w:line="360" w:lineRule="auto"/>
+        <w:rPr>
+          <w:rFonts w:ascii="Arial" w:hAnsi="Arial" w:cs="Arial"/>
+          <w:sz w:val="24"/>
+          <w:szCs w:val="24"/>
+        </w:rPr>
+      </w:pPr>
+      <w:r>
+        <w:rPr>
+          <w:rFonts w:ascii="Arial" w:hAnsi="Arial" w:cs="Arial"/>
+          <w:sz w:val="24"/>
+          <w:szCs w:val="24"/>
+        </w:rPr>
+        <w:t>● Trint.com</w:t>
+      </w:r>
+    </w:p>
+    <w:p>
+      <w:pPr>
+        <w:spacing w:line="360" w:lineRule="auto"/>
         <w:rPr>
           <w:rFonts w:ascii="Arial" w:hAnsi="Arial" w:cs="Arial"/>
           <w:b/>
@@ -2305,254 +2818,8 @@
           <w:sz w:val="24"/>
           <w:szCs w:val="24"/>
         </w:rPr>
-        <w:t>.1 Herramientas</w:t>
-      </w:r>
-    </w:p>
-    <w:p>
-      <w:pPr>
-        <w:spacing w:line="360" w:lineRule="auto"/>
-        <w:rPr>
-          <w:rFonts w:ascii="Arial" w:hAnsi="Arial" w:cs="Arial"/>
-          <w:sz w:val="24"/>
-          <w:szCs w:val="24"/>
-        </w:rPr>
-      </w:pPr>
-      <w:r>
-        <w:rPr>
-          <w:rFonts w:ascii="Arial" w:hAnsi="Arial" w:cs="Arial"/>
-          <w:sz w:val="24"/>
-          <w:szCs w:val="24"/>
-        </w:rPr>
-        <w:t>● Slack</w:t>
-      </w:r>
-    </w:p>
-    <w:p>
-      <w:pPr>
-        <w:spacing w:line="360" w:lineRule="auto"/>
-        <w:rPr>
-          <w:rFonts w:ascii="Arial" w:hAnsi="Arial" w:cs="Arial"/>
-          <w:sz w:val="24"/>
-          <w:szCs w:val="24"/>
-        </w:rPr>
-      </w:pPr>
-      <w:r>
-        <w:rPr>
-          <w:rFonts w:ascii="Arial" w:hAnsi="Arial" w:cs="Arial"/>
-          <w:sz w:val="24"/>
-          <w:szCs w:val="24"/>
-        </w:rPr>
-        <w:t>● Trello</w:t>
-      </w:r>
-    </w:p>
-    <w:p>
-      <w:pPr>
-        <w:spacing w:line="360" w:lineRule="auto"/>
-        <w:rPr>
-          <w:rFonts w:ascii="Arial" w:hAnsi="Arial" w:cs="Arial"/>
-          <w:sz w:val="24"/>
-          <w:szCs w:val="24"/>
-        </w:rPr>
-      </w:pPr>
-      <w:r>
-        <w:rPr>
-          <w:rFonts w:ascii="Arial" w:hAnsi="Arial" w:cs="Arial"/>
-          <w:sz w:val="24"/>
-          <w:szCs w:val="24"/>
-        </w:rPr>
-        <w:t>● Word</w:t>
-      </w:r>
-    </w:p>
-    <w:p>
-      <w:pPr>
-        <w:spacing w:line="360" w:lineRule="auto"/>
-        <w:rPr>
-          <w:rFonts w:ascii="Arial" w:hAnsi="Arial" w:cs="Arial"/>
-          <w:sz w:val="24"/>
-          <w:szCs w:val="24"/>
-        </w:rPr>
-      </w:pPr>
-      <w:r>
-        <w:rPr>
-          <w:rFonts w:ascii="Arial" w:hAnsi="Arial" w:cs="Arial"/>
-          <w:sz w:val="24"/>
-          <w:szCs w:val="24"/>
-        </w:rPr>
-        <w:t>● Excel</w:t>
-      </w:r>
-    </w:p>
-    <w:p>
-      <w:pPr>
-        <w:spacing w:line="360" w:lineRule="auto"/>
-        <w:rPr>
-          <w:rFonts w:ascii="Arial" w:hAnsi="Arial" w:cs="Arial"/>
-          <w:sz w:val="24"/>
-          <w:szCs w:val="24"/>
-        </w:rPr>
-      </w:pPr>
-      <w:r>
-        <w:rPr>
-          <w:rFonts w:ascii="Arial" w:hAnsi="Arial" w:cs="Arial"/>
-          <w:sz w:val="24"/>
-          <w:szCs w:val="24"/>
-        </w:rPr>
-        <w:t>● Google Docs</w:t>
-      </w:r>
-    </w:p>
-    <w:p>
-      <w:pPr>
-        <w:spacing w:line="360" w:lineRule="auto"/>
-        <w:rPr>
-          <w:rFonts w:ascii="Arial" w:hAnsi="Arial" w:cs="Arial"/>
-          <w:sz w:val="24"/>
-          <w:szCs w:val="24"/>
-        </w:rPr>
-      </w:pPr>
-      <w:r>
-        <w:rPr>
-          <w:rFonts w:ascii="Arial" w:hAnsi="Arial" w:cs="Arial"/>
-          <w:sz w:val="24"/>
-          <w:szCs w:val="24"/>
-        </w:rPr>
-        <w:t xml:space="preserve">● </w:t>
-      </w:r>
-      <w:r>
-        <w:rPr>
-          <w:rFonts w:ascii="Arial" w:hAnsi="Arial" w:cs="Arial"/>
-          <w:sz w:val="24"/>
-          <w:szCs w:val="24"/>
-        </w:rPr>
-        <w:t>Soapbox</w:t>
-      </w:r>
-    </w:p>
-    <w:p>
-      <w:pPr>
-        <w:spacing w:line="360" w:lineRule="auto"/>
-        <w:rPr>
-          <w:rFonts w:ascii="Arial" w:hAnsi="Arial" w:cs="Arial"/>
-          <w:sz w:val="24"/>
-          <w:szCs w:val="24"/>
-        </w:rPr>
-      </w:pPr>
-      <w:r>
-        <w:rPr>
-          <w:rFonts w:ascii="Arial" w:hAnsi="Arial" w:cs="Arial"/>
-          <w:sz w:val="24"/>
-          <w:szCs w:val="24"/>
-        </w:rPr>
-        <w:t>● GitHub</w:t>
-      </w:r>
-    </w:p>
-    <w:p>
-      <w:pPr>
-        <w:spacing w:line="360" w:lineRule="auto"/>
-        <w:rPr>
-          <w:rFonts w:ascii="Arial" w:hAnsi="Arial" w:cs="Arial"/>
-          <w:sz w:val="24"/>
-          <w:szCs w:val="24"/>
-        </w:rPr>
-      </w:pPr>
-      <w:r>
-        <w:rPr>
-          <w:rFonts w:ascii="Arial" w:hAnsi="Arial" w:cs="Arial"/>
-          <w:sz w:val="24"/>
-          <w:szCs w:val="24"/>
-        </w:rPr>
-        <w:t>● Google Drive</w:t>
-      </w:r>
-    </w:p>
-    <w:p>
-      <w:pPr>
-        <w:spacing w:line="360" w:lineRule="auto"/>
-        <w:rPr>
-          <w:rFonts w:ascii="Arial" w:hAnsi="Arial" w:cs="Arial"/>
-          <w:sz w:val="24"/>
-          <w:szCs w:val="24"/>
-        </w:rPr>
-      </w:pPr>
-      <w:r>
-        <w:rPr>
-          <w:rFonts w:ascii="Arial" w:hAnsi="Arial" w:cs="Arial"/>
-          <w:sz w:val="24"/>
-          <w:szCs w:val="24"/>
-        </w:rPr>
-        <w:t>● Entrevista a profesores, tutores y coordinados</w:t>
-      </w:r>
-    </w:p>
-    <w:p>
-      <w:pPr>
-        <w:spacing w:line="360" w:lineRule="auto"/>
-        <w:rPr>
-          <w:rFonts w:ascii="Arial" w:hAnsi="Arial" w:cs="Arial"/>
-          <w:sz w:val="24"/>
-          <w:szCs w:val="24"/>
-        </w:rPr>
-      </w:pPr>
-      <w:r>
-        <w:rPr>
-          <w:rFonts w:ascii="Arial" w:hAnsi="Arial" w:cs="Arial"/>
-          <w:sz w:val="24"/>
-          <w:szCs w:val="24"/>
-        </w:rPr>
-        <w:t>● Entrevista a alumnos de semestres avanzados</w:t>
-      </w:r>
-    </w:p>
-    <w:p>
-      <w:pPr>
-        <w:spacing w:line="360" w:lineRule="auto"/>
-        <w:rPr>
-          <w:rFonts w:ascii="Arial" w:hAnsi="Arial" w:cs="Arial"/>
-          <w:sz w:val="24"/>
-          <w:szCs w:val="24"/>
-        </w:rPr>
-      </w:pPr>
-      <w:r>
-        <w:rPr>
-          <w:rFonts w:ascii="Arial" w:hAnsi="Arial" w:cs="Arial"/>
-          <w:sz w:val="24"/>
-          <w:szCs w:val="24"/>
-        </w:rPr>
-        <w:t>● Teléfono celular</w:t>
-      </w:r>
-    </w:p>
-    <w:p>
-      <w:pPr>
-        <w:spacing w:line="360" w:lineRule="auto"/>
-        <w:rPr>
-          <w:rFonts w:ascii="Arial" w:hAnsi="Arial" w:cs="Arial"/>
-          <w:sz w:val="24"/>
-          <w:szCs w:val="24"/>
-        </w:rPr>
-      </w:pPr>
-      <w:r>
-        <w:rPr>
-          <w:rFonts w:ascii="Arial" w:hAnsi="Arial" w:cs="Arial"/>
-          <w:sz w:val="24"/>
-          <w:szCs w:val="24"/>
-        </w:rPr>
-        <w:t>● Dropbox</w:t>
-      </w:r>
-    </w:p>
-    <w:p>
-      <w:pPr>
-        <w:spacing w:line="360" w:lineRule="auto"/>
-        <w:rPr>
-          <w:rFonts w:ascii="Arial" w:hAnsi="Arial" w:cs="Arial"/>
-          <w:sz w:val="24"/>
-          <w:szCs w:val="24"/>
-        </w:rPr>
-      </w:pPr>
-      <w:r>
-        <w:rPr>
-          <w:rFonts w:ascii="Arial" w:hAnsi="Arial" w:cs="Arial"/>
-          <w:sz w:val="24"/>
-          <w:szCs w:val="24"/>
-        </w:rPr>
-        <w:t>● Trint.com</w:t>
-      </w:r>
-    </w:p>
-    <w:p>
-      <w:pPr>
-        <w:spacing w:line="360" w:lineRule="auto"/>
+      </w:pPr>
+      <w:r>
         <w:rPr>
           <w:rFonts w:ascii="Arial" w:hAnsi="Arial" w:cs="Arial"/>
           <w:b/>
@@ -2560,7 +2827,8 @@
           <w:sz w:val="24"/>
           <w:szCs w:val="24"/>
         </w:rPr>
-      </w:pPr>
+        <w:t xml:space="preserve">6.2 </w:t>
+      </w:r>
       <w:r>
         <w:rPr>
           <w:rFonts w:ascii="Arial" w:hAnsi="Arial" w:cs="Arial"/>
@@ -2569,9 +2837,433 @@
           <w:sz w:val="24"/>
           <w:szCs w:val="24"/>
         </w:rPr>
-        <w:t xml:space="preserve">6.2 </w:t>
-      </w:r>
-      <w:r>
+        <w:t>Uso de herramientas</w:t>
+      </w:r>
+    </w:p>
+    <w:p>
+      <w:pPr>
+        <w:spacing w:line="360" w:lineRule="auto"/>
+        <w:rPr>
+          <w:rFonts w:ascii="Arial" w:hAnsi="Arial" w:cs="Arial"/>
+          <w:sz w:val="24"/>
+          <w:szCs w:val="24"/>
+        </w:rPr>
+      </w:pPr>
+      <w:r>
+        <w:rPr>
+          <w:rFonts w:ascii="Arial" w:hAnsi="Arial" w:cs="Arial"/>
+          <w:sz w:val="24"/>
+          <w:szCs w:val="24"/>
+        </w:rPr>
+        <w:t>● Slack: Utilizado para comunicación entre los miembros de equipo</w:t>
+      </w:r>
+    </w:p>
+    <w:p>
+      <w:pPr>
+        <w:spacing w:line="360" w:lineRule="auto"/>
+        <w:rPr>
+          <w:rFonts w:ascii="Arial" w:hAnsi="Arial" w:cs="Arial"/>
+          <w:sz w:val="24"/>
+          <w:szCs w:val="24"/>
+        </w:rPr>
+      </w:pPr>
+      <w:r>
+        <w:rPr>
+          <w:rFonts w:ascii="Arial" w:hAnsi="Arial" w:cs="Arial"/>
+          <w:sz w:val="24"/>
+          <w:szCs w:val="24"/>
+        </w:rPr>
+        <w:t xml:space="preserve">● </w:t>
+      </w:r>
+      <w:r>
+        <w:rPr>
+          <w:rFonts w:ascii="Arial" w:hAnsi="Arial" w:cs="Arial"/>
+          <w:sz w:val="24"/>
+          <w:szCs w:val="24"/>
+        </w:rPr>
+        <w:t>Canva</w:t>
+      </w:r>
+      <w:r>
+        <w:rPr>
+          <w:rFonts w:ascii="Arial" w:hAnsi="Arial" w:cs="Arial"/>
+          <w:sz w:val="24"/>
+          <w:szCs w:val="24"/>
+        </w:rPr>
+        <w:t xml:space="preserve">: Utilizado para </w:t>
+      </w:r>
+      <w:r>
+        <w:rPr>
+          <w:rFonts w:ascii="Arial" w:hAnsi="Arial" w:cs="Arial"/>
+          <w:sz w:val="24"/>
+          <w:szCs w:val="24"/>
+        </w:rPr>
+        <w:t>el diseño de los avisos publicados</w:t>
+      </w:r>
+    </w:p>
+    <w:p>
+      <w:pPr>
+        <w:spacing w:line="360" w:lineRule="auto"/>
+        <w:rPr>
+          <w:rFonts w:ascii="Arial" w:hAnsi="Arial" w:cs="Arial"/>
+          <w:sz w:val="24"/>
+          <w:szCs w:val="24"/>
+        </w:rPr>
+      </w:pPr>
+      <w:r>
+        <w:rPr>
+          <w:rFonts w:ascii="Arial" w:hAnsi="Arial" w:cs="Arial"/>
+          <w:sz w:val="24"/>
+          <w:szCs w:val="24"/>
+        </w:rPr>
+        <w:t>● Trello: Asignación de tareas a los miembros del equipo y calendarizar las mismas</w:t>
+      </w:r>
+    </w:p>
+    <w:p>
+      <w:pPr>
+        <w:spacing w:line="360" w:lineRule="auto"/>
+        <w:rPr>
+          <w:rFonts w:ascii="Arial" w:hAnsi="Arial" w:cs="Arial"/>
+          <w:sz w:val="24"/>
+          <w:szCs w:val="24"/>
+        </w:rPr>
+      </w:pPr>
+      <w:r>
+        <w:rPr>
+          <w:rFonts w:ascii="Arial" w:hAnsi="Arial" w:cs="Arial"/>
+          <w:sz w:val="24"/>
+          <w:szCs w:val="24"/>
+        </w:rPr>
+        <w:t>● Word: Se usará para crear los documentos</w:t>
+      </w:r>
+    </w:p>
+    <w:p>
+      <w:pPr>
+        <w:spacing w:line="360" w:lineRule="auto"/>
+        <w:rPr>
+          <w:rFonts w:ascii="Arial" w:hAnsi="Arial" w:cs="Arial"/>
+          <w:sz w:val="24"/>
+          <w:szCs w:val="24"/>
+        </w:rPr>
+      </w:pPr>
+      <w:r>
+        <w:rPr>
+          <w:rFonts w:ascii="Arial" w:hAnsi="Arial" w:cs="Arial"/>
+          <w:sz w:val="24"/>
+          <w:szCs w:val="24"/>
+        </w:rPr>
+        <w:t>● Excel: Se usará para volcar los datos obtenidos en las entrevistas</w:t>
+      </w:r>
+    </w:p>
+    <w:p>
+      <w:pPr>
+        <w:spacing w:line="360" w:lineRule="auto"/>
+        <w:rPr>
+          <w:rFonts w:ascii="Arial" w:hAnsi="Arial" w:cs="Arial"/>
+          <w:sz w:val="24"/>
+          <w:szCs w:val="24"/>
+        </w:rPr>
+      </w:pPr>
+      <w:r>
+        <w:rPr>
+          <w:rFonts w:ascii="Arial" w:hAnsi="Arial" w:cs="Arial"/>
+          <w:sz w:val="24"/>
+          <w:szCs w:val="24"/>
+        </w:rPr>
+        <w:lastRenderedPageBreak/>
+        <w:t xml:space="preserve">● Google Docs: </w:t>
+      </w:r>
+      <w:r>
+        <w:rPr>
+          <w:rFonts w:ascii="Arial" w:hAnsi="Arial" w:cs="Arial"/>
+          <w:sz w:val="24"/>
+          <w:szCs w:val="24"/>
+        </w:rPr>
+        <w:t>S</w:t>
+      </w:r>
+      <w:r>
+        <w:rPr>
+          <w:rFonts w:ascii="Arial" w:hAnsi="Arial" w:cs="Arial"/>
+          <w:sz w:val="24"/>
+          <w:szCs w:val="24"/>
+        </w:rPr>
+        <w:t>ervirá para compartir documentos escritos por los miembros del equipo</w:t>
+      </w:r>
+      <w:r>
+        <w:rPr>
+          <w:rFonts w:ascii="Arial" w:hAnsi="Arial" w:cs="Arial"/>
+          <w:sz w:val="24"/>
+          <w:szCs w:val="24"/>
+        </w:rPr>
+        <w:t xml:space="preserve"> </w:t>
+      </w:r>
+      <w:r>
+        <w:rPr>
+          <w:rFonts w:ascii="Arial" w:hAnsi="Arial" w:cs="Arial"/>
+          <w:sz w:val="24"/>
+          <w:szCs w:val="24"/>
+        </w:rPr>
+        <w:t>para editar colaborativamente o para revisión.</w:t>
+      </w:r>
+    </w:p>
+    <w:p>
+      <w:pPr>
+        <w:spacing w:line="360" w:lineRule="auto"/>
+        <w:rPr>
+          <w:rFonts w:ascii="Arial" w:hAnsi="Arial" w:cs="Arial"/>
+          <w:sz w:val="24"/>
+          <w:szCs w:val="24"/>
+        </w:rPr>
+      </w:pPr>
+      <w:r>
+        <w:rPr>
+          <w:rFonts w:ascii="Arial" w:hAnsi="Arial" w:cs="Arial"/>
+          <w:sz w:val="24"/>
+          <w:szCs w:val="24"/>
+        </w:rPr>
+        <w:t>● GitHub: será el repositorio donde almacenaremos los artefactos resultantes en</w:t>
+      </w:r>
+      <w:r>
+        <w:rPr>
+          <w:rFonts w:ascii="Arial" w:hAnsi="Arial" w:cs="Arial"/>
+          <w:sz w:val="24"/>
+          <w:szCs w:val="24"/>
+        </w:rPr>
+        <w:t xml:space="preserve"> </w:t>
+      </w:r>
+      <w:r>
+        <w:rPr>
+          <w:rFonts w:ascii="Arial" w:hAnsi="Arial" w:cs="Arial"/>
+          <w:sz w:val="24"/>
+          <w:szCs w:val="24"/>
+        </w:rPr>
+        <w:t>cada</w:t>
+      </w:r>
+      <w:r>
+        <w:rPr>
+          <w:rFonts w:ascii="Arial" w:hAnsi="Arial" w:cs="Arial"/>
+          <w:sz w:val="24"/>
+          <w:szCs w:val="24"/>
+        </w:rPr>
+        <w:t xml:space="preserve"> </w:t>
+      </w:r>
+      <w:r>
+        <w:rPr>
+          <w:rFonts w:ascii="Arial" w:hAnsi="Arial" w:cs="Arial"/>
+          <w:sz w:val="24"/>
+          <w:szCs w:val="24"/>
+        </w:rPr>
+        <w:t>etapa.</w:t>
+      </w:r>
+    </w:p>
+    <w:p>
+      <w:pPr>
+        <w:spacing w:line="360" w:lineRule="auto"/>
+        <w:rPr>
+          <w:rFonts w:ascii="Arial" w:hAnsi="Arial" w:cs="Arial"/>
+          <w:sz w:val="24"/>
+          <w:szCs w:val="24"/>
+        </w:rPr>
+      </w:pPr>
+      <w:r>
+        <w:rPr>
+          <w:rFonts w:ascii="Arial" w:hAnsi="Arial" w:cs="Arial"/>
+          <w:sz w:val="24"/>
+          <w:szCs w:val="24"/>
+        </w:rPr>
+        <w:t>● Soapbox: la minuta de cada reunión del equipo será registrada en Soapbox.</w:t>
+      </w:r>
+    </w:p>
+    <w:p>
+      <w:pPr>
+        <w:spacing w:line="360" w:lineRule="auto"/>
+        <w:rPr>
+          <w:rFonts w:ascii="Arial" w:hAnsi="Arial" w:cs="Arial"/>
+          <w:sz w:val="24"/>
+          <w:szCs w:val="24"/>
+        </w:rPr>
+      </w:pPr>
+      <w:r>
+        <w:rPr>
+          <w:rFonts w:ascii="Arial" w:hAnsi="Arial" w:cs="Arial"/>
+          <w:sz w:val="24"/>
+          <w:szCs w:val="24"/>
+        </w:rPr>
+        <w:t>● Google Drive: Se utilizará como un repositorio temporal, donde los documentos que no</w:t>
+      </w:r>
+      <w:r>
+        <w:rPr>
+          <w:rFonts w:ascii="Arial" w:hAnsi="Arial" w:cs="Arial"/>
+          <w:sz w:val="24"/>
+          <w:szCs w:val="24"/>
+        </w:rPr>
+        <w:t xml:space="preserve"> </w:t>
+      </w:r>
+      <w:r>
+        <w:rPr>
+          <w:rFonts w:ascii="Arial" w:hAnsi="Arial" w:cs="Arial"/>
+          <w:sz w:val="24"/>
+          <w:szCs w:val="24"/>
+        </w:rPr>
+        <w:t>se encuentren en Google Docs se compartirán, como imágenes.</w:t>
+      </w:r>
+    </w:p>
+    <w:p>
+      <w:pPr>
+        <w:spacing w:line="360" w:lineRule="auto"/>
+        <w:rPr>
+          <w:rFonts w:ascii="Arial" w:hAnsi="Arial" w:cs="Arial"/>
+          <w:sz w:val="24"/>
+          <w:szCs w:val="24"/>
+        </w:rPr>
+      </w:pPr>
+      <w:r>
+        <w:rPr>
+          <w:rFonts w:ascii="Arial" w:hAnsi="Arial" w:cs="Arial"/>
+          <w:sz w:val="24"/>
+          <w:szCs w:val="24"/>
+        </w:rPr>
+        <w:t>● Entrevista a profesores y estudiantes: es el documento en el que se describirán los</w:t>
+      </w:r>
+      <w:r>
+        <w:rPr>
+          <w:rFonts w:ascii="Arial" w:hAnsi="Arial" w:cs="Arial"/>
+          <w:sz w:val="24"/>
+          <w:szCs w:val="24"/>
+        </w:rPr>
+        <w:t xml:space="preserve"> </w:t>
+      </w:r>
+      <w:r>
+        <w:rPr>
+          <w:rFonts w:ascii="Arial" w:hAnsi="Arial" w:cs="Arial"/>
+          <w:sz w:val="24"/>
+          <w:szCs w:val="24"/>
+        </w:rPr>
+        <w:t>detalles y la información recabada. La diferencia entre el instrumento a alumnos y</w:t>
+      </w:r>
+      <w:r>
+        <w:rPr>
+          <w:rFonts w:ascii="Arial" w:hAnsi="Arial" w:cs="Arial"/>
+          <w:sz w:val="24"/>
+          <w:szCs w:val="24"/>
+        </w:rPr>
+        <w:t xml:space="preserve"> </w:t>
+      </w:r>
+      <w:r>
+        <w:rPr>
+          <w:rFonts w:ascii="Arial" w:hAnsi="Arial" w:cs="Arial"/>
+          <w:sz w:val="24"/>
+          <w:szCs w:val="24"/>
+        </w:rPr>
+        <w:t>profesores/tutores/coordinador es que en el instrumento a estudiantes se centrará en</w:t>
+      </w:r>
+      <w:r>
+        <w:rPr>
+          <w:rFonts w:ascii="Arial" w:hAnsi="Arial" w:cs="Arial"/>
+          <w:sz w:val="24"/>
+          <w:szCs w:val="24"/>
+        </w:rPr>
+        <w:t xml:space="preserve"> </w:t>
+      </w:r>
+      <w:r>
+        <w:rPr>
+          <w:rFonts w:ascii="Arial" w:hAnsi="Arial" w:cs="Arial"/>
+          <w:sz w:val="24"/>
+          <w:szCs w:val="24"/>
+        </w:rPr>
+        <w:t>recomendaciones a los estudiantes más jóvenes.</w:t>
+      </w:r>
+    </w:p>
+    <w:p>
+      <w:pPr>
+        <w:spacing w:line="360" w:lineRule="auto"/>
+        <w:rPr>
+          <w:rFonts w:ascii="Arial" w:hAnsi="Arial" w:cs="Arial"/>
+          <w:sz w:val="24"/>
+          <w:szCs w:val="24"/>
+        </w:rPr>
+      </w:pPr>
+      <w:r>
+        <w:rPr>
+          <w:rFonts w:ascii="Arial" w:hAnsi="Arial" w:cs="Arial"/>
+          <w:sz w:val="24"/>
+          <w:szCs w:val="24"/>
+        </w:rPr>
+        <w:t>● Teléfono celular: Se usará la función de grabación de voz para registrar las entrevistas.</w:t>
+      </w:r>
+    </w:p>
+    <w:p>
+      <w:pPr>
+        <w:spacing w:line="360" w:lineRule="auto"/>
+        <w:rPr>
+          <w:rFonts w:ascii="Arial" w:hAnsi="Arial" w:cs="Arial"/>
+          <w:sz w:val="24"/>
+          <w:szCs w:val="24"/>
+        </w:rPr>
+      </w:pPr>
+      <w:r>
+        <w:rPr>
+          <w:rFonts w:ascii="Arial" w:hAnsi="Arial" w:cs="Arial"/>
+          <w:sz w:val="24"/>
+          <w:szCs w:val="24"/>
+        </w:rPr>
+        <w:t>● Dropbox: Los audios resultantes de las entrevistas serán transferidas a una</w:t>
+      </w:r>
+    </w:p>
+    <w:p>
+      <w:pPr>
+        <w:spacing w:line="360" w:lineRule="auto"/>
+        <w:rPr>
+          <w:rFonts w:ascii="Arial" w:hAnsi="Arial" w:cs="Arial"/>
+          <w:sz w:val="24"/>
+          <w:szCs w:val="24"/>
+        </w:rPr>
+      </w:pPr>
+      <w:r>
+        <w:rPr>
+          <w:rFonts w:ascii="Arial" w:hAnsi="Arial" w:cs="Arial"/>
+          <w:sz w:val="24"/>
+          <w:szCs w:val="24"/>
+        </w:rPr>
+        <w:t>computadora de escritorio mediante este servicio.</w:t>
+      </w:r>
+    </w:p>
+    <w:p>
+      <w:pPr>
+        <w:spacing w:line="360" w:lineRule="auto"/>
+        <w:rPr>
+          <w:rFonts w:ascii="Arial" w:hAnsi="Arial" w:cs="Arial"/>
+          <w:sz w:val="24"/>
+          <w:szCs w:val="24"/>
+        </w:rPr>
+      </w:pPr>
+      <w:r>
+        <w:rPr>
+          <w:rFonts w:ascii="Arial" w:hAnsi="Arial" w:cs="Arial"/>
+          <w:sz w:val="24"/>
+          <w:szCs w:val="24"/>
+        </w:rPr>
+        <w:t>● Trint.com: Usaremos el servicio de transcripción de trint.com para pasar a texto las</w:t>
+      </w:r>
+      <w:r>
+        <w:rPr>
+          <w:rFonts w:ascii="Arial" w:hAnsi="Arial" w:cs="Arial"/>
+          <w:sz w:val="24"/>
+          <w:szCs w:val="24"/>
+        </w:rPr>
+        <w:t xml:space="preserve"> </w:t>
+      </w:r>
+      <w:r>
+        <w:rPr>
+          <w:rFonts w:ascii="Arial" w:hAnsi="Arial" w:cs="Arial"/>
+          <w:sz w:val="24"/>
+          <w:szCs w:val="24"/>
+        </w:rPr>
+        <w:t>entrevistas.</w:t>
+      </w:r>
+    </w:p>
+    <w:p>
+      <w:pPr>
+        <w:spacing w:line="360" w:lineRule="auto"/>
         <w:rPr>
           <w:rFonts w:ascii="Arial" w:hAnsi="Arial" w:cs="Arial"/>
           <w:b/>
@@ -2579,373 +3271,8 @@
           <w:sz w:val="24"/>
           <w:szCs w:val="24"/>
         </w:rPr>
-        <w:t>Uso de herramientas</w:t>
-      </w:r>
-    </w:p>
-    <w:p>
-      <w:pPr>
-        <w:spacing w:line="360" w:lineRule="auto"/>
-        <w:rPr>
-          <w:rFonts w:ascii="Arial" w:hAnsi="Arial" w:cs="Arial"/>
-          <w:sz w:val="24"/>
-          <w:szCs w:val="24"/>
-        </w:rPr>
-      </w:pPr>
-      <w:r>
-        <w:rPr>
-          <w:rFonts w:ascii="Arial" w:hAnsi="Arial" w:cs="Arial"/>
-          <w:sz w:val="24"/>
-          <w:szCs w:val="24"/>
-        </w:rPr>
-        <w:t>● Slack: Utilizado para comunicación entre los miembros de equipo</w:t>
-      </w:r>
-    </w:p>
-    <w:p>
-      <w:pPr>
-        <w:spacing w:line="360" w:lineRule="auto"/>
-        <w:rPr>
-          <w:rFonts w:ascii="Arial" w:hAnsi="Arial" w:cs="Arial"/>
-          <w:sz w:val="24"/>
-          <w:szCs w:val="24"/>
-        </w:rPr>
-      </w:pPr>
-      <w:r>
-        <w:rPr>
-          <w:rFonts w:ascii="Arial" w:hAnsi="Arial" w:cs="Arial"/>
-          <w:sz w:val="24"/>
-          <w:szCs w:val="24"/>
-        </w:rPr>
-        <w:t>● Trello: Asignación de tareas a los miembros del equipo y calendarizar las mismas</w:t>
-      </w:r>
-    </w:p>
-    <w:p>
-      <w:pPr>
-        <w:spacing w:line="360" w:lineRule="auto"/>
-        <w:rPr>
-          <w:rFonts w:ascii="Arial" w:hAnsi="Arial" w:cs="Arial"/>
-          <w:sz w:val="24"/>
-          <w:szCs w:val="24"/>
-        </w:rPr>
-      </w:pPr>
-      <w:r>
-        <w:rPr>
-          <w:rFonts w:ascii="Arial" w:hAnsi="Arial" w:cs="Arial"/>
-          <w:sz w:val="24"/>
-          <w:szCs w:val="24"/>
-        </w:rPr>
-        <w:t>● Word: Se usará para crear los documentos</w:t>
-      </w:r>
-    </w:p>
-    <w:p>
-      <w:pPr>
-        <w:spacing w:line="360" w:lineRule="auto"/>
-        <w:rPr>
-          <w:rFonts w:ascii="Arial" w:hAnsi="Arial" w:cs="Arial"/>
-          <w:sz w:val="24"/>
-          <w:szCs w:val="24"/>
-        </w:rPr>
-      </w:pPr>
-      <w:r>
-        <w:rPr>
-          <w:rFonts w:ascii="Arial" w:hAnsi="Arial" w:cs="Arial"/>
-          <w:sz w:val="24"/>
-          <w:szCs w:val="24"/>
-        </w:rPr>
-        <w:t>● Excel: Se usará para volcar los datos obtenidos en las entrevistas</w:t>
-      </w:r>
-    </w:p>
-    <w:p>
-      <w:pPr>
-        <w:spacing w:line="360" w:lineRule="auto"/>
-        <w:rPr>
-          <w:rFonts w:ascii="Arial" w:hAnsi="Arial" w:cs="Arial"/>
-          <w:sz w:val="24"/>
-          <w:szCs w:val="24"/>
-        </w:rPr>
-      </w:pPr>
-      <w:r>
-        <w:rPr>
-          <w:rFonts w:ascii="Arial" w:hAnsi="Arial" w:cs="Arial"/>
-          <w:sz w:val="24"/>
-          <w:szCs w:val="24"/>
-        </w:rPr>
-        <w:t>● Google Docs: servirá para compartir documentos escritos por los miembros del equipo</w:t>
-      </w:r>
-    </w:p>
-    <w:p>
-      <w:pPr>
-        <w:spacing w:line="360" w:lineRule="auto"/>
-        <w:rPr>
-          <w:rFonts w:ascii="Arial" w:hAnsi="Arial" w:cs="Arial"/>
-          <w:sz w:val="24"/>
-          <w:szCs w:val="24"/>
-        </w:rPr>
-      </w:pPr>
-      <w:r>
-        <w:rPr>
-          <w:rFonts w:ascii="Arial" w:hAnsi="Arial" w:cs="Arial"/>
-          <w:sz w:val="24"/>
-          <w:szCs w:val="24"/>
-        </w:rPr>
-        <w:t>para editar colaborativamente o para revisión.</w:t>
-      </w:r>
-    </w:p>
-    <w:p>
-      <w:pPr>
-        <w:spacing w:line="360" w:lineRule="auto"/>
-        <w:rPr>
-          <w:rFonts w:ascii="Arial" w:hAnsi="Arial" w:cs="Arial"/>
-          <w:sz w:val="24"/>
-          <w:szCs w:val="24"/>
-        </w:rPr>
-      </w:pPr>
-      <w:r>
-        <w:rPr>
-          <w:rFonts w:ascii="Arial" w:hAnsi="Arial" w:cs="Arial"/>
-          <w:sz w:val="24"/>
-          <w:szCs w:val="24"/>
-        </w:rPr>
-        <w:lastRenderedPageBreak/>
-        <w:t>● GitHub: será el repositorio donde almacenaremos los artefactos resultantes en cada</w:t>
-      </w:r>
-    </w:p>
-    <w:p>
-      <w:pPr>
-        <w:spacing w:line="360" w:lineRule="auto"/>
-        <w:rPr>
-          <w:rFonts w:ascii="Arial" w:hAnsi="Arial" w:cs="Arial"/>
-          <w:sz w:val="24"/>
-          <w:szCs w:val="24"/>
-        </w:rPr>
-      </w:pPr>
-      <w:r>
-        <w:rPr>
-          <w:rFonts w:ascii="Arial" w:hAnsi="Arial" w:cs="Arial"/>
-          <w:sz w:val="24"/>
-          <w:szCs w:val="24"/>
-        </w:rPr>
-        <w:t>etapa.</w:t>
-      </w:r>
-    </w:p>
-    <w:p>
-      <w:pPr>
-        <w:spacing w:line="360" w:lineRule="auto"/>
-        <w:rPr>
-          <w:rFonts w:ascii="Arial" w:hAnsi="Arial" w:cs="Arial"/>
-          <w:sz w:val="24"/>
-          <w:szCs w:val="24"/>
-        </w:rPr>
-      </w:pPr>
-      <w:r>
-        <w:rPr>
-          <w:rFonts w:ascii="Arial" w:hAnsi="Arial" w:cs="Arial"/>
-          <w:sz w:val="24"/>
-          <w:szCs w:val="24"/>
-        </w:rPr>
-        <w:t>● Soapbox: la minuta de cada reunión del equipo será registrada en Soapbox.</w:t>
-      </w:r>
-    </w:p>
-    <w:p>
-      <w:pPr>
-        <w:spacing w:line="360" w:lineRule="auto"/>
-        <w:rPr>
-          <w:rFonts w:ascii="Arial" w:hAnsi="Arial" w:cs="Arial"/>
-          <w:sz w:val="24"/>
-          <w:szCs w:val="24"/>
-        </w:rPr>
-      </w:pPr>
-      <w:r>
-        <w:rPr>
-          <w:rFonts w:ascii="Arial" w:hAnsi="Arial" w:cs="Arial"/>
-          <w:sz w:val="24"/>
-          <w:szCs w:val="24"/>
-        </w:rPr>
-        <w:t>● Google Drive: Se utilizará como un repositorio temporal, donde los documentos que no</w:t>
-      </w:r>
-    </w:p>
-    <w:p>
-      <w:pPr>
-        <w:spacing w:line="360" w:lineRule="auto"/>
-        <w:rPr>
-          <w:rFonts w:ascii="Arial" w:hAnsi="Arial" w:cs="Arial"/>
-          <w:sz w:val="24"/>
-          <w:szCs w:val="24"/>
-        </w:rPr>
-      </w:pPr>
-      <w:r>
-        <w:rPr>
-          <w:rFonts w:ascii="Arial" w:hAnsi="Arial" w:cs="Arial"/>
-          <w:sz w:val="24"/>
-          <w:szCs w:val="24"/>
-        </w:rPr>
-        <w:t>se encuentren en Google Docs se compartirán, como imágenes.</w:t>
-      </w:r>
-    </w:p>
-    <w:p>
-      <w:pPr>
-        <w:spacing w:line="360" w:lineRule="auto"/>
-        <w:rPr>
-          <w:rFonts w:ascii="Arial" w:hAnsi="Arial" w:cs="Arial"/>
-          <w:sz w:val="24"/>
-          <w:szCs w:val="24"/>
-        </w:rPr>
-      </w:pPr>
-      <w:r>
-        <w:rPr>
-          <w:rFonts w:ascii="Arial" w:hAnsi="Arial" w:cs="Arial"/>
-          <w:sz w:val="24"/>
-          <w:szCs w:val="24"/>
-        </w:rPr>
-        <w:t>● Entrevista a profesores y estudiantes: es el documento en el que se describirán los</w:t>
-      </w:r>
-    </w:p>
-    <w:p>
-      <w:pPr>
-        <w:spacing w:line="360" w:lineRule="auto"/>
-        <w:rPr>
-          <w:rFonts w:ascii="Arial" w:hAnsi="Arial" w:cs="Arial"/>
-          <w:sz w:val="24"/>
-          <w:szCs w:val="24"/>
-        </w:rPr>
-      </w:pPr>
-      <w:r>
-        <w:rPr>
-          <w:rFonts w:ascii="Arial" w:hAnsi="Arial" w:cs="Arial"/>
-          <w:sz w:val="24"/>
-          <w:szCs w:val="24"/>
-        </w:rPr>
-        <w:t>detalles y la información recabada. La diferencia entre el instrumento a alumnos y</w:t>
-      </w:r>
-    </w:p>
-    <w:p>
-      <w:pPr>
-        <w:spacing w:line="360" w:lineRule="auto"/>
-        <w:rPr>
-          <w:rFonts w:ascii="Arial" w:hAnsi="Arial" w:cs="Arial"/>
-          <w:sz w:val="24"/>
-          <w:szCs w:val="24"/>
-        </w:rPr>
-      </w:pPr>
-      <w:r>
-        <w:rPr>
-          <w:rFonts w:ascii="Arial" w:hAnsi="Arial" w:cs="Arial"/>
-          <w:sz w:val="24"/>
-          <w:szCs w:val="24"/>
-        </w:rPr>
-        <w:t>profesores/tutores/coordinador es que en el instrumento a estudiantes se centrará en</w:t>
-      </w:r>
-    </w:p>
-    <w:p>
-      <w:pPr>
-        <w:spacing w:line="360" w:lineRule="auto"/>
-        <w:rPr>
-          <w:rFonts w:ascii="Arial" w:hAnsi="Arial" w:cs="Arial"/>
-          <w:sz w:val="24"/>
-          <w:szCs w:val="24"/>
-        </w:rPr>
-      </w:pPr>
-      <w:r>
-        <w:rPr>
-          <w:rFonts w:ascii="Arial" w:hAnsi="Arial" w:cs="Arial"/>
-          <w:sz w:val="24"/>
-          <w:szCs w:val="24"/>
-        </w:rPr>
-        <w:t>recomendaciones a los estudiantes más jóvenes.</w:t>
-      </w:r>
-    </w:p>
-    <w:p>
-      <w:pPr>
-        <w:spacing w:line="360" w:lineRule="auto"/>
-        <w:rPr>
-          <w:rFonts w:ascii="Arial" w:hAnsi="Arial" w:cs="Arial"/>
-          <w:sz w:val="24"/>
-          <w:szCs w:val="24"/>
-        </w:rPr>
-      </w:pPr>
-      <w:r>
-        <w:rPr>
-          <w:rFonts w:ascii="Arial" w:hAnsi="Arial" w:cs="Arial"/>
-          <w:sz w:val="24"/>
-          <w:szCs w:val="24"/>
-        </w:rPr>
-        <w:t>● Teléfono celular: Se usará la función de grabación de voz para registrar las entrevistas.</w:t>
-      </w:r>
-    </w:p>
-    <w:p>
-      <w:pPr>
-        <w:spacing w:line="360" w:lineRule="auto"/>
-        <w:rPr>
-          <w:rFonts w:ascii="Arial" w:hAnsi="Arial" w:cs="Arial"/>
-          <w:sz w:val="24"/>
-          <w:szCs w:val="24"/>
-        </w:rPr>
-      </w:pPr>
-      <w:r>
-        <w:rPr>
-          <w:rFonts w:ascii="Arial" w:hAnsi="Arial" w:cs="Arial"/>
-          <w:sz w:val="24"/>
-          <w:szCs w:val="24"/>
-        </w:rPr>
-        <w:t>● Dropbox: Los audios resultantes de las entrevistas serán transferidas a una</w:t>
-      </w:r>
-    </w:p>
-    <w:p>
-      <w:pPr>
-        <w:spacing w:line="360" w:lineRule="auto"/>
-        <w:rPr>
-          <w:rFonts w:ascii="Arial" w:hAnsi="Arial" w:cs="Arial"/>
-          <w:sz w:val="24"/>
-          <w:szCs w:val="24"/>
-        </w:rPr>
-      </w:pPr>
-      <w:r>
-        <w:rPr>
-          <w:rFonts w:ascii="Arial" w:hAnsi="Arial" w:cs="Arial"/>
-          <w:sz w:val="24"/>
-          <w:szCs w:val="24"/>
-        </w:rPr>
-        <w:t>computadora de escritorio mediante este servicio.</w:t>
-      </w:r>
-    </w:p>
-    <w:p>
-      <w:pPr>
-        <w:spacing w:line="360" w:lineRule="auto"/>
-        <w:rPr>
-          <w:rFonts w:ascii="Arial" w:hAnsi="Arial" w:cs="Arial"/>
-          <w:sz w:val="24"/>
-          <w:szCs w:val="24"/>
-        </w:rPr>
-      </w:pPr>
-      <w:r>
-        <w:rPr>
-          <w:rFonts w:ascii="Arial" w:hAnsi="Arial" w:cs="Arial"/>
-          <w:sz w:val="24"/>
-          <w:szCs w:val="24"/>
-        </w:rPr>
-        <w:t>● Trint.com: Usaremos el servicio de transcripción de trint.com para pasar a texto las</w:t>
-      </w:r>
-    </w:p>
-    <w:p>
-      <w:pPr>
-        <w:spacing w:line="360" w:lineRule="auto"/>
-        <w:rPr>
-          <w:rFonts w:ascii="Arial" w:hAnsi="Arial" w:cs="Arial"/>
-          <w:sz w:val="24"/>
-          <w:szCs w:val="24"/>
-        </w:rPr>
-      </w:pPr>
-      <w:r>
-        <w:rPr>
-          <w:rFonts w:ascii="Arial" w:hAnsi="Arial" w:cs="Arial"/>
-          <w:sz w:val="24"/>
-          <w:szCs w:val="24"/>
-        </w:rPr>
-        <w:t>entrevistas.</w:t>
-      </w:r>
-    </w:p>
-    <w:p>
-      <w:pPr>
-        <w:spacing w:line="360" w:lineRule="auto"/>
+      </w:pPr>
+      <w:r>
         <w:rPr>
           <w:rFonts w:ascii="Arial" w:hAnsi="Arial" w:cs="Arial"/>
           <w:b/>
@@ -2953,7 +3280,8 @@
           <w:sz w:val="24"/>
           <w:szCs w:val="24"/>
         </w:rPr>
-      </w:pPr>
+        <w:t>6</w:t>
+      </w:r>
       <w:r>
         <w:rPr>
           <w:rFonts w:ascii="Arial" w:hAnsi="Arial" w:cs="Arial"/>
@@ -2962,9 +3290,12 @@
           <w:sz w:val="24"/>
           <w:szCs w:val="24"/>
         </w:rPr>
-        <w:t>6</w:t>
-      </w:r>
-      <w:r>
+        <w:t>.2 Métodos</w:t>
+      </w:r>
+    </w:p>
+    <w:p>
+      <w:pPr>
+        <w:spacing w:line="360" w:lineRule="auto"/>
         <w:rPr>
           <w:rFonts w:ascii="Arial" w:hAnsi="Arial" w:cs="Arial"/>
           <w:b/>
@@ -2972,12 +3303,8 @@
           <w:sz w:val="24"/>
           <w:szCs w:val="24"/>
         </w:rPr>
-        <w:t>.2 Métodos</w:t>
-      </w:r>
-    </w:p>
-    <w:p>
-      <w:pPr>
-        <w:spacing w:line="360" w:lineRule="auto"/>
+      </w:pPr>
+      <w:r>
         <w:rPr>
           <w:rFonts w:ascii="Arial" w:hAnsi="Arial" w:cs="Arial"/>
           <w:b/>
@@ -2985,7 +3312,8 @@
           <w:sz w:val="24"/>
           <w:szCs w:val="24"/>
         </w:rPr>
-      </w:pPr>
+        <w:t>6</w:t>
+      </w:r>
       <w:r>
         <w:rPr>
           <w:rFonts w:ascii="Arial" w:hAnsi="Arial" w:cs="Arial"/>
@@ -2994,16 +3322,6 @@
           <w:sz w:val="24"/>
           <w:szCs w:val="24"/>
         </w:rPr>
-        <w:t>6</w:t>
-      </w:r>
-      <w:r>
-        <w:rPr>
-          <w:rFonts w:ascii="Arial" w:hAnsi="Arial" w:cs="Arial"/>
-          <w:b/>
-          <w:bCs/>
-          <w:sz w:val="24"/>
-          <w:szCs w:val="24"/>
-        </w:rPr>
         <w:t>.3 Procesos</w:t>
       </w:r>
     </w:p>
@@ -3012,634 +3330,30 @@
         <w:spacing w:line="360" w:lineRule="auto"/>
         <w:rPr>
           <w:rFonts w:ascii="Arial" w:hAnsi="Arial" w:cs="Arial"/>
-          <w:b/>
-          <w:bCs/>
-          <w:sz w:val="24"/>
-          <w:szCs w:val="24"/>
-        </w:rPr>
-      </w:pPr>
-      <w:r>
-        <w:rPr>
-          <w:rFonts w:ascii="Arial" w:hAnsi="Arial" w:cs="Arial"/>
-          <w:b/>
-          <w:bCs/>
-          <w:sz w:val="24"/>
-          <w:szCs w:val="24"/>
-        </w:rPr>
-        <w:t>7</w:t>
-      </w:r>
-      <w:r>
-        <w:rPr>
-          <w:rFonts w:ascii="Arial" w:hAnsi="Arial" w:cs="Arial"/>
-          <w:b/>
-          <w:bCs/>
-          <w:sz w:val="24"/>
-          <w:szCs w:val="24"/>
-        </w:rPr>
-        <w:t>. Competencias de la asignatura</w:t>
-      </w:r>
-    </w:p>
-    <w:tbl>
-      <w:tblPr>
-        <w:tblW w:w="11058" w:type="dxa"/>
-        <w:tblInd w:w="-1003" w:type="dxa"/>
-        <w:tblBorders>
-          <w:top w:val="single" w:sz="8" w:space="0" w:color="000000"/>
-          <w:left w:val="single" w:sz="8" w:space="0" w:color="000000"/>
-          <w:bottom w:val="single" w:sz="8" w:space="0" w:color="000000"/>
-          <w:right w:val="single" w:sz="8" w:space="0" w:color="000000"/>
-          <w:insideH w:val="single" w:sz="8" w:space="0" w:color="000000"/>
-          <w:insideV w:val="single" w:sz="8" w:space="0" w:color="000000"/>
-        </w:tblBorders>
-        <w:tblLayout w:type="fixed"/>
-        <w:tblLook w:val="0600" w:firstRow="0" w:lastRow="0" w:firstColumn="0" w:lastColumn="0" w:noHBand="1" w:noVBand="1"/>
-      </w:tblPr>
-      <w:tblGrid>
-        <w:gridCol w:w="5517"/>
-        <w:gridCol w:w="5541"/>
-      </w:tblGrid>
-      <w:tr>
-        <w:tc>
-          <w:tcPr>
-            <w:tcW w:w="5517" w:type="dxa"/>
-          </w:tcPr>
-          <w:p>
-            <w:pPr>
-              <w:spacing w:line="360" w:lineRule="auto"/>
-              <w:jc w:val="center"/>
-              <w:rPr>
-                <w:rFonts w:ascii="Arial" w:hAnsi="Arial" w:cs="Arial"/>
-                <w:sz w:val="24"/>
-                <w:szCs w:val="24"/>
-              </w:rPr>
-            </w:pPr>
-            <w:r>
-              <w:rPr>
-                <w:rFonts w:ascii="Arial" w:hAnsi="Arial" w:cs="Arial"/>
-                <w:sz w:val="24"/>
-                <w:szCs w:val="24"/>
-              </w:rPr>
-              <w:t>COMPETENCIAS</w:t>
-            </w:r>
-          </w:p>
-        </w:tc>
-        <w:tc>
-          <w:tcPr>
-            <w:tcW w:w="5541" w:type="dxa"/>
-          </w:tcPr>
-          <w:p>
-            <w:pPr>
-              <w:spacing w:line="360" w:lineRule="auto"/>
-              <w:jc w:val="center"/>
-              <w:rPr>
-                <w:rFonts w:ascii="Arial" w:hAnsi="Arial" w:cs="Arial"/>
-                <w:b/>
-                <w:sz w:val="24"/>
-                <w:szCs w:val="24"/>
-              </w:rPr>
-            </w:pPr>
-            <w:r>
-              <w:rPr>
-                <w:rFonts w:ascii="Arial" w:hAnsi="Arial" w:cs="Arial"/>
-                <w:b/>
-                <w:sz w:val="24"/>
-                <w:szCs w:val="24"/>
-              </w:rPr>
-              <w:t>CARACTERÍSTICAS</w:t>
-            </w:r>
-          </w:p>
-        </w:tc>
-      </w:tr>
-      <w:tr>
-        <w:tc>
-          <w:tcPr>
-            <w:tcW w:w="5517" w:type="dxa"/>
-          </w:tcPr>
-          <w:p>
-            <w:pPr>
-              <w:spacing w:before="240" w:after="240" w:line="360" w:lineRule="auto"/>
-              <w:rPr>
-                <w:rFonts w:ascii="Arial" w:hAnsi="Arial" w:cs="Arial"/>
-                <w:b/>
-                <w:sz w:val="24"/>
-                <w:szCs w:val="24"/>
-              </w:rPr>
-            </w:pPr>
-            <w:r>
-              <w:rPr>
-                <w:rFonts w:ascii="Arial" w:hAnsi="Arial" w:cs="Arial"/>
-                <w:b/>
-                <w:sz w:val="24"/>
-                <w:szCs w:val="24"/>
-              </w:rPr>
-              <w:lastRenderedPageBreak/>
-              <w:t>UNIDAD 1: Analiza la evolución disciplinar de la Ingeniería de Software, así como las características del profesionista vinculado con la misma, de acuerdo con el marco teórico y los modelos curriculares de la disciplina.</w:t>
-            </w:r>
-          </w:p>
-        </w:tc>
-        <w:tc>
-          <w:tcPr>
-            <w:tcW w:w="5541" w:type="dxa"/>
-          </w:tcPr>
-          <w:p>
-            <w:pPr>
-              <w:widowControl w:val="0"/>
-              <w:numPr>
-                <w:ilvl w:val="0"/>
-                <w:numId w:val="4"/>
-              </w:numPr>
-              <w:spacing w:after="0" w:line="360" w:lineRule="auto"/>
-              <w:rPr>
-                <w:rFonts w:ascii="Arial" w:hAnsi="Arial" w:cs="Arial"/>
-                <w:sz w:val="24"/>
-                <w:szCs w:val="24"/>
-              </w:rPr>
-            </w:pPr>
-            <w:r>
-              <w:rPr>
-                <w:rFonts w:ascii="Arial" w:hAnsi="Arial" w:cs="Arial"/>
-                <w:sz w:val="24"/>
-                <w:szCs w:val="24"/>
-              </w:rPr>
-              <w:t>Se utiliza Trello como herramienta para la calendarización y la asignación de responsabilidades.</w:t>
-            </w:r>
-          </w:p>
-          <w:p>
-            <w:pPr>
-              <w:widowControl w:val="0"/>
-              <w:numPr>
-                <w:ilvl w:val="0"/>
-                <w:numId w:val="4"/>
-              </w:numPr>
-              <w:spacing w:after="0" w:line="360" w:lineRule="auto"/>
-              <w:rPr>
-                <w:rFonts w:ascii="Arial" w:hAnsi="Arial" w:cs="Arial"/>
-                <w:sz w:val="24"/>
-                <w:szCs w:val="24"/>
-              </w:rPr>
-            </w:pPr>
-            <w:r>
-              <w:rPr>
-                <w:rFonts w:ascii="Arial" w:hAnsi="Arial" w:cs="Arial"/>
-                <w:sz w:val="24"/>
-                <w:szCs w:val="24"/>
-              </w:rPr>
-              <w:t>Se emplea GitHub como repositorio donde se almacena la información relacionada al proyecto.</w:t>
-            </w:r>
-          </w:p>
-        </w:tc>
-      </w:tr>
-      <w:tr>
-        <w:tc>
-          <w:tcPr>
-            <w:tcW w:w="5517" w:type="dxa"/>
-          </w:tcPr>
-          <w:p>
-            <w:pPr>
-              <w:spacing w:line="360" w:lineRule="auto"/>
-              <w:rPr>
-                <w:rFonts w:ascii="Arial" w:hAnsi="Arial" w:cs="Arial"/>
-                <w:b/>
-                <w:sz w:val="24"/>
-                <w:szCs w:val="24"/>
-              </w:rPr>
-            </w:pPr>
-            <w:r>
-              <w:rPr>
-                <w:rFonts w:ascii="Arial" w:hAnsi="Arial" w:cs="Arial"/>
-                <w:b/>
-                <w:sz w:val="24"/>
-                <w:szCs w:val="24"/>
-              </w:rPr>
-              <w:t>UNIDAD 2: Analiza los principales métodos, técnicas, procedimientos y buenas prácticas utilizados en la fase de requisitos, diseño, codificación, pruebas y mantenimiento de software, de acuerdo con el cuerpo de conocimientos reconocido por la disciplina.</w:t>
-            </w:r>
-          </w:p>
-        </w:tc>
-        <w:tc>
-          <w:tcPr>
-            <w:tcW w:w="5541" w:type="dxa"/>
-          </w:tcPr>
-          <w:p>
-            <w:pPr>
-              <w:widowControl w:val="0"/>
-              <w:numPr>
-                <w:ilvl w:val="0"/>
-                <w:numId w:val="6"/>
-              </w:numPr>
-              <w:spacing w:after="0" w:line="360" w:lineRule="auto"/>
-              <w:rPr>
-                <w:rFonts w:ascii="Arial" w:hAnsi="Arial" w:cs="Arial"/>
-                <w:sz w:val="24"/>
-                <w:szCs w:val="24"/>
-              </w:rPr>
-            </w:pPr>
-            <w:r>
-              <w:rPr>
-                <w:rFonts w:ascii="Arial" w:hAnsi="Arial" w:cs="Arial"/>
-                <w:sz w:val="24"/>
-                <w:szCs w:val="24"/>
-              </w:rPr>
-              <w:t>La página se codificará utilizando HTML.</w:t>
-            </w:r>
-          </w:p>
-          <w:p>
-            <w:pPr>
-              <w:widowControl w:val="0"/>
-              <w:numPr>
-                <w:ilvl w:val="0"/>
-                <w:numId w:val="6"/>
-              </w:numPr>
-              <w:spacing w:after="0" w:line="360" w:lineRule="auto"/>
-              <w:rPr>
-                <w:rFonts w:ascii="Arial" w:hAnsi="Arial" w:cs="Arial"/>
-                <w:sz w:val="24"/>
-                <w:szCs w:val="24"/>
-              </w:rPr>
-            </w:pPr>
-            <w:r>
-              <w:rPr>
-                <w:rFonts w:ascii="Arial" w:hAnsi="Arial" w:cs="Arial"/>
-                <w:sz w:val="24"/>
-                <w:szCs w:val="24"/>
-              </w:rPr>
-              <w:t>Se establecieron objetivos del producto y los requerimientos correspondientes del mismo.</w:t>
-            </w:r>
-          </w:p>
-          <w:p>
-            <w:pPr>
-              <w:numPr>
-                <w:ilvl w:val="0"/>
-                <w:numId w:val="6"/>
-              </w:numPr>
-              <w:spacing w:after="0" w:line="360" w:lineRule="auto"/>
-              <w:rPr>
-                <w:rFonts w:ascii="Arial" w:hAnsi="Arial" w:cs="Arial"/>
-                <w:sz w:val="24"/>
-                <w:szCs w:val="24"/>
-              </w:rPr>
-            </w:pPr>
-            <w:r>
-              <w:rPr>
-                <w:rFonts w:ascii="Arial" w:hAnsi="Arial" w:cs="Arial"/>
-                <w:sz w:val="24"/>
-                <w:szCs w:val="24"/>
-              </w:rPr>
-              <w:t>Se utilizó la comunicación como parte esencial para el entendimiento del problema y de los requerimientos.</w:t>
-            </w:r>
-          </w:p>
-        </w:tc>
-      </w:tr>
-      <w:tr>
-        <w:tc>
-          <w:tcPr>
-            <w:tcW w:w="5517" w:type="dxa"/>
-          </w:tcPr>
-          <w:p>
-            <w:pPr>
-              <w:spacing w:line="360" w:lineRule="auto"/>
-              <w:rPr>
-                <w:rFonts w:ascii="Arial" w:hAnsi="Arial" w:cs="Arial"/>
-                <w:b/>
-                <w:sz w:val="24"/>
-                <w:szCs w:val="24"/>
-              </w:rPr>
-            </w:pPr>
-            <w:r>
-              <w:rPr>
-                <w:rFonts w:ascii="Arial" w:hAnsi="Arial" w:cs="Arial"/>
-                <w:b/>
-                <w:sz w:val="24"/>
-                <w:szCs w:val="24"/>
-              </w:rPr>
-              <w:t>UNIDAD 3: Selecciona el Modelo de Ciclo de Vida del Software en el inicio de un proyecto, con base en las características del equipo de desarrollo, del cliente y de la problemática.</w:t>
-            </w:r>
-          </w:p>
-        </w:tc>
-        <w:tc>
-          <w:tcPr>
-            <w:tcW w:w="5541" w:type="dxa"/>
-          </w:tcPr>
-          <w:p>
-            <w:pPr>
-              <w:widowControl w:val="0"/>
-              <w:numPr>
-                <w:ilvl w:val="0"/>
-                <w:numId w:val="5"/>
-              </w:numPr>
-              <w:spacing w:after="0" w:line="360" w:lineRule="auto"/>
-              <w:rPr>
-                <w:rFonts w:ascii="Arial" w:hAnsi="Arial" w:cs="Arial"/>
-                <w:sz w:val="24"/>
-                <w:szCs w:val="24"/>
-              </w:rPr>
-            </w:pPr>
-            <w:r>
-              <w:rPr>
-                <w:rFonts w:ascii="Arial" w:hAnsi="Arial" w:cs="Arial"/>
-                <w:sz w:val="24"/>
-                <w:szCs w:val="24"/>
-              </w:rPr>
-              <w:t>Se realizan entregables cada semana y se recaba la retroalimentación del maestro para la corrección de errores.</w:t>
-            </w:r>
-          </w:p>
-          <w:p>
-            <w:pPr>
-              <w:numPr>
-                <w:ilvl w:val="0"/>
-                <w:numId w:val="5"/>
-              </w:numPr>
-              <w:spacing w:after="0" w:line="360" w:lineRule="auto"/>
-              <w:rPr>
-                <w:rFonts w:ascii="Arial" w:hAnsi="Arial" w:cs="Arial"/>
-                <w:sz w:val="24"/>
-                <w:szCs w:val="24"/>
-              </w:rPr>
-            </w:pPr>
-            <w:r>
-              <w:rPr>
-                <w:rFonts w:ascii="Arial" w:hAnsi="Arial" w:cs="Arial"/>
-                <w:sz w:val="24"/>
-                <w:szCs w:val="24"/>
-              </w:rPr>
-              <w:t>Se diseñan casos de uso para minimizar los conflictos posibles que se produzcan en el sistema.</w:t>
-            </w:r>
-          </w:p>
-        </w:tc>
-      </w:tr>
-      <w:tr>
-        <w:tc>
-          <w:tcPr>
-            <w:tcW w:w="5517" w:type="dxa"/>
-          </w:tcPr>
-          <w:p>
-            <w:pPr>
-              <w:spacing w:line="360" w:lineRule="auto"/>
-              <w:rPr>
-                <w:rFonts w:ascii="Arial" w:hAnsi="Arial" w:cs="Arial"/>
-                <w:b/>
-                <w:sz w:val="24"/>
-                <w:szCs w:val="24"/>
-              </w:rPr>
-            </w:pPr>
-            <w:r>
-              <w:rPr>
-                <w:rFonts w:ascii="Arial" w:hAnsi="Arial" w:cs="Arial"/>
-                <w:b/>
-                <w:sz w:val="24"/>
-                <w:szCs w:val="24"/>
-              </w:rPr>
-              <w:t>UNIDAD 4: Analiza los principales métodos técnicas, procedimientos, y buenas prácticas utilizados en los procesos de estimación, planificación, seguimiento, control, calidad y configuración del software, de acuerdo con el cuerpo de conocimientos reconocido por la disciplina.</w:t>
-            </w:r>
-          </w:p>
-        </w:tc>
-        <w:tc>
-          <w:tcPr>
-            <w:tcW w:w="5541" w:type="dxa"/>
-          </w:tcPr>
-          <w:p>
-            <w:pPr>
-              <w:widowControl w:val="0"/>
-              <w:numPr>
-                <w:ilvl w:val="0"/>
-                <w:numId w:val="7"/>
-              </w:numPr>
-              <w:spacing w:after="0" w:line="360" w:lineRule="auto"/>
-              <w:rPr>
-                <w:rFonts w:ascii="Arial" w:hAnsi="Arial" w:cs="Arial"/>
-                <w:sz w:val="24"/>
-                <w:szCs w:val="24"/>
-              </w:rPr>
-            </w:pPr>
-            <w:r>
-              <w:rPr>
-                <w:rFonts w:ascii="Arial" w:hAnsi="Arial" w:cs="Arial"/>
-                <w:sz w:val="24"/>
-                <w:szCs w:val="24"/>
-              </w:rPr>
-              <w:t>Se busca la satisfacción del usuario mediante el producto.</w:t>
-            </w:r>
-          </w:p>
-          <w:p>
-            <w:pPr>
-              <w:widowControl w:val="0"/>
-              <w:numPr>
-                <w:ilvl w:val="0"/>
-                <w:numId w:val="7"/>
-              </w:numPr>
-              <w:spacing w:after="0" w:line="360" w:lineRule="auto"/>
-              <w:rPr>
-                <w:rFonts w:ascii="Arial" w:hAnsi="Arial" w:cs="Arial"/>
-                <w:sz w:val="24"/>
-                <w:szCs w:val="24"/>
-              </w:rPr>
-            </w:pPr>
-            <w:r>
-              <w:rPr>
-                <w:rFonts w:ascii="Arial" w:hAnsi="Arial" w:cs="Arial"/>
-                <w:sz w:val="24"/>
-                <w:szCs w:val="24"/>
-              </w:rPr>
-              <w:t xml:space="preserve">Se entrega un producto </w:t>
-            </w:r>
-            <w:r>
-              <w:rPr>
-                <w:rFonts w:ascii="Arial" w:hAnsi="Arial" w:cs="Arial"/>
-                <w:i/>
-                <w:sz w:val="24"/>
-                <w:szCs w:val="24"/>
-              </w:rPr>
-              <w:t>útil</w:t>
-            </w:r>
-            <w:r>
-              <w:rPr>
-                <w:rFonts w:ascii="Arial" w:hAnsi="Arial" w:cs="Arial"/>
-                <w:sz w:val="24"/>
-                <w:szCs w:val="24"/>
-              </w:rPr>
-              <w:t xml:space="preserve"> con las funciones y características que el usuario desea.</w:t>
-            </w:r>
-          </w:p>
-          <w:p>
-            <w:pPr>
-              <w:widowControl w:val="0"/>
-              <w:numPr>
-                <w:ilvl w:val="0"/>
-                <w:numId w:val="7"/>
-              </w:numPr>
-              <w:spacing w:after="0" w:line="360" w:lineRule="auto"/>
-              <w:rPr>
-                <w:rFonts w:ascii="Arial" w:hAnsi="Arial" w:cs="Arial"/>
-                <w:sz w:val="24"/>
-                <w:szCs w:val="24"/>
-              </w:rPr>
-            </w:pPr>
-            <w:r>
-              <w:rPr>
-                <w:rFonts w:ascii="Arial" w:hAnsi="Arial" w:cs="Arial"/>
-                <w:sz w:val="24"/>
-                <w:szCs w:val="24"/>
-              </w:rPr>
-              <w:t>Los alumnos tendrán un fácil acceso a la plataforma sin necesidad de iniciar sesión.</w:t>
-            </w:r>
-          </w:p>
-          <w:p>
-            <w:pPr>
-              <w:numPr>
-                <w:ilvl w:val="0"/>
-                <w:numId w:val="7"/>
-              </w:numPr>
-              <w:spacing w:after="0" w:line="360" w:lineRule="auto"/>
-              <w:rPr>
-                <w:rFonts w:ascii="Arial" w:hAnsi="Arial" w:cs="Arial"/>
-                <w:sz w:val="24"/>
-                <w:szCs w:val="24"/>
-              </w:rPr>
-            </w:pPr>
-            <w:r>
-              <w:rPr>
-                <w:rFonts w:ascii="Arial" w:hAnsi="Arial" w:cs="Arial"/>
-                <w:sz w:val="24"/>
-                <w:szCs w:val="24"/>
-              </w:rPr>
-              <w:t>El mantenimiento del producto será mínimo debido a la calidad que ofrece la plataforma.</w:t>
-            </w:r>
-          </w:p>
-        </w:tc>
-      </w:tr>
-      <w:tr>
-        <w:tc>
-          <w:tcPr>
-            <w:tcW w:w="5517" w:type="dxa"/>
-          </w:tcPr>
-          <w:p>
-            <w:pPr>
-              <w:spacing w:line="360" w:lineRule="auto"/>
-              <w:rPr>
-                <w:rFonts w:ascii="Arial" w:hAnsi="Arial" w:cs="Arial"/>
-                <w:b/>
-                <w:sz w:val="24"/>
-                <w:szCs w:val="24"/>
-              </w:rPr>
-            </w:pPr>
-            <w:r>
-              <w:rPr>
-                <w:rFonts w:ascii="Arial" w:hAnsi="Arial" w:cs="Arial"/>
-                <w:b/>
-                <w:sz w:val="24"/>
-                <w:szCs w:val="24"/>
-              </w:rPr>
-              <w:lastRenderedPageBreak/>
-              <w:t>UNIDAD 5: Identifica los principales factores humanos que inciden en el éxito o fracaso de los procesos de software, de acuerdo con el marco teórico de la disciplina.</w:t>
-            </w:r>
-          </w:p>
-        </w:tc>
-        <w:tc>
-          <w:tcPr>
-            <w:tcW w:w="5541" w:type="dxa"/>
-          </w:tcPr>
-          <w:p>
-            <w:pPr>
-              <w:widowControl w:val="0"/>
-              <w:numPr>
-                <w:ilvl w:val="0"/>
-                <w:numId w:val="3"/>
-              </w:numPr>
-              <w:spacing w:after="0" w:line="360" w:lineRule="auto"/>
-              <w:rPr>
-                <w:rFonts w:ascii="Arial" w:hAnsi="Arial" w:cs="Arial"/>
-                <w:sz w:val="24"/>
-                <w:szCs w:val="24"/>
-              </w:rPr>
-            </w:pPr>
-            <w:r>
-              <w:rPr>
-                <w:rFonts w:ascii="Arial" w:hAnsi="Arial" w:cs="Arial"/>
-                <w:sz w:val="24"/>
-                <w:szCs w:val="24"/>
-              </w:rPr>
-              <w:t>Se recopilan la opinión de maestros y estudiantes para entender mejor la problemática y las necesidades para garantizar el éxito del producto.</w:t>
-            </w:r>
-          </w:p>
-          <w:p>
-            <w:pPr>
-              <w:widowControl w:val="0"/>
-              <w:numPr>
-                <w:ilvl w:val="0"/>
-                <w:numId w:val="3"/>
-              </w:numPr>
-              <w:spacing w:after="0" w:line="360" w:lineRule="auto"/>
-              <w:rPr>
-                <w:rFonts w:ascii="Arial" w:hAnsi="Arial" w:cs="Arial"/>
-                <w:sz w:val="24"/>
-                <w:szCs w:val="24"/>
-              </w:rPr>
-            </w:pPr>
-            <w:r>
-              <w:rPr>
-                <w:rFonts w:ascii="Arial" w:hAnsi="Arial" w:cs="Arial"/>
-                <w:sz w:val="24"/>
-                <w:szCs w:val="24"/>
-              </w:rPr>
-              <w:t>Existe una buena comunicación dentro del equipo de trabajo.</w:t>
-            </w:r>
-          </w:p>
-          <w:p>
-            <w:pPr>
-              <w:widowControl w:val="0"/>
-              <w:numPr>
-                <w:ilvl w:val="0"/>
-                <w:numId w:val="3"/>
-              </w:numPr>
-              <w:spacing w:after="0" w:line="360" w:lineRule="auto"/>
-              <w:rPr>
-                <w:rFonts w:ascii="Arial" w:hAnsi="Arial" w:cs="Arial"/>
-                <w:sz w:val="24"/>
-                <w:szCs w:val="24"/>
-              </w:rPr>
-            </w:pPr>
-            <w:r>
-              <w:rPr>
-                <w:rFonts w:ascii="Arial" w:hAnsi="Arial" w:cs="Arial"/>
-                <w:sz w:val="24"/>
-                <w:szCs w:val="24"/>
-              </w:rPr>
-              <w:t>Todos los cambios que se hagan en el software quedan registrados en una bitácora.</w:t>
-            </w:r>
-          </w:p>
-        </w:tc>
-      </w:tr>
-    </w:tbl>
-    <w:p>
-      <w:pPr>
-        <w:spacing w:line="360" w:lineRule="auto"/>
-        <w:rPr>
-          <w:rFonts w:ascii="Arial" w:hAnsi="Arial" w:cs="Arial"/>
-          <w:sz w:val="24"/>
-          <w:szCs w:val="24"/>
-        </w:rPr>
-      </w:pPr>
-    </w:p>
-    <w:p>
-      <w:pPr>
-        <w:spacing w:line="360" w:lineRule="auto"/>
-        <w:rPr>
-          <w:rFonts w:ascii="Arial" w:hAnsi="Arial" w:cs="Arial"/>
-          <w:sz w:val="24"/>
-          <w:szCs w:val="24"/>
-        </w:rPr>
-      </w:pPr>
-    </w:p>
-    <w:p>
-      <w:pPr>
-        <w:spacing w:line="360" w:lineRule="auto"/>
-        <w:rPr>
-          <w:rFonts w:ascii="Arial" w:hAnsi="Arial" w:cs="Arial"/>
-          <w:sz w:val="24"/>
-          <w:szCs w:val="24"/>
-        </w:rPr>
-      </w:pPr>
-      <w:bookmarkStart w:id="0" w:name="_GoBack"/>
-      <w:bookmarkEnd w:id="0"/>
+          <w:sz w:val="24"/>
+          <w:szCs w:val="24"/>
+        </w:rPr>
+      </w:pPr>
+    </w:p>
+    <w:p>
+      <w:pPr>
+        <w:spacing w:line="360" w:lineRule="auto"/>
+        <w:rPr>
+          <w:rFonts w:ascii="Arial" w:hAnsi="Arial" w:cs="Arial"/>
+          <w:sz w:val="24"/>
+          <w:szCs w:val="24"/>
+        </w:rPr>
+      </w:pPr>
+    </w:p>
+    <w:p>
+      <w:pPr>
+        <w:spacing w:line="360" w:lineRule="auto"/>
+        <w:rPr>
+          <w:rFonts w:ascii="Arial" w:hAnsi="Arial" w:cs="Arial"/>
+          <w:sz w:val="24"/>
+          <w:szCs w:val="24"/>
+        </w:rPr>
+      </w:pPr>
     </w:p>
     <w:sectPr>
       <w:pgSz w:w="12240" w:h="15840"/>
@@ -4661,6 +4375,7 @@
     <w:lsdException w:name="HTML Sample" w:semiHidden="1" w:unhideWhenUsed="1"/>
     <w:lsdException w:name="HTML Typewriter" w:semiHidden="1" w:unhideWhenUsed="1"/>
     <w:lsdException w:name="HTML Variable" w:semiHidden="1" w:unhideWhenUsed="1"/>
+    <w:lsdException w:name="Normal Table" w:semiHidden="1" w:unhideWhenUsed="1"/>
     <w:lsdException w:name="annotation subject" w:semiHidden="1" w:unhideWhenUsed="1"/>
     <w:lsdException w:name="No List" w:semiHidden="1" w:unhideWhenUsed="1"/>
     <w:lsdException w:name="Outline List 1" w:semiHidden="1" w:unhideWhenUsed="1"/>
@@ -4707,8 +4422,10 @@
     <w:lsdException w:name="Table Subtle 2" w:semiHidden="1" w:unhideWhenUsed="1"/>
     <w:lsdException w:name="Table Web 1" w:semiHidden="1" w:unhideWhenUsed="1"/>
     <w:lsdException w:name="Table Web 2" w:semiHidden="1" w:unhideWhenUsed="1"/>
+    <w:lsdException w:name="Table Web 3" w:semiHidden="1" w:unhideWhenUsed="1"/>
     <w:lsdException w:name="Balloon Text" w:semiHidden="1" w:unhideWhenUsed="1"/>
     <w:lsdException w:name="Table Grid" w:uiPriority="39"/>
+    <w:lsdException w:name="Table Theme" w:semiHidden="1" w:unhideWhenUsed="1"/>
     <w:lsdException w:name="Placeholder Text" w:semiHidden="1"/>
     <w:lsdException w:name="No Spacing" w:uiPriority="1" w:qFormat="1"/>
     <w:lsdException w:name="Light Shading" w:uiPriority="60"/>
@@ -5462,7 +5179,7 @@
 </file>
 
 <file path=customXml/itemProps2.xml><?xml version="1.0" encoding="utf-8"?>
-<ds:datastoreItem xmlns:ds="http://schemas.openxmlformats.org/officeDocument/2006/customXml" ds:itemID="{9F530799-79B6-4C2B-8BA3-B68B0885CACF}">
+<ds:datastoreItem xmlns:ds="http://schemas.openxmlformats.org/officeDocument/2006/customXml" ds:itemID="{ED7C1260-D766-478D-BA8A-46E050A9B2D1}">
   <ds:schemaRefs>
     <ds:schemaRef ds:uri="http://schemas.openxmlformats.org/officeDocument/2006/bibliography"/>
   </ds:schemaRefs>

</xml_diff>

<commit_message>
Se separó la calendarización en otro documento
</commit_message>
<xml_diff>
--- a/ENTREGA1.docx
+++ b/ENTREGA1.docx
@@ -138,7 +138,7 @@
                                         <w:sz w:val="36"/>
                                         <w:szCs w:val="36"/>
                                       </w:rPr>
-                                      <w:t>Primera Entrega</w:t>
+                                      <w:t>Descripción general</w:t>
                                     </w:r>
                                   </w:p>
                                 </w:sdtContent>
@@ -243,7 +243,7 @@
                                   <w:sz w:val="36"/>
                                   <w:szCs w:val="36"/>
                                 </w:rPr>
-                                <w:t>Primera Entrega</w:t>
+                                <w:t>Descripción general</w:t>
                               </w:r>
                             </w:p>
                           </w:sdtContent>
@@ -1718,162 +1718,25 @@
           <w:sz w:val="24"/>
           <w:szCs w:val="24"/>
         </w:rPr>
-        <w:t>Calendarización</w:t>
-      </w:r>
-    </w:p>
-    <w:p>
-      <w:pPr>
-        <w:spacing w:line="360" w:lineRule="auto"/>
-        <w:rPr>
-          <w:rFonts w:ascii="Arial" w:hAnsi="Arial" w:cs="Arial"/>
-          <w:sz w:val="24"/>
-          <w:szCs w:val="24"/>
-        </w:rPr>
-      </w:pPr>
-      <w:r>
-        <w:rPr>
-          <w:rFonts w:ascii="Arial" w:hAnsi="Arial" w:cs="Arial"/>
-          <w:sz w:val="24"/>
-          <w:szCs w:val="24"/>
-        </w:rPr>
-        <w:t xml:space="preserve">Las actividades se repartirán en Trello conforme se vayan planeando y realizando. </w:t>
-      </w:r>
-    </w:p>
-    <w:p>
-      <w:pPr>
-        <w:spacing w:line="360" w:lineRule="auto"/>
-        <w:rPr>
-          <w:rFonts w:ascii="Arial" w:hAnsi="Arial" w:cs="Arial"/>
-          <w:sz w:val="24"/>
-          <w:szCs w:val="24"/>
-        </w:rPr>
-      </w:pPr>
-      <w:r>
-        <w:rPr>
-          <w:rFonts w:ascii="Arial" w:hAnsi="Arial" w:cs="Arial"/>
-          <w:sz w:val="24"/>
-          <w:szCs w:val="24"/>
-        </w:rPr>
-        <w:t xml:space="preserve">El calendario en Trello estará dividido en 5 fases: To Do, para las tareas que se van a realizar, Doing, para las tareas que están en proceso, Needs Review para cuando el integrante del equipo termine su tarea y pase a revisión de todo el </w:t>
-      </w:r>
-      <w:r>
-        <w:rPr>
-          <w:rFonts w:ascii="Arial" w:hAnsi="Arial" w:cs="Arial"/>
-          <w:sz w:val="24"/>
-          <w:szCs w:val="24"/>
-        </w:rPr>
-        <w:lastRenderedPageBreak/>
-        <w:t xml:space="preserve">equipo, Done para cuando la tarea esté lista y, Stopped para las tareas que se tienen que detener por motivos no previstos. </w:t>
-      </w:r>
-    </w:p>
-    <w:p>
-      <w:pPr>
-        <w:spacing w:line="360" w:lineRule="auto"/>
-        <w:rPr>
-          <w:rFonts w:ascii="Arial" w:hAnsi="Arial" w:cs="Arial"/>
-          <w:sz w:val="24"/>
-          <w:szCs w:val="24"/>
-        </w:rPr>
-      </w:pPr>
-      <w:r>
-        <w:rPr>
-          <w:rFonts w:ascii="Arial" w:hAnsi="Arial" w:cs="Arial"/>
-          <w:sz w:val="24"/>
-          <w:szCs w:val="24"/>
-        </w:rPr>
-        <w:t>Cada tarea tendrá una descripción de sus detalles (si es que se requiere), el integrante que estará a cargo de realizarla, la fecha límite para terminarla y el valor que tiene cada una dependiendo de su complejidad.</w:t>
-      </w:r>
-    </w:p>
-    <w:p>
-      <w:pPr>
-        <w:spacing w:line="360" w:lineRule="auto"/>
-        <w:rPr>
-          <w:rFonts w:ascii="Arial" w:hAnsi="Arial" w:cs="Arial"/>
-          <w:sz w:val="24"/>
-          <w:szCs w:val="24"/>
-        </w:rPr>
-      </w:pPr>
-      <w:r>
-        <w:rPr>
-          <w:rFonts w:ascii="Arial" w:hAnsi="Arial" w:cs="Arial"/>
-          <w:sz w:val="24"/>
-          <w:szCs w:val="24"/>
-        </w:rPr>
-        <w:t>Enlace al calendario en Trello: https://trello.com/b/vf262U7K/proyecto-final</w:t>
-      </w:r>
-    </w:p>
-    <w:p>
-      <w:pPr>
-        <w:spacing w:line="360" w:lineRule="auto"/>
-        <w:rPr>
-          <w:rFonts w:ascii="Arial" w:hAnsi="Arial" w:cs="Arial"/>
-          <w:sz w:val="24"/>
-          <w:szCs w:val="24"/>
-        </w:rPr>
-      </w:pPr>
-      <w:r>
-        <w:rPr>
-          <w:rFonts w:ascii="Arial" w:hAnsi="Arial" w:cs="Arial"/>
-          <w:sz w:val="24"/>
-          <w:szCs w:val="24"/>
-        </w:rPr>
-        <w:t xml:space="preserve"> </w:t>
-      </w:r>
-      <w:r>
-        <w:rPr>
-          <w:rFonts w:ascii="Arial" w:hAnsi="Arial" w:cs="Arial"/>
-          <w:noProof/>
-          <w:sz w:val="24"/>
-          <w:szCs w:val="24"/>
-        </w:rPr>
-        <w:drawing>
-          <wp:inline distT="0" distB="0" distL="0" distR="0" wp14:anchorId="049C3118" wp14:editId="771419CA">
-            <wp:extent cx="5612130" cy="2647950"/>
-            <wp:effectExtent l="0" t="0" r="7620" b="0"/>
-            <wp:docPr id="2" name="Imagen 2"/>
-            <wp:cNvGraphicFramePr>
-              <a:graphicFrameLocks xmlns:a="http://schemas.openxmlformats.org/drawingml/2006/main" noChangeAspect="1"/>
-            </wp:cNvGraphicFramePr>
-            <a:graphic xmlns:a="http://schemas.openxmlformats.org/drawingml/2006/main">
-              <a:graphicData uri="http://schemas.openxmlformats.org/drawingml/2006/picture">
-                <pic:pic xmlns:pic="http://schemas.openxmlformats.org/drawingml/2006/picture">
-                  <pic:nvPicPr>
-                    <pic:cNvPr id="0" name="Picture 1"/>
-                    <pic:cNvPicPr>
-                      <a:picLocks noChangeAspect="1" noChangeArrowheads="1"/>
-                    </pic:cNvPicPr>
-                  </pic:nvPicPr>
-                  <pic:blipFill>
-                    <a:blip r:embed="rId10" cstate="print">
-                      <a:extLst>
-                        <a:ext uri="{28A0092B-C50C-407E-A947-70E740481C1C}">
-                          <a14:useLocalDpi xmlns:a14="http://schemas.microsoft.com/office/drawing/2010/main" val="0"/>
-                        </a:ext>
-                      </a:extLst>
-                    </a:blip>
-                    <a:srcRect/>
-                    <a:stretch>
-                      <a:fillRect/>
-                    </a:stretch>
-                  </pic:blipFill>
-                  <pic:spPr bwMode="auto">
-                    <a:xfrm>
-                      <a:off x="0" y="0"/>
-                      <a:ext cx="5612130" cy="2647950"/>
-                    </a:xfrm>
-                    <a:prstGeom prst="rect">
-                      <a:avLst/>
-                    </a:prstGeom>
-                    <a:noFill/>
-                    <a:ln>
-                      <a:noFill/>
-                    </a:ln>
-                  </pic:spPr>
-                </pic:pic>
-              </a:graphicData>
-            </a:graphic>
-          </wp:inline>
-        </w:drawing>
+        <w:t>Procesos</w:t>
+      </w:r>
+    </w:p>
+    <w:p>
+      <w:pPr>
+        <w:spacing w:line="360" w:lineRule="auto"/>
+        <w:rPr>
+          <w:rFonts w:ascii="Arial" w:hAnsi="Arial" w:cs="Arial"/>
+          <w:sz w:val="24"/>
+          <w:szCs w:val="24"/>
+        </w:rPr>
+      </w:pPr>
+      <w:r>
+        <w:rPr>
+          <w:rFonts w:ascii="Arial" w:hAnsi="Arial" w:cs="Arial"/>
+          <w:sz w:val="24"/>
+          <w:szCs w:val="24"/>
+        </w:rPr>
+        <w:t>Las herramientas, métodos y procesos utilizados se detallan a continuación:</w:t>
       </w:r>
     </w:p>
     <w:p>
@@ -1895,65 +1758,9 @@
           <w:sz w:val="24"/>
           <w:szCs w:val="24"/>
         </w:rPr>
-        <w:t>4.1 Contribución individual</w:t>
-      </w:r>
-    </w:p>
-    <w:p>
-      <w:pPr>
-        <w:spacing w:line="360" w:lineRule="auto"/>
-        <w:rPr>
-          <w:rFonts w:ascii="Arial" w:hAnsi="Arial" w:cs="Arial"/>
-          <w:sz w:val="24"/>
-          <w:szCs w:val="24"/>
-        </w:rPr>
-      </w:pPr>
-      <w:r>
-        <w:rPr>
-          <w:rFonts w:ascii="Arial" w:hAnsi="Arial" w:cs="Arial"/>
-          <w:sz w:val="24"/>
-          <w:szCs w:val="24"/>
-        </w:rPr>
-        <w:t>Las tareas se van a dividir por categorías. La categoría 1 para las tareas complejas, la categoría 2 para las tareas que no son tan fáciles, pero no llegan al nivel de complejidad y la categoría 3 para las tareas sencillas, de esta forma se va a medir la contribución de cada integrante multiplicando el número de categorías que tiene por el número de complejidad de esa categoría, y al final se suman los resultados. Por ejemplo, si un integrante realiza cinco tareas de categoría 1 (sería 5*1=5), cuatro tareas de categoría 2 (sería 4*2=8), y 1 tres tareas de categoría 3 (sería 3*3=9), se suma (5+8+9=22) y esa sería su contribución individual. La intención es que al final todos obtengan el mismo resultado.</w:t>
-      </w:r>
-    </w:p>
-    <w:p>
-      <w:pPr>
-        <w:spacing w:line="360" w:lineRule="auto"/>
-        <w:rPr>
-          <w:rFonts w:ascii="Arial" w:hAnsi="Arial" w:cs="Arial"/>
-          <w:sz w:val="24"/>
-          <w:szCs w:val="24"/>
-        </w:rPr>
-      </w:pPr>
-    </w:p>
-    <w:p>
-      <w:pPr>
-        <w:spacing w:line="360" w:lineRule="auto"/>
-        <w:rPr>
-          <w:rFonts w:ascii="Arial" w:hAnsi="Arial" w:cs="Arial"/>
-          <w:sz w:val="24"/>
-          <w:szCs w:val="24"/>
-        </w:rPr>
-      </w:pPr>
-    </w:p>
-    <w:p>
-      <w:pPr>
-        <w:spacing w:line="360" w:lineRule="auto"/>
-        <w:rPr>
-          <w:rFonts w:ascii="Arial" w:hAnsi="Arial" w:cs="Arial"/>
-          <w:sz w:val="24"/>
-          <w:szCs w:val="24"/>
-        </w:rPr>
-      </w:pPr>
-    </w:p>
-    <w:p>
-      <w:pPr>
-        <w:pStyle w:val="Prrafodelista"/>
-        <w:numPr>
-          <w:ilvl w:val="0"/>
-          <w:numId w:val="2"/>
-        </w:numPr>
-        <w:spacing w:line="360" w:lineRule="auto"/>
+        <w:t>4</w:t>
+      </w:r>
+      <w:r>
         <w:rPr>
           <w:rFonts w:ascii="Arial" w:hAnsi="Arial" w:cs="Arial"/>
           <w:b/>
@@ -1961,8 +1768,289 @@
           <w:sz w:val="24"/>
           <w:szCs w:val="24"/>
         </w:rPr>
-      </w:pPr>
-      <w:r>
+        <w:t>.1 Herramientas</w:t>
+      </w:r>
+    </w:p>
+    <w:p>
+      <w:pPr>
+        <w:spacing w:line="360" w:lineRule="auto"/>
+        <w:rPr>
+          <w:rFonts w:ascii="Arial" w:hAnsi="Arial" w:cs="Arial"/>
+          <w:sz w:val="24"/>
+          <w:szCs w:val="24"/>
+        </w:rPr>
+      </w:pPr>
+      <w:r>
+        <w:rPr>
+          <w:rFonts w:ascii="Arial" w:hAnsi="Arial" w:cs="Arial"/>
+          <w:sz w:val="24"/>
+          <w:szCs w:val="24"/>
+        </w:rPr>
+        <w:t>● Slack</w:t>
+      </w:r>
+    </w:p>
+    <w:p>
+      <w:pPr>
+        <w:spacing w:line="360" w:lineRule="auto"/>
+        <w:rPr>
+          <w:rFonts w:ascii="Arial" w:hAnsi="Arial" w:cs="Arial"/>
+          <w:sz w:val="24"/>
+          <w:szCs w:val="24"/>
+        </w:rPr>
+      </w:pPr>
+      <w:r>
+        <w:rPr>
+          <w:rFonts w:ascii="Arial" w:hAnsi="Arial" w:cs="Arial"/>
+          <w:sz w:val="24"/>
+          <w:szCs w:val="24"/>
+        </w:rPr>
+        <w:t xml:space="preserve">● </w:t>
+      </w:r>
+      <w:r>
+        <w:rPr>
+          <w:rFonts w:ascii="Arial" w:hAnsi="Arial" w:cs="Arial"/>
+          <w:sz w:val="24"/>
+          <w:szCs w:val="24"/>
+        </w:rPr>
+        <w:t>Canva</w:t>
+      </w:r>
+    </w:p>
+    <w:p>
+      <w:pPr>
+        <w:spacing w:line="360" w:lineRule="auto"/>
+        <w:rPr>
+          <w:rFonts w:ascii="Arial" w:hAnsi="Arial" w:cs="Arial"/>
+          <w:sz w:val="24"/>
+          <w:szCs w:val="24"/>
+        </w:rPr>
+      </w:pPr>
+      <w:r>
+        <w:rPr>
+          <w:rFonts w:ascii="Arial" w:hAnsi="Arial" w:cs="Arial"/>
+          <w:sz w:val="24"/>
+          <w:szCs w:val="24"/>
+        </w:rPr>
+        <w:lastRenderedPageBreak/>
+        <w:t>● Trello</w:t>
+      </w:r>
+    </w:p>
+    <w:p>
+      <w:pPr>
+        <w:spacing w:line="360" w:lineRule="auto"/>
+        <w:rPr>
+          <w:rFonts w:ascii="Arial" w:hAnsi="Arial" w:cs="Arial"/>
+          <w:sz w:val="24"/>
+          <w:szCs w:val="24"/>
+        </w:rPr>
+      </w:pPr>
+      <w:r>
+        <w:rPr>
+          <w:rFonts w:ascii="Arial" w:hAnsi="Arial" w:cs="Arial"/>
+          <w:sz w:val="24"/>
+          <w:szCs w:val="24"/>
+        </w:rPr>
+        <w:t>● Word</w:t>
+      </w:r>
+    </w:p>
+    <w:p>
+      <w:pPr>
+        <w:spacing w:line="360" w:lineRule="auto"/>
+        <w:rPr>
+          <w:rFonts w:ascii="Arial" w:hAnsi="Arial" w:cs="Arial"/>
+          <w:sz w:val="24"/>
+          <w:szCs w:val="24"/>
+        </w:rPr>
+      </w:pPr>
+      <w:r>
+        <w:rPr>
+          <w:rFonts w:ascii="Arial" w:hAnsi="Arial" w:cs="Arial"/>
+          <w:sz w:val="24"/>
+          <w:szCs w:val="24"/>
+        </w:rPr>
+        <w:t>● Excel</w:t>
+      </w:r>
+    </w:p>
+    <w:p>
+      <w:pPr>
+        <w:spacing w:line="360" w:lineRule="auto"/>
+        <w:rPr>
+          <w:rFonts w:ascii="Arial" w:hAnsi="Arial" w:cs="Arial"/>
+          <w:sz w:val="24"/>
+          <w:szCs w:val="24"/>
+          <w:lang w:val="en-US"/>
+        </w:rPr>
+      </w:pPr>
+      <w:r>
+        <w:rPr>
+          <w:rFonts w:ascii="Arial" w:hAnsi="Arial" w:cs="Arial"/>
+          <w:sz w:val="24"/>
+          <w:szCs w:val="24"/>
+          <w:lang w:val="en-US"/>
+        </w:rPr>
+        <w:t>● Google Docs</w:t>
+      </w:r>
+    </w:p>
+    <w:p>
+      <w:pPr>
+        <w:spacing w:line="360" w:lineRule="auto"/>
+        <w:rPr>
+          <w:rFonts w:ascii="Arial" w:hAnsi="Arial" w:cs="Arial"/>
+          <w:sz w:val="24"/>
+          <w:szCs w:val="24"/>
+          <w:lang w:val="en-US"/>
+        </w:rPr>
+      </w:pPr>
+      <w:r>
+        <w:rPr>
+          <w:rFonts w:ascii="Arial" w:hAnsi="Arial" w:cs="Arial"/>
+          <w:sz w:val="24"/>
+          <w:szCs w:val="24"/>
+          <w:lang w:val="en-US"/>
+        </w:rPr>
+        <w:t>● Soapbox</w:t>
+      </w:r>
+    </w:p>
+    <w:p>
+      <w:pPr>
+        <w:spacing w:line="360" w:lineRule="auto"/>
+        <w:rPr>
+          <w:rFonts w:ascii="Arial" w:hAnsi="Arial" w:cs="Arial"/>
+          <w:sz w:val="24"/>
+          <w:szCs w:val="24"/>
+          <w:lang w:val="en-US"/>
+        </w:rPr>
+      </w:pPr>
+      <w:r>
+        <w:rPr>
+          <w:rFonts w:ascii="Arial" w:hAnsi="Arial" w:cs="Arial"/>
+          <w:sz w:val="24"/>
+          <w:szCs w:val="24"/>
+          <w:lang w:val="en-US"/>
+        </w:rPr>
+        <w:t>● GitHub</w:t>
+      </w:r>
+    </w:p>
+    <w:p>
+      <w:pPr>
+        <w:spacing w:line="360" w:lineRule="auto"/>
+        <w:rPr>
+          <w:rFonts w:ascii="Arial" w:hAnsi="Arial" w:cs="Arial"/>
+          <w:sz w:val="24"/>
+          <w:szCs w:val="24"/>
+          <w:lang w:val="en-US"/>
+        </w:rPr>
+      </w:pPr>
+      <w:r>
+        <w:rPr>
+          <w:rFonts w:ascii="Arial" w:hAnsi="Arial" w:cs="Arial"/>
+          <w:sz w:val="24"/>
+          <w:szCs w:val="24"/>
+          <w:lang w:val="en-US"/>
+        </w:rPr>
+        <w:t>● Google Drive</w:t>
+      </w:r>
+    </w:p>
+    <w:p>
+      <w:pPr>
+        <w:spacing w:line="360" w:lineRule="auto"/>
+        <w:rPr>
+          <w:rFonts w:ascii="Arial" w:hAnsi="Arial" w:cs="Arial"/>
+          <w:sz w:val="24"/>
+          <w:szCs w:val="24"/>
+        </w:rPr>
+      </w:pPr>
+      <w:r>
+        <w:rPr>
+          <w:rFonts w:ascii="Arial" w:hAnsi="Arial" w:cs="Arial"/>
+          <w:sz w:val="24"/>
+          <w:szCs w:val="24"/>
+        </w:rPr>
+        <w:t>● Entrevista a profesores, tutores y coordinados</w:t>
+      </w:r>
+    </w:p>
+    <w:p>
+      <w:pPr>
+        <w:spacing w:line="360" w:lineRule="auto"/>
+        <w:rPr>
+          <w:rFonts w:ascii="Arial" w:hAnsi="Arial" w:cs="Arial"/>
+          <w:sz w:val="24"/>
+          <w:szCs w:val="24"/>
+        </w:rPr>
+      </w:pPr>
+      <w:r>
+        <w:rPr>
+          <w:rFonts w:ascii="Arial" w:hAnsi="Arial" w:cs="Arial"/>
+          <w:sz w:val="24"/>
+          <w:szCs w:val="24"/>
+        </w:rPr>
+        <w:t>● Entrevista a alumnos de semestres avanzados</w:t>
+      </w:r>
+    </w:p>
+    <w:p>
+      <w:pPr>
+        <w:spacing w:line="360" w:lineRule="auto"/>
+        <w:rPr>
+          <w:rFonts w:ascii="Arial" w:hAnsi="Arial" w:cs="Arial"/>
+          <w:sz w:val="24"/>
+          <w:szCs w:val="24"/>
+        </w:rPr>
+      </w:pPr>
+      <w:r>
+        <w:rPr>
+          <w:rFonts w:ascii="Arial" w:hAnsi="Arial" w:cs="Arial"/>
+          <w:sz w:val="24"/>
+          <w:szCs w:val="24"/>
+        </w:rPr>
+        <w:t xml:space="preserve">● </w:t>
+      </w:r>
+      <w:r>
+        <w:rPr>
+          <w:rFonts w:ascii="Arial" w:hAnsi="Arial" w:cs="Arial"/>
+          <w:sz w:val="24"/>
+          <w:szCs w:val="24"/>
+        </w:rPr>
+        <w:t>WhatsApp</w:t>
+      </w:r>
+    </w:p>
+    <w:p>
+      <w:pPr>
+        <w:spacing w:line="360" w:lineRule="auto"/>
+        <w:rPr>
+          <w:rFonts w:ascii="Arial" w:hAnsi="Arial" w:cs="Arial"/>
+          <w:sz w:val="24"/>
+          <w:szCs w:val="24"/>
+        </w:rPr>
+      </w:pPr>
+      <w:r>
+        <w:rPr>
+          <w:rFonts w:ascii="Arial" w:hAnsi="Arial" w:cs="Arial"/>
+          <w:sz w:val="24"/>
+          <w:szCs w:val="24"/>
+        </w:rPr>
+        <w:t>● Dropbox</w:t>
+      </w:r>
+    </w:p>
+    <w:p>
+      <w:pPr>
+        <w:spacing w:line="360" w:lineRule="auto"/>
+        <w:rPr>
+          <w:rFonts w:ascii="Arial" w:hAnsi="Arial" w:cs="Arial"/>
+          <w:sz w:val="24"/>
+          <w:szCs w:val="24"/>
+        </w:rPr>
+      </w:pPr>
+      <w:r>
+        <w:rPr>
+          <w:rFonts w:ascii="Arial" w:hAnsi="Arial" w:cs="Arial"/>
+          <w:sz w:val="24"/>
+          <w:szCs w:val="24"/>
+        </w:rPr>
+        <w:t>● Trint.com</w:t>
+      </w:r>
+    </w:p>
+    <w:p>
+      <w:pPr>
+        <w:spacing w:line="360" w:lineRule="auto"/>
         <w:rPr>
           <w:rFonts w:ascii="Arial" w:hAnsi="Arial" w:cs="Arial"/>
           <w:b/>
@@ -1970,498 +2058,8 @@
           <w:sz w:val="24"/>
           <w:szCs w:val="24"/>
         </w:rPr>
-        <w:t>Plan de investigación</w:t>
-      </w:r>
-    </w:p>
-    <w:p>
-      <w:pPr>
-        <w:spacing w:line="360" w:lineRule="auto"/>
-        <w:rPr>
-          <w:rFonts w:ascii="Arial" w:hAnsi="Arial" w:cs="Arial"/>
-          <w:sz w:val="24"/>
-          <w:szCs w:val="24"/>
-        </w:rPr>
-      </w:pPr>
-      <w:r>
-        <w:rPr>
-          <w:rFonts w:ascii="Arial" w:hAnsi="Arial" w:cs="Arial"/>
-          <w:sz w:val="24"/>
-          <w:szCs w:val="24"/>
-        </w:rPr>
-        <w:t>En este proyecto se realizarán entrevistas durante el mes de octubre para obtener la información deseada. Las personas responsables de recabar la información serán Valeria González y Ashanty González.</w:t>
-      </w:r>
-    </w:p>
-    <w:p>
-      <w:pPr>
-        <w:spacing w:line="360" w:lineRule="auto"/>
-        <w:rPr>
-          <w:rFonts w:ascii="Arial" w:hAnsi="Arial" w:cs="Arial"/>
-          <w:sz w:val="24"/>
-          <w:szCs w:val="24"/>
-        </w:rPr>
-      </w:pPr>
-      <w:r>
-        <w:rPr>
-          <w:rFonts w:ascii="Arial" w:hAnsi="Arial" w:cs="Arial"/>
-          <w:sz w:val="24"/>
-          <w:szCs w:val="24"/>
-        </w:rPr>
-        <w:t>Las entrevistas se realizarán en diferentes áreas de la facultad con el objetivo de obtener información académica sobre las materias, los errores que cometen los estudiantes, los casos académicos que han ocurrido en la facultad, la importancia de cada materia, los diferentes maestros de la carrera, las diferentes organizaciones que apoyan a los estudiantes de LIS, los inte</w:t>
-      </w:r>
-      <w:bookmarkStart w:id="0" w:name="_GoBack"/>
-      <w:bookmarkEnd w:id="0"/>
-      <w:r>
-        <w:rPr>
-          <w:rFonts w:ascii="Arial" w:hAnsi="Arial" w:cs="Arial"/>
-          <w:sz w:val="24"/>
-          <w:szCs w:val="24"/>
-        </w:rPr>
-        <w:t>rcambios y la carga académica.</w:t>
-      </w:r>
-    </w:p>
-    <w:p>
-      <w:pPr>
-        <w:spacing w:line="360" w:lineRule="auto"/>
-        <w:rPr>
-          <w:rFonts w:ascii="Arial" w:hAnsi="Arial" w:cs="Arial"/>
-          <w:sz w:val="24"/>
-          <w:szCs w:val="24"/>
-        </w:rPr>
-      </w:pPr>
-    </w:p>
-    <w:tbl>
-      <w:tblPr>
-        <w:tblStyle w:val="Tablanormal3"/>
-        <w:tblW w:w="9326" w:type="dxa"/>
-        <w:tblLook w:val="04A0" w:firstRow="1" w:lastRow="0" w:firstColumn="1" w:lastColumn="0" w:noHBand="0" w:noVBand="1"/>
-      </w:tblPr>
-      <w:tblGrid>
-        <w:gridCol w:w="4662"/>
-        <w:gridCol w:w="4664"/>
-      </w:tblGrid>
-      <w:tr>
-        <w:trPr>
-          <w:cnfStyle w:val="100000000000" w:firstRow="1" w:lastRow="0" w:firstColumn="0" w:lastColumn="0" w:oddVBand="0" w:evenVBand="0" w:oddHBand="0" w:evenHBand="0" w:firstRowFirstColumn="0" w:firstRowLastColumn="0" w:lastRowFirstColumn="0" w:lastRowLastColumn="0"/>
-          <w:trHeight w:val="269"/>
-        </w:trPr>
-        <w:tc>
-          <w:tcPr>
-            <w:cnfStyle w:val="001000000100" w:firstRow="0" w:lastRow="0" w:firstColumn="1" w:lastColumn="0" w:oddVBand="0" w:evenVBand="0" w:oddHBand="0" w:evenHBand="0" w:firstRowFirstColumn="1" w:firstRowLastColumn="0" w:lastRowFirstColumn="0" w:lastRowLastColumn="0"/>
-            <w:tcW w:w="4662" w:type="dxa"/>
-          </w:tcPr>
-          <w:p>
-            <w:pPr>
-              <w:spacing w:line="360" w:lineRule="auto"/>
-              <w:rPr>
-                <w:rFonts w:ascii="Arial" w:hAnsi="Arial" w:cs="Arial"/>
-                <w:sz w:val="24"/>
-                <w:szCs w:val="24"/>
-                <w:lang w:val="es-ES"/>
-              </w:rPr>
-            </w:pPr>
-            <w:r>
-              <w:rPr>
-                <w:rFonts w:ascii="Arial" w:hAnsi="Arial" w:cs="Arial"/>
-                <w:sz w:val="24"/>
-                <w:szCs w:val="24"/>
-                <w:lang w:val="es-ES"/>
-              </w:rPr>
-              <w:t>Entrevistado</w:t>
-            </w:r>
-          </w:p>
-        </w:tc>
-        <w:tc>
-          <w:tcPr>
-            <w:tcW w:w="4664" w:type="dxa"/>
-          </w:tcPr>
-          <w:p>
-            <w:pPr>
-              <w:spacing w:line="360" w:lineRule="auto"/>
-              <w:cnfStyle w:val="100000000000" w:firstRow="1" w:lastRow="0" w:firstColumn="0" w:lastColumn="0" w:oddVBand="0" w:evenVBand="0" w:oddHBand="0" w:evenHBand="0" w:firstRowFirstColumn="0" w:firstRowLastColumn="0" w:lastRowFirstColumn="0" w:lastRowLastColumn="0"/>
-              <w:rPr>
-                <w:rFonts w:ascii="Arial" w:hAnsi="Arial" w:cs="Arial"/>
-                <w:sz w:val="24"/>
-                <w:szCs w:val="24"/>
-                <w:lang w:val="es-ES"/>
-              </w:rPr>
-            </w:pPr>
-            <w:r>
-              <w:rPr>
-                <w:rFonts w:ascii="Arial" w:hAnsi="Arial" w:cs="Arial"/>
-                <w:sz w:val="24"/>
-                <w:szCs w:val="24"/>
-                <w:lang w:val="es-ES"/>
-              </w:rPr>
-              <w:t>SEMANa</w:t>
-            </w:r>
-          </w:p>
-        </w:tc>
-      </w:tr>
-      <w:tr>
-        <w:trPr>
-          <w:cnfStyle w:val="000000100000" w:firstRow="0" w:lastRow="0" w:firstColumn="0" w:lastColumn="0" w:oddVBand="0" w:evenVBand="0" w:oddHBand="1" w:evenHBand="0" w:firstRowFirstColumn="0" w:firstRowLastColumn="0" w:lastRowFirstColumn="0" w:lastRowLastColumn="0"/>
-          <w:trHeight w:val="269"/>
-        </w:trPr>
-        <w:tc>
-          <w:tcPr>
-            <w:cnfStyle w:val="001000000000" w:firstRow="0" w:lastRow="0" w:firstColumn="1" w:lastColumn="0" w:oddVBand="0" w:evenVBand="0" w:oddHBand="0" w:evenHBand="0" w:firstRowFirstColumn="0" w:firstRowLastColumn="0" w:lastRowFirstColumn="0" w:lastRowLastColumn="0"/>
-            <w:tcW w:w="4662" w:type="dxa"/>
-          </w:tcPr>
-          <w:p>
-            <w:pPr>
-              <w:spacing w:line="360" w:lineRule="auto"/>
-              <w:rPr>
-                <w:rFonts w:ascii="Arial" w:hAnsi="Arial" w:cs="Arial"/>
-                <w:sz w:val="24"/>
-                <w:szCs w:val="24"/>
-                <w:lang w:val="es-ES"/>
-              </w:rPr>
-            </w:pPr>
-            <w:r>
-              <w:rPr>
-                <w:rFonts w:ascii="Arial" w:hAnsi="Arial" w:cs="Arial"/>
-                <w:sz w:val="24"/>
-                <w:szCs w:val="24"/>
-                <w:lang w:val="es-ES"/>
-              </w:rPr>
-              <w:t>DR. Edgar Cambranes</w:t>
-            </w:r>
-          </w:p>
-        </w:tc>
-        <w:tc>
-          <w:tcPr>
-            <w:tcW w:w="4664" w:type="dxa"/>
-          </w:tcPr>
-          <w:p>
-            <w:pPr>
-              <w:spacing w:line="360" w:lineRule="auto"/>
-              <w:cnfStyle w:val="000000100000" w:firstRow="0" w:lastRow="0" w:firstColumn="0" w:lastColumn="0" w:oddVBand="0" w:evenVBand="0" w:oddHBand="1" w:evenHBand="0" w:firstRowFirstColumn="0" w:firstRowLastColumn="0" w:lastRowFirstColumn="0" w:lastRowLastColumn="0"/>
-              <w:rPr>
-                <w:rFonts w:ascii="Arial" w:hAnsi="Arial" w:cs="Arial"/>
-                <w:sz w:val="24"/>
-                <w:szCs w:val="24"/>
-                <w:lang w:val="es-ES"/>
-              </w:rPr>
-            </w:pPr>
-            <w:r>
-              <w:rPr>
-                <w:rFonts w:ascii="Arial" w:hAnsi="Arial" w:cs="Arial"/>
-                <w:sz w:val="24"/>
-                <w:szCs w:val="24"/>
-                <w:lang w:val="es-ES"/>
-              </w:rPr>
-              <w:t>07 al 11 de octubre.</w:t>
-            </w:r>
-          </w:p>
-        </w:tc>
-      </w:tr>
-      <w:tr>
-        <w:trPr>
-          <w:trHeight w:val="528"/>
-        </w:trPr>
-        <w:tc>
-          <w:tcPr>
-            <w:cnfStyle w:val="001000000000" w:firstRow="0" w:lastRow="0" w:firstColumn="1" w:lastColumn="0" w:oddVBand="0" w:evenVBand="0" w:oddHBand="0" w:evenHBand="0" w:firstRowFirstColumn="0" w:firstRowLastColumn="0" w:lastRowFirstColumn="0" w:lastRowLastColumn="0"/>
-            <w:tcW w:w="4662" w:type="dxa"/>
-          </w:tcPr>
-          <w:p>
-            <w:pPr>
-              <w:spacing w:line="360" w:lineRule="auto"/>
-              <w:rPr>
-                <w:rFonts w:ascii="Arial" w:hAnsi="Arial" w:cs="Arial"/>
-                <w:sz w:val="24"/>
-                <w:szCs w:val="24"/>
-              </w:rPr>
-            </w:pPr>
-            <w:r>
-              <w:rPr>
-                <w:rFonts w:ascii="Arial" w:hAnsi="Arial" w:cs="Arial"/>
-                <w:sz w:val="24"/>
-                <w:szCs w:val="24"/>
-              </w:rPr>
-              <w:t>M.O.C.E Laura sánchez leal</w:t>
-            </w:r>
-          </w:p>
-        </w:tc>
-        <w:tc>
-          <w:tcPr>
-            <w:tcW w:w="4664" w:type="dxa"/>
-          </w:tcPr>
-          <w:p>
-            <w:pPr>
-              <w:spacing w:line="360" w:lineRule="auto"/>
-              <w:cnfStyle w:val="000000000000" w:firstRow="0" w:lastRow="0" w:firstColumn="0" w:lastColumn="0" w:oddVBand="0" w:evenVBand="0" w:oddHBand="0" w:evenHBand="0" w:firstRowFirstColumn="0" w:firstRowLastColumn="0" w:lastRowFirstColumn="0" w:lastRowLastColumn="0"/>
-              <w:rPr>
-                <w:rFonts w:ascii="Arial" w:hAnsi="Arial" w:cs="Arial"/>
-                <w:sz w:val="24"/>
-                <w:szCs w:val="24"/>
-              </w:rPr>
-            </w:pPr>
-            <w:r>
-              <w:rPr>
-                <w:rFonts w:ascii="Arial" w:hAnsi="Arial" w:cs="Arial"/>
-                <w:sz w:val="24"/>
-                <w:szCs w:val="24"/>
-                <w:lang w:val="es-ES"/>
-              </w:rPr>
-              <w:t>07 al 11 de octubre.</w:t>
-            </w:r>
-          </w:p>
-        </w:tc>
-      </w:tr>
-      <w:tr>
-        <w:trPr>
-          <w:cnfStyle w:val="000000100000" w:firstRow="0" w:lastRow="0" w:firstColumn="0" w:lastColumn="0" w:oddVBand="0" w:evenVBand="0" w:oddHBand="1" w:evenHBand="0" w:firstRowFirstColumn="0" w:firstRowLastColumn="0" w:lastRowFirstColumn="0" w:lastRowLastColumn="0"/>
-          <w:trHeight w:val="538"/>
-        </w:trPr>
-        <w:tc>
-          <w:tcPr>
-            <w:cnfStyle w:val="001000000000" w:firstRow="0" w:lastRow="0" w:firstColumn="1" w:lastColumn="0" w:oddVBand="0" w:evenVBand="0" w:oddHBand="0" w:evenHBand="0" w:firstRowFirstColumn="0" w:firstRowLastColumn="0" w:lastRowFirstColumn="0" w:lastRowLastColumn="0"/>
-            <w:tcW w:w="4662" w:type="dxa"/>
-          </w:tcPr>
-          <w:p>
-            <w:pPr>
-              <w:spacing w:line="360" w:lineRule="auto"/>
-              <w:rPr>
-                <w:rFonts w:ascii="Arial" w:hAnsi="Arial" w:cs="Arial"/>
-                <w:sz w:val="24"/>
-                <w:szCs w:val="24"/>
-              </w:rPr>
-            </w:pPr>
-            <w:r>
-              <w:rPr>
-                <w:rFonts w:ascii="Arial" w:hAnsi="Arial" w:cs="Arial"/>
-                <w:sz w:val="24"/>
-                <w:szCs w:val="24"/>
-              </w:rPr>
-              <w:t>m.o.c.e sharon Escobar Díaz</w:t>
-            </w:r>
-          </w:p>
-        </w:tc>
-        <w:tc>
-          <w:tcPr>
-            <w:tcW w:w="4664" w:type="dxa"/>
-          </w:tcPr>
-          <w:p>
-            <w:pPr>
-              <w:spacing w:line="360" w:lineRule="auto"/>
-              <w:cnfStyle w:val="000000100000" w:firstRow="0" w:lastRow="0" w:firstColumn="0" w:lastColumn="0" w:oddVBand="0" w:evenVBand="0" w:oddHBand="1" w:evenHBand="0" w:firstRowFirstColumn="0" w:firstRowLastColumn="0" w:lastRowFirstColumn="0" w:lastRowLastColumn="0"/>
-              <w:rPr>
-                <w:rFonts w:ascii="Arial" w:hAnsi="Arial" w:cs="Arial"/>
-                <w:sz w:val="24"/>
-                <w:szCs w:val="24"/>
-              </w:rPr>
-            </w:pPr>
-            <w:r>
-              <w:rPr>
-                <w:rFonts w:ascii="Arial" w:hAnsi="Arial" w:cs="Arial"/>
-                <w:sz w:val="24"/>
-                <w:szCs w:val="24"/>
-                <w:lang w:val="es-ES"/>
-              </w:rPr>
-              <w:t>07 al 11 de octubre.</w:t>
-            </w:r>
-          </w:p>
-        </w:tc>
-      </w:tr>
-      <w:tr>
-        <w:trPr>
-          <w:trHeight w:val="538"/>
-        </w:trPr>
-        <w:tc>
-          <w:tcPr>
-            <w:cnfStyle w:val="001000000000" w:firstRow="0" w:lastRow="0" w:firstColumn="1" w:lastColumn="0" w:oddVBand="0" w:evenVBand="0" w:oddHBand="0" w:evenHBand="0" w:firstRowFirstColumn="0" w:firstRowLastColumn="0" w:lastRowFirstColumn="0" w:lastRowLastColumn="0"/>
-            <w:tcW w:w="4662" w:type="dxa"/>
-          </w:tcPr>
-          <w:p>
-            <w:pPr>
-              <w:spacing w:line="360" w:lineRule="auto"/>
-              <w:rPr>
-                <w:rFonts w:ascii="Arial" w:hAnsi="Arial" w:cs="Arial"/>
-                <w:sz w:val="24"/>
-                <w:szCs w:val="24"/>
-              </w:rPr>
-            </w:pPr>
-            <w:r>
-              <w:rPr>
-                <w:rFonts w:ascii="Arial" w:hAnsi="Arial" w:cs="Arial"/>
-                <w:sz w:val="24"/>
-                <w:szCs w:val="24"/>
-              </w:rPr>
-              <w:t>ALUMNOS DE SEMESTRES AVANZADOS</w:t>
-            </w:r>
-          </w:p>
-        </w:tc>
-        <w:tc>
-          <w:tcPr>
-            <w:tcW w:w="4664" w:type="dxa"/>
-          </w:tcPr>
-          <w:p>
-            <w:pPr>
-              <w:spacing w:line="360" w:lineRule="auto"/>
-              <w:cnfStyle w:val="000000000000" w:firstRow="0" w:lastRow="0" w:firstColumn="0" w:lastColumn="0" w:oddVBand="0" w:evenVBand="0" w:oddHBand="0" w:evenHBand="0" w:firstRowFirstColumn="0" w:firstRowLastColumn="0" w:lastRowFirstColumn="0" w:lastRowLastColumn="0"/>
-              <w:rPr>
-                <w:rFonts w:ascii="Arial" w:hAnsi="Arial" w:cs="Arial"/>
-                <w:sz w:val="24"/>
-                <w:szCs w:val="24"/>
-                <w:lang w:val="es-ES"/>
-              </w:rPr>
-            </w:pPr>
-            <w:r>
-              <w:rPr>
-                <w:rFonts w:ascii="Arial" w:hAnsi="Arial" w:cs="Arial"/>
-                <w:sz w:val="24"/>
-                <w:szCs w:val="24"/>
-                <w:lang w:val="es-ES"/>
-              </w:rPr>
-              <w:t>14 al 18 de octubre</w:t>
-            </w:r>
-          </w:p>
-        </w:tc>
-      </w:tr>
-      <w:tr>
-        <w:trPr>
-          <w:cnfStyle w:val="000000100000" w:firstRow="0" w:lastRow="0" w:firstColumn="0" w:lastColumn="0" w:oddVBand="0" w:evenVBand="0" w:oddHBand="1" w:evenHBand="0" w:firstRowFirstColumn="0" w:firstRowLastColumn="0" w:lastRowFirstColumn="0" w:lastRowLastColumn="0"/>
-          <w:trHeight w:val="538"/>
-        </w:trPr>
-        <w:tc>
-          <w:tcPr>
-            <w:cnfStyle w:val="001000000000" w:firstRow="0" w:lastRow="0" w:firstColumn="1" w:lastColumn="0" w:oddVBand="0" w:evenVBand="0" w:oddHBand="0" w:evenHBand="0" w:firstRowFirstColumn="0" w:firstRowLastColumn="0" w:lastRowFirstColumn="0" w:lastRowLastColumn="0"/>
-            <w:tcW w:w="4662" w:type="dxa"/>
-          </w:tcPr>
-          <w:p>
-            <w:pPr>
-              <w:spacing w:line="360" w:lineRule="auto"/>
-              <w:rPr>
-                <w:rFonts w:ascii="Arial" w:hAnsi="Arial" w:cs="Arial"/>
-                <w:sz w:val="24"/>
-                <w:szCs w:val="24"/>
-              </w:rPr>
-            </w:pPr>
-            <w:r>
-              <w:rPr>
-                <w:rFonts w:ascii="Arial" w:hAnsi="Arial" w:cs="Arial"/>
-                <w:sz w:val="24"/>
-                <w:szCs w:val="24"/>
-              </w:rPr>
-              <w:t>TUTORES</w:t>
-            </w:r>
-          </w:p>
-        </w:tc>
-        <w:tc>
-          <w:tcPr>
-            <w:tcW w:w="4664" w:type="dxa"/>
-          </w:tcPr>
-          <w:p>
-            <w:pPr>
-              <w:spacing w:line="360" w:lineRule="auto"/>
-              <w:cnfStyle w:val="000000100000" w:firstRow="0" w:lastRow="0" w:firstColumn="0" w:lastColumn="0" w:oddVBand="0" w:evenVBand="0" w:oddHBand="1" w:evenHBand="0" w:firstRowFirstColumn="0" w:firstRowLastColumn="0" w:lastRowFirstColumn="0" w:lastRowLastColumn="0"/>
-              <w:rPr>
-                <w:rFonts w:ascii="Arial" w:hAnsi="Arial" w:cs="Arial"/>
-                <w:sz w:val="24"/>
-                <w:szCs w:val="24"/>
-                <w:lang w:val="es-ES"/>
-              </w:rPr>
-            </w:pPr>
-            <w:r>
-              <w:rPr>
-                <w:rFonts w:ascii="Arial" w:hAnsi="Arial" w:cs="Arial"/>
-                <w:sz w:val="24"/>
-                <w:szCs w:val="24"/>
-                <w:lang w:val="es-ES"/>
-              </w:rPr>
-              <w:t>21 al 25 de octubre</w:t>
-            </w:r>
-          </w:p>
-        </w:tc>
-      </w:tr>
-      <w:tr>
-        <w:trPr>
-          <w:trHeight w:val="538"/>
-        </w:trPr>
-        <w:tc>
-          <w:tcPr>
-            <w:cnfStyle w:val="001000000000" w:firstRow="0" w:lastRow="0" w:firstColumn="1" w:lastColumn="0" w:oddVBand="0" w:evenVBand="0" w:oddHBand="0" w:evenHBand="0" w:firstRowFirstColumn="0" w:firstRowLastColumn="0" w:lastRowFirstColumn="0" w:lastRowLastColumn="0"/>
-            <w:tcW w:w="4662" w:type="dxa"/>
-          </w:tcPr>
-          <w:p>
-            <w:pPr>
-              <w:spacing w:line="360" w:lineRule="auto"/>
-              <w:rPr>
-                <w:rFonts w:ascii="Arial" w:hAnsi="Arial" w:cs="Arial"/>
-                <w:sz w:val="24"/>
-                <w:szCs w:val="24"/>
-              </w:rPr>
-            </w:pPr>
-            <w:r>
-              <w:rPr>
-                <w:rFonts w:ascii="Arial" w:hAnsi="Arial" w:cs="Arial"/>
-                <w:sz w:val="24"/>
-                <w:szCs w:val="24"/>
-              </w:rPr>
-              <w:t>CENTRO DE ATENCIÓN AL ESTUDIANTE</w:t>
-            </w:r>
-          </w:p>
-        </w:tc>
-        <w:tc>
-          <w:tcPr>
-            <w:tcW w:w="4664" w:type="dxa"/>
-          </w:tcPr>
-          <w:p>
-            <w:pPr>
-              <w:spacing w:line="360" w:lineRule="auto"/>
-              <w:cnfStyle w:val="000000000000" w:firstRow="0" w:lastRow="0" w:firstColumn="0" w:lastColumn="0" w:oddVBand="0" w:evenVBand="0" w:oddHBand="0" w:evenHBand="0" w:firstRowFirstColumn="0" w:firstRowLastColumn="0" w:lastRowFirstColumn="0" w:lastRowLastColumn="0"/>
-              <w:rPr>
-                <w:rFonts w:ascii="Arial" w:hAnsi="Arial" w:cs="Arial"/>
-                <w:sz w:val="24"/>
-                <w:szCs w:val="24"/>
-                <w:lang w:val="es-ES"/>
-              </w:rPr>
-            </w:pPr>
-            <w:r>
-              <w:rPr>
-                <w:rFonts w:ascii="Arial" w:hAnsi="Arial" w:cs="Arial"/>
-                <w:sz w:val="24"/>
-                <w:szCs w:val="24"/>
-                <w:lang w:val="es-ES"/>
-              </w:rPr>
-              <w:t>28 al 31 de octubre</w:t>
-            </w:r>
-          </w:p>
-        </w:tc>
-      </w:tr>
-    </w:tbl>
-    <w:p>
-      <w:pPr>
-        <w:spacing w:line="360" w:lineRule="auto"/>
-        <w:rPr>
-          <w:rFonts w:ascii="Arial" w:hAnsi="Arial" w:cs="Arial"/>
-          <w:sz w:val="24"/>
-          <w:szCs w:val="24"/>
-        </w:rPr>
-      </w:pPr>
-    </w:p>
-    <w:p>
-      <w:pPr>
-        <w:spacing w:line="360" w:lineRule="auto"/>
-        <w:rPr>
-          <w:rFonts w:ascii="Arial" w:hAnsi="Arial" w:cs="Arial"/>
-          <w:sz w:val="24"/>
-          <w:szCs w:val="24"/>
-        </w:rPr>
-      </w:pPr>
-      <w:r>
-        <w:rPr>
-          <w:rFonts w:ascii="Arial" w:hAnsi="Arial" w:cs="Arial"/>
-          <w:sz w:val="24"/>
-          <w:szCs w:val="24"/>
-        </w:rPr>
-        <w:t>*Este plan se realizó con base en la idea anterior</w:t>
-      </w:r>
-    </w:p>
-    <w:p>
-      <w:pPr>
-        <w:spacing w:line="360" w:lineRule="auto"/>
+      </w:pPr>
+      <w:r>
         <w:rPr>
           <w:rFonts w:ascii="Arial" w:hAnsi="Arial" w:cs="Arial"/>
           <w:b/>
@@ -2469,7 +2067,8 @@
           <w:sz w:val="24"/>
           <w:szCs w:val="24"/>
         </w:rPr>
-      </w:pPr>
+        <w:t>4</w:t>
+      </w:r>
       <w:r>
         <w:rPr>
           <w:rFonts w:ascii="Arial" w:hAnsi="Arial" w:cs="Arial"/>
@@ -2478,7 +2077,7 @@
           <w:sz w:val="24"/>
           <w:szCs w:val="24"/>
         </w:rPr>
-        <w:t xml:space="preserve">6. </w:t>
+        <w:t xml:space="preserve">.2 </w:t>
       </w:r>
       <w:r>
         <w:rPr>
@@ -2488,25 +2087,428 @@
           <w:sz w:val="24"/>
           <w:szCs w:val="24"/>
         </w:rPr>
-        <w:t>Procesos</w:t>
-      </w:r>
-    </w:p>
-    <w:p>
-      <w:pPr>
-        <w:spacing w:line="360" w:lineRule="auto"/>
-        <w:rPr>
-          <w:rFonts w:ascii="Arial" w:hAnsi="Arial" w:cs="Arial"/>
-          <w:sz w:val="24"/>
-          <w:szCs w:val="24"/>
-        </w:rPr>
-      </w:pPr>
-      <w:r>
-        <w:rPr>
-          <w:rFonts w:ascii="Arial" w:hAnsi="Arial" w:cs="Arial"/>
-          <w:sz w:val="24"/>
-          <w:szCs w:val="24"/>
-        </w:rPr>
-        <w:t>Las herramientas, métodos y procesos utilizados se detallan a continuación:</w:t>
+        <w:t>Uso de herramientas</w:t>
+      </w:r>
+    </w:p>
+    <w:p>
+      <w:pPr>
+        <w:spacing w:line="360" w:lineRule="auto"/>
+        <w:rPr>
+          <w:rFonts w:ascii="Arial" w:hAnsi="Arial" w:cs="Arial"/>
+          <w:sz w:val="24"/>
+          <w:szCs w:val="24"/>
+        </w:rPr>
+      </w:pPr>
+      <w:r>
+        <w:rPr>
+          <w:rFonts w:ascii="Arial" w:hAnsi="Arial" w:cs="Arial"/>
+          <w:sz w:val="24"/>
+          <w:szCs w:val="24"/>
+        </w:rPr>
+        <w:t>● Slack: Utilizado para comunicación entre los miembros de equipo</w:t>
+      </w:r>
+    </w:p>
+    <w:p>
+      <w:pPr>
+        <w:spacing w:line="360" w:lineRule="auto"/>
+        <w:rPr>
+          <w:rFonts w:ascii="Arial" w:hAnsi="Arial" w:cs="Arial"/>
+          <w:sz w:val="24"/>
+          <w:szCs w:val="24"/>
+        </w:rPr>
+      </w:pPr>
+      <w:r>
+        <w:rPr>
+          <w:rFonts w:ascii="Arial" w:hAnsi="Arial" w:cs="Arial"/>
+          <w:sz w:val="24"/>
+          <w:szCs w:val="24"/>
+        </w:rPr>
+        <w:t xml:space="preserve">● </w:t>
+      </w:r>
+      <w:r>
+        <w:rPr>
+          <w:rFonts w:ascii="Arial" w:hAnsi="Arial" w:cs="Arial"/>
+          <w:sz w:val="24"/>
+          <w:szCs w:val="24"/>
+        </w:rPr>
+        <w:t>Canva</w:t>
+      </w:r>
+      <w:r>
+        <w:rPr>
+          <w:rFonts w:ascii="Arial" w:hAnsi="Arial" w:cs="Arial"/>
+          <w:sz w:val="24"/>
+          <w:szCs w:val="24"/>
+        </w:rPr>
+        <w:t xml:space="preserve">: Utilizado para </w:t>
+      </w:r>
+      <w:r>
+        <w:rPr>
+          <w:rFonts w:ascii="Arial" w:hAnsi="Arial" w:cs="Arial"/>
+          <w:sz w:val="24"/>
+          <w:szCs w:val="24"/>
+        </w:rPr>
+        <w:t>el diseño de los avisos publicados</w:t>
+      </w:r>
+    </w:p>
+    <w:p>
+      <w:pPr>
+        <w:spacing w:line="360" w:lineRule="auto"/>
+        <w:rPr>
+          <w:rFonts w:ascii="Arial" w:hAnsi="Arial" w:cs="Arial"/>
+          <w:sz w:val="24"/>
+          <w:szCs w:val="24"/>
+        </w:rPr>
+      </w:pPr>
+      <w:r>
+        <w:rPr>
+          <w:rFonts w:ascii="Arial" w:hAnsi="Arial" w:cs="Arial"/>
+          <w:sz w:val="24"/>
+          <w:szCs w:val="24"/>
+        </w:rPr>
+        <w:t>● Trello: Asignación de tareas a los miembros del equipo y calendarizar las mismas</w:t>
+      </w:r>
+    </w:p>
+    <w:p>
+      <w:pPr>
+        <w:spacing w:line="360" w:lineRule="auto"/>
+        <w:rPr>
+          <w:rFonts w:ascii="Arial" w:hAnsi="Arial" w:cs="Arial"/>
+          <w:sz w:val="24"/>
+          <w:szCs w:val="24"/>
+        </w:rPr>
+      </w:pPr>
+      <w:r>
+        <w:rPr>
+          <w:rFonts w:ascii="Arial" w:hAnsi="Arial" w:cs="Arial"/>
+          <w:sz w:val="24"/>
+          <w:szCs w:val="24"/>
+        </w:rPr>
+        <w:t>● Word: Se usará para crear los documentos</w:t>
+      </w:r>
+    </w:p>
+    <w:p>
+      <w:pPr>
+        <w:spacing w:line="360" w:lineRule="auto"/>
+        <w:rPr>
+          <w:rFonts w:ascii="Arial" w:hAnsi="Arial" w:cs="Arial"/>
+          <w:sz w:val="24"/>
+          <w:szCs w:val="24"/>
+        </w:rPr>
+      </w:pPr>
+      <w:r>
+        <w:rPr>
+          <w:rFonts w:ascii="Arial" w:hAnsi="Arial" w:cs="Arial"/>
+          <w:sz w:val="24"/>
+          <w:szCs w:val="24"/>
+        </w:rPr>
+        <w:t>● Excel: Se usará para volcar los datos obtenidos en las entrevistas</w:t>
+      </w:r>
+    </w:p>
+    <w:p>
+      <w:pPr>
+        <w:spacing w:line="360" w:lineRule="auto"/>
+        <w:rPr>
+          <w:rFonts w:ascii="Arial" w:hAnsi="Arial" w:cs="Arial"/>
+          <w:sz w:val="24"/>
+          <w:szCs w:val="24"/>
+        </w:rPr>
+      </w:pPr>
+      <w:r>
+        <w:rPr>
+          <w:rFonts w:ascii="Arial" w:hAnsi="Arial" w:cs="Arial"/>
+          <w:sz w:val="24"/>
+          <w:szCs w:val="24"/>
+        </w:rPr>
+        <w:t xml:space="preserve">● Google Docs: </w:t>
+      </w:r>
+      <w:r>
+        <w:rPr>
+          <w:rFonts w:ascii="Arial" w:hAnsi="Arial" w:cs="Arial"/>
+          <w:sz w:val="24"/>
+          <w:szCs w:val="24"/>
+        </w:rPr>
+        <w:t>S</w:t>
+      </w:r>
+      <w:r>
+        <w:rPr>
+          <w:rFonts w:ascii="Arial" w:hAnsi="Arial" w:cs="Arial"/>
+          <w:sz w:val="24"/>
+          <w:szCs w:val="24"/>
+        </w:rPr>
+        <w:t>ervirá para compartir documentos escritos por los miembros del equipo</w:t>
+      </w:r>
+      <w:r>
+        <w:rPr>
+          <w:rFonts w:ascii="Arial" w:hAnsi="Arial" w:cs="Arial"/>
+          <w:sz w:val="24"/>
+          <w:szCs w:val="24"/>
+        </w:rPr>
+        <w:t xml:space="preserve"> </w:t>
+      </w:r>
+      <w:r>
+        <w:rPr>
+          <w:rFonts w:ascii="Arial" w:hAnsi="Arial" w:cs="Arial"/>
+          <w:sz w:val="24"/>
+          <w:szCs w:val="24"/>
+        </w:rPr>
+        <w:t>para editar colaborativamente o para revisión.</w:t>
+      </w:r>
+    </w:p>
+    <w:p>
+      <w:pPr>
+        <w:spacing w:line="360" w:lineRule="auto"/>
+        <w:rPr>
+          <w:rFonts w:ascii="Arial" w:hAnsi="Arial" w:cs="Arial"/>
+          <w:sz w:val="24"/>
+          <w:szCs w:val="24"/>
+        </w:rPr>
+      </w:pPr>
+      <w:r>
+        <w:rPr>
+          <w:rFonts w:ascii="Arial" w:hAnsi="Arial" w:cs="Arial"/>
+          <w:sz w:val="24"/>
+          <w:szCs w:val="24"/>
+        </w:rPr>
+        <w:t>● GitHub: será el repositorio donde almacenaremos los artefactos resultantes en</w:t>
+      </w:r>
+      <w:r>
+        <w:rPr>
+          <w:rFonts w:ascii="Arial" w:hAnsi="Arial" w:cs="Arial"/>
+          <w:sz w:val="24"/>
+          <w:szCs w:val="24"/>
+        </w:rPr>
+        <w:t xml:space="preserve"> </w:t>
+      </w:r>
+      <w:r>
+        <w:rPr>
+          <w:rFonts w:ascii="Arial" w:hAnsi="Arial" w:cs="Arial"/>
+          <w:sz w:val="24"/>
+          <w:szCs w:val="24"/>
+        </w:rPr>
+        <w:t>cada</w:t>
+      </w:r>
+      <w:r>
+        <w:rPr>
+          <w:rFonts w:ascii="Arial" w:hAnsi="Arial" w:cs="Arial"/>
+          <w:sz w:val="24"/>
+          <w:szCs w:val="24"/>
+        </w:rPr>
+        <w:t xml:space="preserve"> </w:t>
+      </w:r>
+      <w:r>
+        <w:rPr>
+          <w:rFonts w:ascii="Arial" w:hAnsi="Arial" w:cs="Arial"/>
+          <w:sz w:val="24"/>
+          <w:szCs w:val="24"/>
+        </w:rPr>
+        <w:t>etapa.</w:t>
+      </w:r>
+    </w:p>
+    <w:p>
+      <w:pPr>
+        <w:spacing w:line="360" w:lineRule="auto"/>
+        <w:rPr>
+          <w:rFonts w:ascii="Arial" w:hAnsi="Arial" w:cs="Arial"/>
+          <w:sz w:val="24"/>
+          <w:szCs w:val="24"/>
+        </w:rPr>
+      </w:pPr>
+      <w:r>
+        <w:rPr>
+          <w:rFonts w:ascii="Arial" w:hAnsi="Arial" w:cs="Arial"/>
+          <w:sz w:val="24"/>
+          <w:szCs w:val="24"/>
+        </w:rPr>
+        <w:t>● Soapbox: la minuta de cada reunión del equipo será registrada en Soapbox.</w:t>
+      </w:r>
+    </w:p>
+    <w:p>
+      <w:pPr>
+        <w:spacing w:line="360" w:lineRule="auto"/>
+        <w:rPr>
+          <w:rFonts w:ascii="Arial" w:hAnsi="Arial" w:cs="Arial"/>
+          <w:sz w:val="24"/>
+          <w:szCs w:val="24"/>
+        </w:rPr>
+      </w:pPr>
+      <w:r>
+        <w:rPr>
+          <w:rFonts w:ascii="Arial" w:hAnsi="Arial" w:cs="Arial"/>
+          <w:sz w:val="24"/>
+          <w:szCs w:val="24"/>
+        </w:rPr>
+        <w:lastRenderedPageBreak/>
+        <w:t>● Google Drive: Se utilizará como un repositorio temporal, donde los documentos que no</w:t>
+      </w:r>
+      <w:r>
+        <w:rPr>
+          <w:rFonts w:ascii="Arial" w:hAnsi="Arial" w:cs="Arial"/>
+          <w:sz w:val="24"/>
+          <w:szCs w:val="24"/>
+        </w:rPr>
+        <w:t xml:space="preserve"> </w:t>
+      </w:r>
+      <w:r>
+        <w:rPr>
+          <w:rFonts w:ascii="Arial" w:hAnsi="Arial" w:cs="Arial"/>
+          <w:sz w:val="24"/>
+          <w:szCs w:val="24"/>
+        </w:rPr>
+        <w:t>se encuentren en Google Docs se compartirán, como imágenes.</w:t>
+      </w:r>
+    </w:p>
+    <w:p>
+      <w:pPr>
+        <w:spacing w:line="360" w:lineRule="auto"/>
+        <w:rPr>
+          <w:rFonts w:ascii="Arial" w:hAnsi="Arial" w:cs="Arial"/>
+          <w:sz w:val="24"/>
+          <w:szCs w:val="24"/>
+        </w:rPr>
+      </w:pPr>
+      <w:r>
+        <w:rPr>
+          <w:rFonts w:ascii="Arial" w:hAnsi="Arial" w:cs="Arial"/>
+          <w:sz w:val="24"/>
+          <w:szCs w:val="24"/>
+        </w:rPr>
+        <w:t>● Entrevista a profesores y estudiantes: es el documento en el que se describirán los</w:t>
+      </w:r>
+      <w:r>
+        <w:rPr>
+          <w:rFonts w:ascii="Arial" w:hAnsi="Arial" w:cs="Arial"/>
+          <w:sz w:val="24"/>
+          <w:szCs w:val="24"/>
+        </w:rPr>
+        <w:t xml:space="preserve"> </w:t>
+      </w:r>
+      <w:r>
+        <w:rPr>
+          <w:rFonts w:ascii="Arial" w:hAnsi="Arial" w:cs="Arial"/>
+          <w:sz w:val="24"/>
+          <w:szCs w:val="24"/>
+        </w:rPr>
+        <w:t>detalles y la información recabada. La diferencia entre el instrumento a alumnos y</w:t>
+      </w:r>
+      <w:r>
+        <w:rPr>
+          <w:rFonts w:ascii="Arial" w:hAnsi="Arial" w:cs="Arial"/>
+          <w:sz w:val="24"/>
+          <w:szCs w:val="24"/>
+        </w:rPr>
+        <w:t xml:space="preserve"> </w:t>
+      </w:r>
+      <w:r>
+        <w:rPr>
+          <w:rFonts w:ascii="Arial" w:hAnsi="Arial" w:cs="Arial"/>
+          <w:sz w:val="24"/>
+          <w:szCs w:val="24"/>
+        </w:rPr>
+        <w:t>profesores/tutores/coordinador es que en el instrumento a estudiantes se centrará en</w:t>
+      </w:r>
+      <w:r>
+        <w:rPr>
+          <w:rFonts w:ascii="Arial" w:hAnsi="Arial" w:cs="Arial"/>
+          <w:sz w:val="24"/>
+          <w:szCs w:val="24"/>
+        </w:rPr>
+        <w:t xml:space="preserve"> </w:t>
+      </w:r>
+      <w:r>
+        <w:rPr>
+          <w:rFonts w:ascii="Arial" w:hAnsi="Arial" w:cs="Arial"/>
+          <w:sz w:val="24"/>
+          <w:szCs w:val="24"/>
+        </w:rPr>
+        <w:t>recomendaciones a los estudiantes más jóvenes.</w:t>
+      </w:r>
+    </w:p>
+    <w:p>
+      <w:pPr>
+        <w:spacing w:line="360" w:lineRule="auto"/>
+        <w:rPr>
+          <w:rFonts w:ascii="Arial" w:hAnsi="Arial" w:cs="Arial"/>
+          <w:sz w:val="24"/>
+          <w:szCs w:val="24"/>
+        </w:rPr>
+      </w:pPr>
+      <w:r>
+        <w:rPr>
+          <w:rFonts w:ascii="Arial" w:hAnsi="Arial" w:cs="Arial"/>
+          <w:sz w:val="24"/>
+          <w:szCs w:val="24"/>
+        </w:rPr>
+        <w:t>● Teléfono celular: Se usará la función de grabación de voz para registrar las entrevistas.</w:t>
+      </w:r>
+    </w:p>
+    <w:p>
+      <w:pPr>
+        <w:spacing w:line="360" w:lineRule="auto"/>
+        <w:rPr>
+          <w:rFonts w:ascii="Arial" w:hAnsi="Arial" w:cs="Arial"/>
+          <w:sz w:val="24"/>
+          <w:szCs w:val="24"/>
+        </w:rPr>
+      </w:pPr>
+      <w:r>
+        <w:rPr>
+          <w:rFonts w:ascii="Arial" w:hAnsi="Arial" w:cs="Arial"/>
+          <w:sz w:val="24"/>
+          <w:szCs w:val="24"/>
+        </w:rPr>
+        <w:t>● Dropbox: Los audios resultantes de las entrevistas serán transferidas a una</w:t>
+      </w:r>
+    </w:p>
+    <w:p>
+      <w:pPr>
+        <w:spacing w:line="360" w:lineRule="auto"/>
+        <w:rPr>
+          <w:rFonts w:ascii="Arial" w:hAnsi="Arial" w:cs="Arial"/>
+          <w:sz w:val="24"/>
+          <w:szCs w:val="24"/>
+        </w:rPr>
+      </w:pPr>
+      <w:r>
+        <w:rPr>
+          <w:rFonts w:ascii="Arial" w:hAnsi="Arial" w:cs="Arial"/>
+          <w:sz w:val="24"/>
+          <w:szCs w:val="24"/>
+        </w:rPr>
+        <w:t>computadora de escritorio mediante este servicio.</w:t>
+      </w:r>
+    </w:p>
+    <w:p>
+      <w:pPr>
+        <w:spacing w:line="360" w:lineRule="auto"/>
+        <w:rPr>
+          <w:rFonts w:ascii="Arial" w:hAnsi="Arial" w:cs="Arial"/>
+          <w:sz w:val="24"/>
+          <w:szCs w:val="24"/>
+        </w:rPr>
+      </w:pPr>
+      <w:r>
+        <w:rPr>
+          <w:rFonts w:ascii="Arial" w:hAnsi="Arial" w:cs="Arial"/>
+          <w:sz w:val="24"/>
+          <w:szCs w:val="24"/>
+        </w:rPr>
+        <w:t>● Trint.com: Usaremos el servicio de transcripción de trint.com para pasar a texto las</w:t>
+      </w:r>
+      <w:r>
+        <w:rPr>
+          <w:rFonts w:ascii="Arial" w:hAnsi="Arial" w:cs="Arial"/>
+          <w:sz w:val="24"/>
+          <w:szCs w:val="24"/>
+        </w:rPr>
+        <w:t xml:space="preserve"> </w:t>
+      </w:r>
+      <w:r>
+        <w:rPr>
+          <w:rFonts w:ascii="Arial" w:hAnsi="Arial" w:cs="Arial"/>
+          <w:sz w:val="24"/>
+          <w:szCs w:val="24"/>
+        </w:rPr>
+        <w:t>entrevistas.</w:t>
       </w:r>
     </w:p>
     <w:p>
@@ -2528,289 +2530,9 @@
           <w:sz w:val="24"/>
           <w:szCs w:val="24"/>
         </w:rPr>
-        <w:lastRenderedPageBreak/>
-        <w:t>6.1 Herramientas</w:t>
-      </w:r>
-    </w:p>
-    <w:p>
-      <w:pPr>
-        <w:spacing w:line="360" w:lineRule="auto"/>
-        <w:rPr>
-          <w:rFonts w:ascii="Arial" w:hAnsi="Arial" w:cs="Arial"/>
-          <w:sz w:val="24"/>
-          <w:szCs w:val="24"/>
-        </w:rPr>
-      </w:pPr>
-      <w:r>
-        <w:rPr>
-          <w:rFonts w:ascii="Arial" w:hAnsi="Arial" w:cs="Arial"/>
-          <w:sz w:val="24"/>
-          <w:szCs w:val="24"/>
-        </w:rPr>
-        <w:t>● Slack</w:t>
-      </w:r>
-    </w:p>
-    <w:p>
-      <w:pPr>
-        <w:spacing w:line="360" w:lineRule="auto"/>
-        <w:rPr>
-          <w:rFonts w:ascii="Arial" w:hAnsi="Arial" w:cs="Arial"/>
-          <w:sz w:val="24"/>
-          <w:szCs w:val="24"/>
-        </w:rPr>
-      </w:pPr>
-      <w:r>
-        <w:rPr>
-          <w:rFonts w:ascii="Arial" w:hAnsi="Arial" w:cs="Arial"/>
-          <w:sz w:val="24"/>
-          <w:szCs w:val="24"/>
-        </w:rPr>
-        <w:t xml:space="preserve">● </w:t>
-      </w:r>
-      <w:r>
-        <w:rPr>
-          <w:rFonts w:ascii="Arial" w:hAnsi="Arial" w:cs="Arial"/>
-          <w:sz w:val="24"/>
-          <w:szCs w:val="24"/>
-        </w:rPr>
-        <w:t>Canva</w:t>
-      </w:r>
-    </w:p>
-    <w:p>
-      <w:pPr>
-        <w:spacing w:line="360" w:lineRule="auto"/>
-        <w:rPr>
-          <w:rFonts w:ascii="Arial" w:hAnsi="Arial" w:cs="Arial"/>
-          <w:sz w:val="24"/>
-          <w:szCs w:val="24"/>
-        </w:rPr>
-      </w:pPr>
-      <w:r>
-        <w:rPr>
-          <w:rFonts w:ascii="Arial" w:hAnsi="Arial" w:cs="Arial"/>
-          <w:sz w:val="24"/>
-          <w:szCs w:val="24"/>
-        </w:rPr>
-        <w:t>● Trello</w:t>
-      </w:r>
-    </w:p>
-    <w:p>
-      <w:pPr>
-        <w:spacing w:line="360" w:lineRule="auto"/>
-        <w:rPr>
-          <w:rFonts w:ascii="Arial" w:hAnsi="Arial" w:cs="Arial"/>
-          <w:sz w:val="24"/>
-          <w:szCs w:val="24"/>
-        </w:rPr>
-      </w:pPr>
-      <w:r>
-        <w:rPr>
-          <w:rFonts w:ascii="Arial" w:hAnsi="Arial" w:cs="Arial"/>
-          <w:sz w:val="24"/>
-          <w:szCs w:val="24"/>
-        </w:rPr>
-        <w:t>● Word</w:t>
-      </w:r>
-    </w:p>
-    <w:p>
-      <w:pPr>
-        <w:spacing w:line="360" w:lineRule="auto"/>
-        <w:rPr>
-          <w:rFonts w:ascii="Arial" w:hAnsi="Arial" w:cs="Arial"/>
-          <w:sz w:val="24"/>
-          <w:szCs w:val="24"/>
-        </w:rPr>
-      </w:pPr>
-      <w:r>
-        <w:rPr>
-          <w:rFonts w:ascii="Arial" w:hAnsi="Arial" w:cs="Arial"/>
-          <w:sz w:val="24"/>
-          <w:szCs w:val="24"/>
-        </w:rPr>
-        <w:t>● Excel</w:t>
-      </w:r>
-    </w:p>
-    <w:p>
-      <w:pPr>
-        <w:spacing w:line="360" w:lineRule="auto"/>
-        <w:rPr>
-          <w:rFonts w:ascii="Arial" w:hAnsi="Arial" w:cs="Arial"/>
-          <w:sz w:val="24"/>
-          <w:szCs w:val="24"/>
-        </w:rPr>
-      </w:pPr>
-      <w:r>
-        <w:rPr>
-          <w:rFonts w:ascii="Arial" w:hAnsi="Arial" w:cs="Arial"/>
-          <w:sz w:val="24"/>
-          <w:szCs w:val="24"/>
-        </w:rPr>
-        <w:t>● Google Docs</w:t>
-      </w:r>
-    </w:p>
-    <w:p>
-      <w:pPr>
-        <w:spacing w:line="360" w:lineRule="auto"/>
-        <w:rPr>
-          <w:rFonts w:ascii="Arial" w:hAnsi="Arial" w:cs="Arial"/>
-          <w:sz w:val="24"/>
-          <w:szCs w:val="24"/>
-        </w:rPr>
-      </w:pPr>
-      <w:r>
-        <w:rPr>
-          <w:rFonts w:ascii="Arial" w:hAnsi="Arial" w:cs="Arial"/>
-          <w:sz w:val="24"/>
-          <w:szCs w:val="24"/>
-        </w:rPr>
-        <w:t xml:space="preserve">● </w:t>
-      </w:r>
-      <w:r>
-        <w:rPr>
-          <w:rFonts w:ascii="Arial" w:hAnsi="Arial" w:cs="Arial"/>
-          <w:sz w:val="24"/>
-          <w:szCs w:val="24"/>
-        </w:rPr>
-        <w:t>Soapbox</w:t>
-      </w:r>
-    </w:p>
-    <w:p>
-      <w:pPr>
-        <w:spacing w:line="360" w:lineRule="auto"/>
-        <w:rPr>
-          <w:rFonts w:ascii="Arial" w:hAnsi="Arial" w:cs="Arial"/>
-          <w:sz w:val="24"/>
-          <w:szCs w:val="24"/>
-        </w:rPr>
-      </w:pPr>
-      <w:r>
-        <w:rPr>
-          <w:rFonts w:ascii="Arial" w:hAnsi="Arial" w:cs="Arial"/>
-          <w:sz w:val="24"/>
-          <w:szCs w:val="24"/>
-        </w:rPr>
-        <w:t>● GitHub</w:t>
-      </w:r>
-    </w:p>
-    <w:p>
-      <w:pPr>
-        <w:spacing w:line="360" w:lineRule="auto"/>
-        <w:rPr>
-          <w:rFonts w:ascii="Arial" w:hAnsi="Arial" w:cs="Arial"/>
-          <w:sz w:val="24"/>
-          <w:szCs w:val="24"/>
-        </w:rPr>
-      </w:pPr>
-      <w:r>
-        <w:rPr>
-          <w:rFonts w:ascii="Arial" w:hAnsi="Arial" w:cs="Arial"/>
-          <w:sz w:val="24"/>
-          <w:szCs w:val="24"/>
-        </w:rPr>
-        <w:t>● Google Drive</w:t>
-      </w:r>
-    </w:p>
-    <w:p>
-      <w:pPr>
-        <w:spacing w:line="360" w:lineRule="auto"/>
-        <w:rPr>
-          <w:rFonts w:ascii="Arial" w:hAnsi="Arial" w:cs="Arial"/>
-          <w:sz w:val="24"/>
-          <w:szCs w:val="24"/>
-        </w:rPr>
-      </w:pPr>
-      <w:r>
-        <w:rPr>
-          <w:rFonts w:ascii="Arial" w:hAnsi="Arial" w:cs="Arial"/>
-          <w:sz w:val="24"/>
-          <w:szCs w:val="24"/>
-        </w:rPr>
-        <w:t>● Entrevista a profesores, tutores y coordinados</w:t>
-      </w:r>
-    </w:p>
-    <w:p>
-      <w:pPr>
-        <w:spacing w:line="360" w:lineRule="auto"/>
-        <w:rPr>
-          <w:rFonts w:ascii="Arial" w:hAnsi="Arial" w:cs="Arial"/>
-          <w:sz w:val="24"/>
-          <w:szCs w:val="24"/>
-        </w:rPr>
-      </w:pPr>
-      <w:r>
-        <w:rPr>
-          <w:rFonts w:ascii="Arial" w:hAnsi="Arial" w:cs="Arial"/>
-          <w:sz w:val="24"/>
-          <w:szCs w:val="24"/>
-        </w:rPr>
-        <w:t>● Entrevista a alumnos de semestres avanzados</w:t>
-      </w:r>
-    </w:p>
-    <w:p>
-      <w:pPr>
-        <w:spacing w:line="360" w:lineRule="auto"/>
-        <w:rPr>
-          <w:rFonts w:ascii="Arial" w:hAnsi="Arial" w:cs="Arial"/>
-          <w:sz w:val="24"/>
-          <w:szCs w:val="24"/>
-        </w:rPr>
-      </w:pPr>
-      <w:r>
-        <w:rPr>
-          <w:rFonts w:ascii="Arial" w:hAnsi="Arial" w:cs="Arial"/>
-          <w:sz w:val="24"/>
-          <w:szCs w:val="24"/>
-        </w:rPr>
-        <w:t xml:space="preserve">● </w:t>
-      </w:r>
-      <w:r>
-        <w:rPr>
-          <w:rFonts w:ascii="Arial" w:hAnsi="Arial" w:cs="Arial"/>
-          <w:sz w:val="24"/>
-          <w:szCs w:val="24"/>
-        </w:rPr>
-        <w:t>WhatsApp</w:t>
-      </w:r>
-    </w:p>
-    <w:p>
-      <w:pPr>
-        <w:spacing w:line="360" w:lineRule="auto"/>
-        <w:rPr>
-          <w:rFonts w:ascii="Arial" w:hAnsi="Arial" w:cs="Arial"/>
-          <w:sz w:val="24"/>
-          <w:szCs w:val="24"/>
-        </w:rPr>
-      </w:pPr>
-      <w:r>
-        <w:rPr>
-          <w:rFonts w:ascii="Arial" w:hAnsi="Arial" w:cs="Arial"/>
-          <w:sz w:val="24"/>
-          <w:szCs w:val="24"/>
-        </w:rPr>
-        <w:t>● Dropbox</w:t>
-      </w:r>
-    </w:p>
-    <w:p>
-      <w:pPr>
-        <w:spacing w:line="360" w:lineRule="auto"/>
-        <w:rPr>
-          <w:rFonts w:ascii="Arial" w:hAnsi="Arial" w:cs="Arial"/>
-          <w:sz w:val="24"/>
-          <w:szCs w:val="24"/>
-        </w:rPr>
-      </w:pPr>
-      <w:r>
-        <w:rPr>
-          <w:rFonts w:ascii="Arial" w:hAnsi="Arial" w:cs="Arial"/>
-          <w:sz w:val="24"/>
-          <w:szCs w:val="24"/>
-        </w:rPr>
-        <w:t>● Trint.com</w:t>
-      </w:r>
-    </w:p>
-    <w:p>
-      <w:pPr>
-        <w:spacing w:line="360" w:lineRule="auto"/>
+        <w:t>4</w:t>
+      </w:r>
+      <w:r>
         <w:rPr>
           <w:rFonts w:ascii="Arial" w:hAnsi="Arial" w:cs="Arial"/>
           <w:b/>
@@ -2818,7 +2540,8 @@
           <w:sz w:val="24"/>
           <w:szCs w:val="24"/>
         </w:rPr>
-      </w:pPr>
+        <w:t>.</w:t>
+      </w:r>
       <w:r>
         <w:rPr>
           <w:rFonts w:ascii="Arial" w:hAnsi="Arial" w:cs="Arial"/>
@@ -2827,7 +2550,7 @@
           <w:sz w:val="24"/>
           <w:szCs w:val="24"/>
         </w:rPr>
-        <w:t xml:space="preserve">6.2 </w:t>
+        <w:t>3</w:t>
       </w:r>
       <w:r>
         <w:rPr>
@@ -2837,428 +2560,7 @@
           <w:sz w:val="24"/>
           <w:szCs w:val="24"/>
         </w:rPr>
-        <w:t>Uso de herramientas</w:t>
-      </w:r>
-    </w:p>
-    <w:p>
-      <w:pPr>
-        <w:spacing w:line="360" w:lineRule="auto"/>
-        <w:rPr>
-          <w:rFonts w:ascii="Arial" w:hAnsi="Arial" w:cs="Arial"/>
-          <w:sz w:val="24"/>
-          <w:szCs w:val="24"/>
-        </w:rPr>
-      </w:pPr>
-      <w:r>
-        <w:rPr>
-          <w:rFonts w:ascii="Arial" w:hAnsi="Arial" w:cs="Arial"/>
-          <w:sz w:val="24"/>
-          <w:szCs w:val="24"/>
-        </w:rPr>
-        <w:t>● Slack: Utilizado para comunicación entre los miembros de equipo</w:t>
-      </w:r>
-    </w:p>
-    <w:p>
-      <w:pPr>
-        <w:spacing w:line="360" w:lineRule="auto"/>
-        <w:rPr>
-          <w:rFonts w:ascii="Arial" w:hAnsi="Arial" w:cs="Arial"/>
-          <w:sz w:val="24"/>
-          <w:szCs w:val="24"/>
-        </w:rPr>
-      </w:pPr>
-      <w:r>
-        <w:rPr>
-          <w:rFonts w:ascii="Arial" w:hAnsi="Arial" w:cs="Arial"/>
-          <w:sz w:val="24"/>
-          <w:szCs w:val="24"/>
-        </w:rPr>
-        <w:t xml:space="preserve">● </w:t>
-      </w:r>
-      <w:r>
-        <w:rPr>
-          <w:rFonts w:ascii="Arial" w:hAnsi="Arial" w:cs="Arial"/>
-          <w:sz w:val="24"/>
-          <w:szCs w:val="24"/>
-        </w:rPr>
-        <w:t>Canva</w:t>
-      </w:r>
-      <w:r>
-        <w:rPr>
-          <w:rFonts w:ascii="Arial" w:hAnsi="Arial" w:cs="Arial"/>
-          <w:sz w:val="24"/>
-          <w:szCs w:val="24"/>
-        </w:rPr>
-        <w:t xml:space="preserve">: Utilizado para </w:t>
-      </w:r>
-      <w:r>
-        <w:rPr>
-          <w:rFonts w:ascii="Arial" w:hAnsi="Arial" w:cs="Arial"/>
-          <w:sz w:val="24"/>
-          <w:szCs w:val="24"/>
-        </w:rPr>
-        <w:t>el diseño de los avisos publicados</w:t>
-      </w:r>
-    </w:p>
-    <w:p>
-      <w:pPr>
-        <w:spacing w:line="360" w:lineRule="auto"/>
-        <w:rPr>
-          <w:rFonts w:ascii="Arial" w:hAnsi="Arial" w:cs="Arial"/>
-          <w:sz w:val="24"/>
-          <w:szCs w:val="24"/>
-        </w:rPr>
-      </w:pPr>
-      <w:r>
-        <w:rPr>
-          <w:rFonts w:ascii="Arial" w:hAnsi="Arial" w:cs="Arial"/>
-          <w:sz w:val="24"/>
-          <w:szCs w:val="24"/>
-        </w:rPr>
-        <w:t>● Trello: Asignación de tareas a los miembros del equipo y calendarizar las mismas</w:t>
-      </w:r>
-    </w:p>
-    <w:p>
-      <w:pPr>
-        <w:spacing w:line="360" w:lineRule="auto"/>
-        <w:rPr>
-          <w:rFonts w:ascii="Arial" w:hAnsi="Arial" w:cs="Arial"/>
-          <w:sz w:val="24"/>
-          <w:szCs w:val="24"/>
-        </w:rPr>
-      </w:pPr>
-      <w:r>
-        <w:rPr>
-          <w:rFonts w:ascii="Arial" w:hAnsi="Arial" w:cs="Arial"/>
-          <w:sz w:val="24"/>
-          <w:szCs w:val="24"/>
-        </w:rPr>
-        <w:t>● Word: Se usará para crear los documentos</w:t>
-      </w:r>
-    </w:p>
-    <w:p>
-      <w:pPr>
-        <w:spacing w:line="360" w:lineRule="auto"/>
-        <w:rPr>
-          <w:rFonts w:ascii="Arial" w:hAnsi="Arial" w:cs="Arial"/>
-          <w:sz w:val="24"/>
-          <w:szCs w:val="24"/>
-        </w:rPr>
-      </w:pPr>
-      <w:r>
-        <w:rPr>
-          <w:rFonts w:ascii="Arial" w:hAnsi="Arial" w:cs="Arial"/>
-          <w:sz w:val="24"/>
-          <w:szCs w:val="24"/>
-        </w:rPr>
-        <w:t>● Excel: Se usará para volcar los datos obtenidos en las entrevistas</w:t>
-      </w:r>
-    </w:p>
-    <w:p>
-      <w:pPr>
-        <w:spacing w:line="360" w:lineRule="auto"/>
-        <w:rPr>
-          <w:rFonts w:ascii="Arial" w:hAnsi="Arial" w:cs="Arial"/>
-          <w:sz w:val="24"/>
-          <w:szCs w:val="24"/>
-        </w:rPr>
-      </w:pPr>
-      <w:r>
-        <w:rPr>
-          <w:rFonts w:ascii="Arial" w:hAnsi="Arial" w:cs="Arial"/>
-          <w:sz w:val="24"/>
-          <w:szCs w:val="24"/>
-        </w:rPr>
-        <w:lastRenderedPageBreak/>
-        <w:t xml:space="preserve">● Google Docs: </w:t>
-      </w:r>
-      <w:r>
-        <w:rPr>
-          <w:rFonts w:ascii="Arial" w:hAnsi="Arial" w:cs="Arial"/>
-          <w:sz w:val="24"/>
-          <w:szCs w:val="24"/>
-        </w:rPr>
-        <w:t>S</w:t>
-      </w:r>
-      <w:r>
-        <w:rPr>
-          <w:rFonts w:ascii="Arial" w:hAnsi="Arial" w:cs="Arial"/>
-          <w:sz w:val="24"/>
-          <w:szCs w:val="24"/>
-        </w:rPr>
-        <w:t>ervirá para compartir documentos escritos por los miembros del equipo</w:t>
-      </w:r>
-      <w:r>
-        <w:rPr>
-          <w:rFonts w:ascii="Arial" w:hAnsi="Arial" w:cs="Arial"/>
-          <w:sz w:val="24"/>
-          <w:szCs w:val="24"/>
-        </w:rPr>
-        <w:t xml:space="preserve"> </w:t>
-      </w:r>
-      <w:r>
-        <w:rPr>
-          <w:rFonts w:ascii="Arial" w:hAnsi="Arial" w:cs="Arial"/>
-          <w:sz w:val="24"/>
-          <w:szCs w:val="24"/>
-        </w:rPr>
-        <w:t>para editar colaborativamente o para revisión.</w:t>
-      </w:r>
-    </w:p>
-    <w:p>
-      <w:pPr>
-        <w:spacing w:line="360" w:lineRule="auto"/>
-        <w:rPr>
-          <w:rFonts w:ascii="Arial" w:hAnsi="Arial" w:cs="Arial"/>
-          <w:sz w:val="24"/>
-          <w:szCs w:val="24"/>
-        </w:rPr>
-      </w:pPr>
-      <w:r>
-        <w:rPr>
-          <w:rFonts w:ascii="Arial" w:hAnsi="Arial" w:cs="Arial"/>
-          <w:sz w:val="24"/>
-          <w:szCs w:val="24"/>
-        </w:rPr>
-        <w:t>● GitHub: será el repositorio donde almacenaremos los artefactos resultantes en</w:t>
-      </w:r>
-      <w:r>
-        <w:rPr>
-          <w:rFonts w:ascii="Arial" w:hAnsi="Arial" w:cs="Arial"/>
-          <w:sz w:val="24"/>
-          <w:szCs w:val="24"/>
-        </w:rPr>
-        <w:t xml:space="preserve"> </w:t>
-      </w:r>
-      <w:r>
-        <w:rPr>
-          <w:rFonts w:ascii="Arial" w:hAnsi="Arial" w:cs="Arial"/>
-          <w:sz w:val="24"/>
-          <w:szCs w:val="24"/>
-        </w:rPr>
-        <w:t>cada</w:t>
-      </w:r>
-      <w:r>
-        <w:rPr>
-          <w:rFonts w:ascii="Arial" w:hAnsi="Arial" w:cs="Arial"/>
-          <w:sz w:val="24"/>
-          <w:szCs w:val="24"/>
-        </w:rPr>
-        <w:t xml:space="preserve"> </w:t>
-      </w:r>
-      <w:r>
-        <w:rPr>
-          <w:rFonts w:ascii="Arial" w:hAnsi="Arial" w:cs="Arial"/>
-          <w:sz w:val="24"/>
-          <w:szCs w:val="24"/>
-        </w:rPr>
-        <w:t>etapa.</w:t>
-      </w:r>
-    </w:p>
-    <w:p>
-      <w:pPr>
-        <w:spacing w:line="360" w:lineRule="auto"/>
-        <w:rPr>
-          <w:rFonts w:ascii="Arial" w:hAnsi="Arial" w:cs="Arial"/>
-          <w:sz w:val="24"/>
-          <w:szCs w:val="24"/>
-        </w:rPr>
-      </w:pPr>
-      <w:r>
-        <w:rPr>
-          <w:rFonts w:ascii="Arial" w:hAnsi="Arial" w:cs="Arial"/>
-          <w:sz w:val="24"/>
-          <w:szCs w:val="24"/>
-        </w:rPr>
-        <w:t>● Soapbox: la minuta de cada reunión del equipo será registrada en Soapbox.</w:t>
-      </w:r>
-    </w:p>
-    <w:p>
-      <w:pPr>
-        <w:spacing w:line="360" w:lineRule="auto"/>
-        <w:rPr>
-          <w:rFonts w:ascii="Arial" w:hAnsi="Arial" w:cs="Arial"/>
-          <w:sz w:val="24"/>
-          <w:szCs w:val="24"/>
-        </w:rPr>
-      </w:pPr>
-      <w:r>
-        <w:rPr>
-          <w:rFonts w:ascii="Arial" w:hAnsi="Arial" w:cs="Arial"/>
-          <w:sz w:val="24"/>
-          <w:szCs w:val="24"/>
-        </w:rPr>
-        <w:t>● Google Drive: Se utilizará como un repositorio temporal, donde los documentos que no</w:t>
-      </w:r>
-      <w:r>
-        <w:rPr>
-          <w:rFonts w:ascii="Arial" w:hAnsi="Arial" w:cs="Arial"/>
-          <w:sz w:val="24"/>
-          <w:szCs w:val="24"/>
-        </w:rPr>
-        <w:t xml:space="preserve"> </w:t>
-      </w:r>
-      <w:r>
-        <w:rPr>
-          <w:rFonts w:ascii="Arial" w:hAnsi="Arial" w:cs="Arial"/>
-          <w:sz w:val="24"/>
-          <w:szCs w:val="24"/>
-        </w:rPr>
-        <w:t>se encuentren en Google Docs se compartirán, como imágenes.</w:t>
-      </w:r>
-    </w:p>
-    <w:p>
-      <w:pPr>
-        <w:spacing w:line="360" w:lineRule="auto"/>
-        <w:rPr>
-          <w:rFonts w:ascii="Arial" w:hAnsi="Arial" w:cs="Arial"/>
-          <w:sz w:val="24"/>
-          <w:szCs w:val="24"/>
-        </w:rPr>
-      </w:pPr>
-      <w:r>
-        <w:rPr>
-          <w:rFonts w:ascii="Arial" w:hAnsi="Arial" w:cs="Arial"/>
-          <w:sz w:val="24"/>
-          <w:szCs w:val="24"/>
-        </w:rPr>
-        <w:t>● Entrevista a profesores y estudiantes: es el documento en el que se describirán los</w:t>
-      </w:r>
-      <w:r>
-        <w:rPr>
-          <w:rFonts w:ascii="Arial" w:hAnsi="Arial" w:cs="Arial"/>
-          <w:sz w:val="24"/>
-          <w:szCs w:val="24"/>
-        </w:rPr>
-        <w:t xml:space="preserve"> </w:t>
-      </w:r>
-      <w:r>
-        <w:rPr>
-          <w:rFonts w:ascii="Arial" w:hAnsi="Arial" w:cs="Arial"/>
-          <w:sz w:val="24"/>
-          <w:szCs w:val="24"/>
-        </w:rPr>
-        <w:t>detalles y la información recabada. La diferencia entre el instrumento a alumnos y</w:t>
-      </w:r>
-      <w:r>
-        <w:rPr>
-          <w:rFonts w:ascii="Arial" w:hAnsi="Arial" w:cs="Arial"/>
-          <w:sz w:val="24"/>
-          <w:szCs w:val="24"/>
-        </w:rPr>
-        <w:t xml:space="preserve"> </w:t>
-      </w:r>
-      <w:r>
-        <w:rPr>
-          <w:rFonts w:ascii="Arial" w:hAnsi="Arial" w:cs="Arial"/>
-          <w:sz w:val="24"/>
-          <w:szCs w:val="24"/>
-        </w:rPr>
-        <w:t>profesores/tutores/coordinador es que en el instrumento a estudiantes se centrará en</w:t>
-      </w:r>
-      <w:r>
-        <w:rPr>
-          <w:rFonts w:ascii="Arial" w:hAnsi="Arial" w:cs="Arial"/>
-          <w:sz w:val="24"/>
-          <w:szCs w:val="24"/>
-        </w:rPr>
-        <w:t xml:space="preserve"> </w:t>
-      </w:r>
-      <w:r>
-        <w:rPr>
-          <w:rFonts w:ascii="Arial" w:hAnsi="Arial" w:cs="Arial"/>
-          <w:sz w:val="24"/>
-          <w:szCs w:val="24"/>
-        </w:rPr>
-        <w:t>recomendaciones a los estudiantes más jóvenes.</w:t>
-      </w:r>
-    </w:p>
-    <w:p>
-      <w:pPr>
-        <w:spacing w:line="360" w:lineRule="auto"/>
-        <w:rPr>
-          <w:rFonts w:ascii="Arial" w:hAnsi="Arial" w:cs="Arial"/>
-          <w:sz w:val="24"/>
-          <w:szCs w:val="24"/>
-        </w:rPr>
-      </w:pPr>
-      <w:r>
-        <w:rPr>
-          <w:rFonts w:ascii="Arial" w:hAnsi="Arial" w:cs="Arial"/>
-          <w:sz w:val="24"/>
-          <w:szCs w:val="24"/>
-        </w:rPr>
-        <w:t>● Teléfono celular: Se usará la función de grabación de voz para registrar las entrevistas.</w:t>
-      </w:r>
-    </w:p>
-    <w:p>
-      <w:pPr>
-        <w:spacing w:line="360" w:lineRule="auto"/>
-        <w:rPr>
-          <w:rFonts w:ascii="Arial" w:hAnsi="Arial" w:cs="Arial"/>
-          <w:sz w:val="24"/>
-          <w:szCs w:val="24"/>
-        </w:rPr>
-      </w:pPr>
-      <w:r>
-        <w:rPr>
-          <w:rFonts w:ascii="Arial" w:hAnsi="Arial" w:cs="Arial"/>
-          <w:sz w:val="24"/>
-          <w:szCs w:val="24"/>
-        </w:rPr>
-        <w:t>● Dropbox: Los audios resultantes de las entrevistas serán transferidas a una</w:t>
-      </w:r>
-    </w:p>
-    <w:p>
-      <w:pPr>
-        <w:spacing w:line="360" w:lineRule="auto"/>
-        <w:rPr>
-          <w:rFonts w:ascii="Arial" w:hAnsi="Arial" w:cs="Arial"/>
-          <w:sz w:val="24"/>
-          <w:szCs w:val="24"/>
-        </w:rPr>
-      </w:pPr>
-      <w:r>
-        <w:rPr>
-          <w:rFonts w:ascii="Arial" w:hAnsi="Arial" w:cs="Arial"/>
-          <w:sz w:val="24"/>
-          <w:szCs w:val="24"/>
-        </w:rPr>
-        <w:t>computadora de escritorio mediante este servicio.</w:t>
-      </w:r>
-    </w:p>
-    <w:p>
-      <w:pPr>
-        <w:spacing w:line="360" w:lineRule="auto"/>
-        <w:rPr>
-          <w:rFonts w:ascii="Arial" w:hAnsi="Arial" w:cs="Arial"/>
-          <w:sz w:val="24"/>
-          <w:szCs w:val="24"/>
-        </w:rPr>
-      </w:pPr>
-      <w:r>
-        <w:rPr>
-          <w:rFonts w:ascii="Arial" w:hAnsi="Arial" w:cs="Arial"/>
-          <w:sz w:val="24"/>
-          <w:szCs w:val="24"/>
-        </w:rPr>
-        <w:t>● Trint.com: Usaremos el servicio de transcripción de trint.com para pasar a texto las</w:t>
-      </w:r>
-      <w:r>
-        <w:rPr>
-          <w:rFonts w:ascii="Arial" w:hAnsi="Arial" w:cs="Arial"/>
-          <w:sz w:val="24"/>
-          <w:szCs w:val="24"/>
-        </w:rPr>
-        <w:t xml:space="preserve"> </w:t>
-      </w:r>
-      <w:r>
-        <w:rPr>
-          <w:rFonts w:ascii="Arial" w:hAnsi="Arial" w:cs="Arial"/>
-          <w:sz w:val="24"/>
-          <w:szCs w:val="24"/>
-        </w:rPr>
-        <w:t>entrevistas.</w:t>
+        <w:t xml:space="preserve"> Métodos</w:t>
       </w:r>
     </w:p>
     <w:p>
@@ -3280,7 +2582,7 @@
           <w:sz w:val="24"/>
           <w:szCs w:val="24"/>
         </w:rPr>
-        <w:t>6</w:t>
+        <w:t>4</w:t>
       </w:r>
       <w:r>
         <w:rPr>
@@ -3290,12 +2592,9 @@
           <w:sz w:val="24"/>
           <w:szCs w:val="24"/>
         </w:rPr>
-        <w:t>.2 Métodos</w:t>
-      </w:r>
-    </w:p>
-    <w:p>
-      <w:pPr>
-        <w:spacing w:line="360" w:lineRule="auto"/>
+        <w:t>.</w:t>
+      </w:r>
+      <w:r>
         <w:rPr>
           <w:rFonts w:ascii="Arial" w:hAnsi="Arial" w:cs="Arial"/>
           <w:b/>
@@ -3303,7 +2602,8 @@
           <w:sz w:val="24"/>
           <w:szCs w:val="24"/>
         </w:rPr>
-      </w:pPr>
+        <w:t>4</w:t>
+      </w:r>
       <w:r>
         <w:rPr>
           <w:rFonts w:ascii="Arial" w:hAnsi="Arial" w:cs="Arial"/>
@@ -3312,17 +2612,7 @@
           <w:sz w:val="24"/>
           <w:szCs w:val="24"/>
         </w:rPr>
-        <w:t>6</w:t>
-      </w:r>
-      <w:r>
-        <w:rPr>
-          <w:rFonts w:ascii="Arial" w:hAnsi="Arial" w:cs="Arial"/>
-          <w:b/>
-          <w:bCs/>
-          <w:sz w:val="24"/>
-          <w:szCs w:val="24"/>
-        </w:rPr>
-        <w:t>.3 Procesos</w:t>
+        <w:t xml:space="preserve"> Procesos</w:t>
       </w:r>
     </w:p>
     <w:p>
@@ -5179,7 +4469,7 @@
 </file>
 
 <file path=customXml/itemProps2.xml><?xml version="1.0" encoding="utf-8"?>
-<ds:datastoreItem xmlns:ds="http://schemas.openxmlformats.org/officeDocument/2006/customXml" ds:itemID="{ED7C1260-D766-478D-BA8A-46E050A9B2D1}">
+<ds:datastoreItem xmlns:ds="http://schemas.openxmlformats.org/officeDocument/2006/customXml" ds:itemID="{3A7F07F9-70CD-45C5-ADD4-FFCD4A4EE9C2}">
   <ds:schemaRefs>
     <ds:schemaRef ds:uri="http://schemas.openxmlformats.org/officeDocument/2006/bibliography"/>
   </ds:schemaRefs>

</xml_diff>

<commit_message>
Avance en el proceso
</commit_message>
<xml_diff>
--- a/ENTREGA1.docx
+++ b/ENTREGA1.docx
@@ -1812,6 +1812,42 @@
           <w:sz w:val="24"/>
           <w:szCs w:val="24"/>
         </w:rPr>
+        <w:t>Power Point</w:t>
+      </w:r>
+    </w:p>
+    <w:p>
+      <w:pPr>
+        <w:spacing w:line="360" w:lineRule="auto"/>
+        <w:rPr>
+          <w:rFonts w:ascii="Arial" w:hAnsi="Arial" w:cs="Arial"/>
+          <w:sz w:val="24"/>
+          <w:szCs w:val="24"/>
+        </w:rPr>
+      </w:pPr>
+    </w:p>
+    <w:p>
+      <w:pPr>
+        <w:spacing w:line="360" w:lineRule="auto"/>
+        <w:rPr>
+          <w:rFonts w:ascii="Arial" w:hAnsi="Arial" w:cs="Arial"/>
+          <w:sz w:val="24"/>
+          <w:szCs w:val="24"/>
+        </w:rPr>
+      </w:pPr>
+      <w:r>
+        <w:rPr>
+          <w:rFonts w:ascii="Arial" w:hAnsi="Arial" w:cs="Arial"/>
+          <w:sz w:val="24"/>
+          <w:szCs w:val="24"/>
+        </w:rPr>
+        <w:t xml:space="preserve">● </w:t>
+      </w:r>
+      <w:r>
+        <w:rPr>
+          <w:rFonts w:ascii="Arial" w:hAnsi="Arial" w:cs="Arial"/>
+          <w:sz w:val="24"/>
+          <w:szCs w:val="24"/>
+        </w:rPr>
         <w:t>Canva</w:t>
       </w:r>
     </w:p>
@@ -1830,7 +1866,6 @@
           <w:sz w:val="24"/>
           <w:szCs w:val="24"/>
         </w:rPr>
-        <w:lastRenderedPageBreak/>
         <w:t>● Trello</w:t>
       </w:r>
     </w:p>
@@ -1897,6 +1932,58 @@
           <w:rFonts w:ascii="Arial" w:hAnsi="Arial" w:cs="Arial"/>
           <w:sz w:val="24"/>
           <w:szCs w:val="24"/>
+        </w:rPr>
+      </w:pPr>
+      <w:r>
+        <w:rPr>
+          <w:rFonts w:ascii="Arial" w:hAnsi="Arial" w:cs="Arial"/>
+          <w:sz w:val="24"/>
+          <w:szCs w:val="24"/>
+        </w:rPr>
+        <w:t xml:space="preserve">● </w:t>
+      </w:r>
+      <w:r>
+        <w:rPr>
+          <w:rFonts w:ascii="Arial" w:hAnsi="Arial" w:cs="Arial"/>
+          <w:sz w:val="24"/>
+          <w:szCs w:val="24"/>
+        </w:rPr>
+        <w:t>Formulario de Google</w:t>
+      </w:r>
+    </w:p>
+    <w:p>
+      <w:pPr>
+        <w:spacing w:line="360" w:lineRule="auto"/>
+        <w:rPr>
+          <w:rFonts w:ascii="Arial" w:hAnsi="Arial" w:cs="Arial"/>
+          <w:sz w:val="24"/>
+          <w:szCs w:val="24"/>
+        </w:rPr>
+      </w:pPr>
+      <w:r>
+        <w:rPr>
+          <w:rFonts w:ascii="Arial" w:hAnsi="Arial" w:cs="Arial"/>
+          <w:sz w:val="24"/>
+          <w:szCs w:val="24"/>
+        </w:rPr>
+        <w:t xml:space="preserve">● </w:t>
+      </w:r>
+      <w:r>
+        <w:rPr>
+          <w:rFonts w:ascii="Arial" w:hAnsi="Arial" w:cs="Arial"/>
+          <w:sz w:val="24"/>
+          <w:szCs w:val="24"/>
+        </w:rPr>
+        <w:t>Mobirise</w:t>
+      </w:r>
+    </w:p>
+    <w:p>
+      <w:pPr>
+        <w:spacing w:line="360" w:lineRule="auto"/>
+        <w:rPr>
+          <w:rFonts w:ascii="Arial" w:hAnsi="Arial" w:cs="Arial"/>
+          <w:sz w:val="24"/>
+          <w:szCs w:val="24"/>
           <w:lang w:val="en-US"/>
         </w:rPr>
       </w:pPr>
@@ -1965,42 +2052,6 @@
           <w:sz w:val="24"/>
           <w:szCs w:val="24"/>
         </w:rPr>
-        <w:t>● Entrevista a profesores, tutores y coordinados</w:t>
-      </w:r>
-    </w:p>
-    <w:p>
-      <w:pPr>
-        <w:spacing w:line="360" w:lineRule="auto"/>
-        <w:rPr>
-          <w:rFonts w:ascii="Arial" w:hAnsi="Arial" w:cs="Arial"/>
-          <w:sz w:val="24"/>
-          <w:szCs w:val="24"/>
-        </w:rPr>
-      </w:pPr>
-      <w:r>
-        <w:rPr>
-          <w:rFonts w:ascii="Arial" w:hAnsi="Arial" w:cs="Arial"/>
-          <w:sz w:val="24"/>
-          <w:szCs w:val="24"/>
-        </w:rPr>
-        <w:t>● Entrevista a alumnos de semestres avanzados</w:t>
-      </w:r>
-    </w:p>
-    <w:p>
-      <w:pPr>
-        <w:spacing w:line="360" w:lineRule="auto"/>
-        <w:rPr>
-          <w:rFonts w:ascii="Arial" w:hAnsi="Arial" w:cs="Arial"/>
-          <w:sz w:val="24"/>
-          <w:szCs w:val="24"/>
-        </w:rPr>
-      </w:pPr>
-      <w:r>
-        <w:rPr>
-          <w:rFonts w:ascii="Arial" w:hAnsi="Arial" w:cs="Arial"/>
-          <w:sz w:val="24"/>
-          <w:szCs w:val="24"/>
-        </w:rPr>
         <w:t xml:space="preserve">● </w:t>
       </w:r>
       <w:r>
@@ -2009,43 +2060,7 @@
           <w:sz w:val="24"/>
           <w:szCs w:val="24"/>
         </w:rPr>
-        <w:t>WhatsApp</w:t>
-      </w:r>
-    </w:p>
-    <w:p>
-      <w:pPr>
-        <w:spacing w:line="360" w:lineRule="auto"/>
-        <w:rPr>
-          <w:rFonts w:ascii="Arial" w:hAnsi="Arial" w:cs="Arial"/>
-          <w:sz w:val="24"/>
-          <w:szCs w:val="24"/>
-        </w:rPr>
-      </w:pPr>
-      <w:r>
-        <w:rPr>
-          <w:rFonts w:ascii="Arial" w:hAnsi="Arial" w:cs="Arial"/>
-          <w:sz w:val="24"/>
-          <w:szCs w:val="24"/>
-        </w:rPr>
-        <w:t>● Dropbox</w:t>
-      </w:r>
-    </w:p>
-    <w:p>
-      <w:pPr>
-        <w:spacing w:line="360" w:lineRule="auto"/>
-        <w:rPr>
-          <w:rFonts w:ascii="Arial" w:hAnsi="Arial" w:cs="Arial"/>
-          <w:sz w:val="24"/>
-          <w:szCs w:val="24"/>
-        </w:rPr>
-      </w:pPr>
-      <w:r>
-        <w:rPr>
-          <w:rFonts w:ascii="Arial" w:hAnsi="Arial" w:cs="Arial"/>
-          <w:sz w:val="24"/>
-          <w:szCs w:val="24"/>
-        </w:rPr>
-        <w:t>● Trint.com</w:t>
+        <w:t>Hangouts</w:t>
       </w:r>
     </w:p>
     <w:p>
@@ -2105,7 +2120,23 @@
           <w:sz w:val="24"/>
           <w:szCs w:val="24"/>
         </w:rPr>
-        <w:t>● Slack: Utilizado para comunicación entre los miembros de equipo</w:t>
+        <w:t xml:space="preserve">● Slack: </w:t>
+      </w:r>
+      <w:r>
+        <w:rPr>
+          <w:rFonts w:ascii="Arial" w:hAnsi="Arial" w:cs="Arial"/>
+          <w:sz w:val="24"/>
+          <w:szCs w:val="24"/>
+        </w:rPr>
+        <w:t>C</w:t>
+      </w:r>
+      <w:r>
+        <w:rPr>
+          <w:rFonts w:ascii="Arial" w:hAnsi="Arial" w:cs="Arial"/>
+          <w:sz w:val="24"/>
+          <w:szCs w:val="24"/>
+        </w:rPr>
+        <w:t>omunicación entre los miembros de equipo</w:t>
       </w:r>
     </w:p>
     <w:p>
@@ -2139,86 +2170,231 @@
           <w:sz w:val="24"/>
           <w:szCs w:val="24"/>
         </w:rPr>
-        <w:t xml:space="preserve">: Utilizado para </w:t>
-      </w:r>
-      <w:r>
-        <w:rPr>
-          <w:rFonts w:ascii="Arial" w:hAnsi="Arial" w:cs="Arial"/>
-          <w:sz w:val="24"/>
-          <w:szCs w:val="24"/>
-        </w:rPr>
-        <w:t>el diseño de los avisos publicados</w:t>
-      </w:r>
-    </w:p>
-    <w:p>
-      <w:pPr>
-        <w:spacing w:line="360" w:lineRule="auto"/>
-        <w:rPr>
-          <w:rFonts w:ascii="Arial" w:hAnsi="Arial" w:cs="Arial"/>
-          <w:sz w:val="24"/>
-          <w:szCs w:val="24"/>
-        </w:rPr>
-      </w:pPr>
-      <w:r>
-        <w:rPr>
-          <w:rFonts w:ascii="Arial" w:hAnsi="Arial" w:cs="Arial"/>
-          <w:sz w:val="24"/>
-          <w:szCs w:val="24"/>
-        </w:rPr>
-        <w:t>● Trello: Asignación de tareas a los miembros del equipo y calendarizar las mismas</w:t>
-      </w:r>
-    </w:p>
-    <w:p>
-      <w:pPr>
-        <w:spacing w:line="360" w:lineRule="auto"/>
-        <w:rPr>
-          <w:rFonts w:ascii="Arial" w:hAnsi="Arial" w:cs="Arial"/>
-          <w:sz w:val="24"/>
-          <w:szCs w:val="24"/>
-        </w:rPr>
-      </w:pPr>
-      <w:r>
-        <w:rPr>
-          <w:rFonts w:ascii="Arial" w:hAnsi="Arial" w:cs="Arial"/>
-          <w:sz w:val="24"/>
-          <w:szCs w:val="24"/>
-        </w:rPr>
-        <w:t>● Word: Se usará para crear los documentos</w:t>
-      </w:r>
-    </w:p>
-    <w:p>
-      <w:pPr>
-        <w:spacing w:line="360" w:lineRule="auto"/>
-        <w:rPr>
-          <w:rFonts w:ascii="Arial" w:hAnsi="Arial" w:cs="Arial"/>
-          <w:sz w:val="24"/>
-          <w:szCs w:val="24"/>
-        </w:rPr>
-      </w:pPr>
-      <w:r>
-        <w:rPr>
-          <w:rFonts w:ascii="Arial" w:hAnsi="Arial" w:cs="Arial"/>
-          <w:sz w:val="24"/>
-          <w:szCs w:val="24"/>
-        </w:rPr>
-        <w:t>● Excel: Se usará para volcar los datos obtenidos en las entrevistas</w:t>
-      </w:r>
-    </w:p>
-    <w:p>
-      <w:pPr>
-        <w:spacing w:line="360" w:lineRule="auto"/>
-        <w:rPr>
-          <w:rFonts w:ascii="Arial" w:hAnsi="Arial" w:cs="Arial"/>
-          <w:sz w:val="24"/>
-          <w:szCs w:val="24"/>
-        </w:rPr>
-      </w:pPr>
-      <w:r>
-        <w:rPr>
-          <w:rFonts w:ascii="Arial" w:hAnsi="Arial" w:cs="Arial"/>
-          <w:sz w:val="24"/>
-          <w:szCs w:val="24"/>
-        </w:rPr>
+        <w:t xml:space="preserve">: </w:t>
+      </w:r>
+      <w:r>
+        <w:rPr>
+          <w:rFonts w:ascii="Arial" w:hAnsi="Arial" w:cs="Arial"/>
+          <w:sz w:val="24"/>
+          <w:szCs w:val="24"/>
+        </w:rPr>
+        <w:t>D</w:t>
+      </w:r>
+      <w:r>
+        <w:rPr>
+          <w:rFonts w:ascii="Arial" w:hAnsi="Arial" w:cs="Arial"/>
+          <w:sz w:val="24"/>
+          <w:szCs w:val="24"/>
+        </w:rPr>
+        <w:t>iseño de los avisos publicados</w:t>
+      </w:r>
+    </w:p>
+    <w:p>
+      <w:pPr>
+        <w:spacing w:line="360" w:lineRule="auto"/>
+        <w:rPr>
+          <w:rFonts w:ascii="Arial" w:hAnsi="Arial" w:cs="Arial"/>
+          <w:sz w:val="24"/>
+          <w:szCs w:val="24"/>
+        </w:rPr>
+      </w:pPr>
+      <w:r>
+        <w:rPr>
+          <w:rFonts w:ascii="Arial" w:hAnsi="Arial" w:cs="Arial"/>
+          <w:sz w:val="24"/>
+          <w:szCs w:val="24"/>
+        </w:rPr>
+        <w:t>● Trello: Asignación de tareas a los miembros del equipo y calendariza</w:t>
+      </w:r>
+      <w:r>
+        <w:rPr>
+          <w:rFonts w:ascii="Arial" w:hAnsi="Arial" w:cs="Arial"/>
+          <w:sz w:val="24"/>
+          <w:szCs w:val="24"/>
+        </w:rPr>
+        <w:t>ción</w:t>
+      </w:r>
+    </w:p>
+    <w:p>
+      <w:pPr>
+        <w:spacing w:line="360" w:lineRule="auto"/>
+        <w:rPr>
+          <w:rFonts w:ascii="Arial" w:hAnsi="Arial" w:cs="Arial"/>
+          <w:sz w:val="24"/>
+          <w:szCs w:val="24"/>
+        </w:rPr>
+      </w:pPr>
+      <w:r>
+        <w:rPr>
+          <w:rFonts w:ascii="Arial" w:hAnsi="Arial" w:cs="Arial"/>
+          <w:sz w:val="24"/>
+          <w:szCs w:val="24"/>
+        </w:rPr>
+        <w:t xml:space="preserve">● </w:t>
+      </w:r>
+      <w:r>
+        <w:rPr>
+          <w:rFonts w:ascii="Arial" w:hAnsi="Arial" w:cs="Arial"/>
+          <w:sz w:val="24"/>
+          <w:szCs w:val="24"/>
+        </w:rPr>
+        <w:t>Power Point: Realizar presentaciones para la capacitación de los tutores</w:t>
+      </w:r>
+    </w:p>
+    <w:p>
+      <w:pPr>
+        <w:spacing w:line="360" w:lineRule="auto"/>
+        <w:rPr>
+          <w:rFonts w:ascii="Arial" w:hAnsi="Arial" w:cs="Arial"/>
+          <w:sz w:val="24"/>
+          <w:szCs w:val="24"/>
+        </w:rPr>
+      </w:pPr>
+      <w:r>
+        <w:rPr>
+          <w:rFonts w:ascii="Arial" w:hAnsi="Arial" w:cs="Arial"/>
+          <w:sz w:val="24"/>
+          <w:szCs w:val="24"/>
+        </w:rPr>
+        <w:t xml:space="preserve">● </w:t>
+      </w:r>
+      <w:r>
+        <w:rPr>
+          <w:rFonts w:ascii="Arial" w:hAnsi="Arial" w:cs="Arial"/>
+          <w:sz w:val="24"/>
+          <w:szCs w:val="24"/>
+        </w:rPr>
+        <w:t>Mobirise: Realizar el sistema donde se hará la elección de los tutores</w:t>
+      </w:r>
+    </w:p>
+    <w:p>
+      <w:pPr>
+        <w:spacing w:line="360" w:lineRule="auto"/>
+        <w:rPr>
+          <w:rFonts w:ascii="Arial" w:hAnsi="Arial" w:cs="Arial"/>
+          <w:sz w:val="24"/>
+          <w:szCs w:val="24"/>
+        </w:rPr>
+      </w:pPr>
+      <w:r>
+        <w:rPr>
+          <w:rFonts w:ascii="Arial" w:hAnsi="Arial" w:cs="Arial"/>
+          <w:sz w:val="24"/>
+          <w:szCs w:val="24"/>
+        </w:rPr>
+        <w:t xml:space="preserve">● Word: </w:t>
+      </w:r>
+      <w:r>
+        <w:rPr>
+          <w:rFonts w:ascii="Arial" w:hAnsi="Arial" w:cs="Arial"/>
+          <w:sz w:val="24"/>
+          <w:szCs w:val="24"/>
+        </w:rPr>
+        <w:t>C</w:t>
+      </w:r>
+      <w:r>
+        <w:rPr>
+          <w:rFonts w:ascii="Arial" w:hAnsi="Arial" w:cs="Arial"/>
+          <w:sz w:val="24"/>
+          <w:szCs w:val="24"/>
+        </w:rPr>
+        <w:t>rear los documentos</w:t>
+      </w:r>
+    </w:p>
+    <w:p>
+      <w:pPr>
+        <w:spacing w:line="360" w:lineRule="auto"/>
+        <w:rPr>
+          <w:rFonts w:ascii="Arial" w:hAnsi="Arial" w:cs="Arial"/>
+          <w:sz w:val="24"/>
+          <w:szCs w:val="24"/>
+        </w:rPr>
+      </w:pPr>
+      <w:r>
+        <w:rPr>
+          <w:rFonts w:ascii="Arial" w:hAnsi="Arial" w:cs="Arial"/>
+          <w:sz w:val="24"/>
+          <w:szCs w:val="24"/>
+        </w:rPr>
+        <w:t xml:space="preserve">● </w:t>
+      </w:r>
+      <w:r>
+        <w:rPr>
+          <w:rFonts w:ascii="Arial" w:hAnsi="Arial" w:cs="Arial"/>
+          <w:sz w:val="24"/>
+          <w:szCs w:val="24"/>
+        </w:rPr>
+        <w:t>Formulario de Google: Encuestas a tutores y tutorados</w:t>
+      </w:r>
+    </w:p>
+    <w:p>
+      <w:pPr>
+        <w:spacing w:line="360" w:lineRule="auto"/>
+        <w:rPr>
+          <w:rFonts w:ascii="Arial" w:hAnsi="Arial" w:cs="Arial"/>
+          <w:sz w:val="24"/>
+          <w:szCs w:val="24"/>
+        </w:rPr>
+      </w:pPr>
+      <w:r>
+        <w:rPr>
+          <w:rFonts w:ascii="Arial" w:hAnsi="Arial" w:cs="Arial"/>
+          <w:sz w:val="24"/>
+          <w:szCs w:val="24"/>
+        </w:rPr>
+        <w:t>● Excel: Se usará para volcar los datos obteni</w:t>
+      </w:r>
+      <w:r>
+        <w:rPr>
+          <w:rFonts w:ascii="Arial" w:hAnsi="Arial" w:cs="Arial"/>
+          <w:sz w:val="24"/>
+          <w:szCs w:val="24"/>
+        </w:rPr>
+        <w:t>dos en el formulario</w:t>
+      </w:r>
+    </w:p>
+    <w:p>
+      <w:pPr>
+        <w:spacing w:line="360" w:lineRule="auto"/>
+        <w:rPr>
+          <w:rFonts w:ascii="Arial" w:hAnsi="Arial" w:cs="Arial"/>
+          <w:sz w:val="24"/>
+          <w:szCs w:val="24"/>
+        </w:rPr>
+      </w:pPr>
+      <w:r>
+        <w:rPr>
+          <w:rFonts w:ascii="Arial" w:hAnsi="Arial" w:cs="Arial"/>
+          <w:sz w:val="24"/>
+          <w:szCs w:val="24"/>
+        </w:rPr>
+        <w:t xml:space="preserve">● </w:t>
+      </w:r>
+      <w:r>
+        <w:rPr>
+          <w:rFonts w:ascii="Arial" w:hAnsi="Arial" w:cs="Arial"/>
+          <w:sz w:val="24"/>
+          <w:szCs w:val="24"/>
+        </w:rPr>
+        <w:t>Hangouts: Comunicación cuando no sea posible una reunión presencial</w:t>
+      </w:r>
+    </w:p>
+    <w:p>
+      <w:pPr>
+        <w:spacing w:line="360" w:lineRule="auto"/>
+        <w:rPr>
+          <w:rFonts w:ascii="Arial" w:hAnsi="Arial" w:cs="Arial"/>
+          <w:sz w:val="24"/>
+          <w:szCs w:val="24"/>
+        </w:rPr>
+      </w:pPr>
+      <w:r>
+        <w:rPr>
+          <w:rFonts w:ascii="Arial" w:hAnsi="Arial" w:cs="Arial"/>
+          <w:sz w:val="24"/>
+          <w:szCs w:val="24"/>
+        </w:rPr>
+        <w:lastRenderedPageBreak/>
         <w:t xml:space="preserve">● Google Docs: </w:t>
       </w:r>
       <w:r>
@@ -2251,25 +2427,67 @@
           <w:sz w:val="24"/>
           <w:szCs w:val="24"/>
         </w:rPr>
-        <w:t>para editar colaborativamente o para revisión.</w:t>
-      </w:r>
-    </w:p>
-    <w:p>
-      <w:pPr>
-        <w:spacing w:line="360" w:lineRule="auto"/>
-        <w:rPr>
-          <w:rFonts w:ascii="Arial" w:hAnsi="Arial" w:cs="Arial"/>
-          <w:sz w:val="24"/>
-          <w:szCs w:val="24"/>
-        </w:rPr>
-      </w:pPr>
-      <w:r>
-        <w:rPr>
-          <w:rFonts w:ascii="Arial" w:hAnsi="Arial" w:cs="Arial"/>
-          <w:sz w:val="24"/>
-          <w:szCs w:val="24"/>
-        </w:rPr>
-        <w:t>● GitHub: será el repositorio donde almacenaremos los artefactos resultantes en</w:t>
+        <w:t>para</w:t>
+      </w:r>
+      <w:bookmarkStart w:id="0" w:name="_GoBack"/>
+      <w:bookmarkEnd w:id="0"/>
+      <w:r>
+        <w:rPr>
+          <w:rFonts w:ascii="Arial" w:hAnsi="Arial" w:cs="Arial"/>
+          <w:sz w:val="24"/>
+          <w:szCs w:val="24"/>
+        </w:rPr>
+        <w:t xml:space="preserve"> editar colaborativamente o para revisión</w:t>
+      </w:r>
+    </w:p>
+    <w:p>
+      <w:pPr>
+        <w:spacing w:line="360" w:lineRule="auto"/>
+        <w:rPr>
+          <w:rFonts w:ascii="Arial" w:hAnsi="Arial" w:cs="Arial"/>
+          <w:sz w:val="24"/>
+          <w:szCs w:val="24"/>
+        </w:rPr>
+      </w:pPr>
+      <w:r>
+        <w:rPr>
+          <w:rFonts w:ascii="Arial" w:hAnsi="Arial" w:cs="Arial"/>
+          <w:sz w:val="24"/>
+          <w:szCs w:val="24"/>
+        </w:rPr>
+        <w:t xml:space="preserve">● GitHub: </w:t>
+      </w:r>
+      <w:r>
+        <w:rPr>
+          <w:rFonts w:ascii="Arial" w:hAnsi="Arial" w:cs="Arial"/>
+          <w:sz w:val="24"/>
+          <w:szCs w:val="24"/>
+        </w:rPr>
+        <w:t>R</w:t>
+      </w:r>
+      <w:r>
+        <w:rPr>
+          <w:rFonts w:ascii="Arial" w:hAnsi="Arial" w:cs="Arial"/>
+          <w:sz w:val="24"/>
+          <w:szCs w:val="24"/>
+        </w:rPr>
+        <w:t xml:space="preserve">epositorio donde </w:t>
+      </w:r>
+      <w:r>
+        <w:rPr>
+          <w:rFonts w:ascii="Arial" w:hAnsi="Arial" w:cs="Arial"/>
+          <w:sz w:val="24"/>
+          <w:szCs w:val="24"/>
+        </w:rPr>
+        <w:t>se almacenarán</w:t>
+      </w:r>
+      <w:r>
+        <w:rPr>
+          <w:rFonts w:ascii="Arial" w:hAnsi="Arial" w:cs="Arial"/>
+          <w:sz w:val="24"/>
+          <w:szCs w:val="24"/>
+        </w:rPr>
+        <w:t xml:space="preserve"> los artefactos resultantes en</w:t>
       </w:r>
       <w:r>
         <w:rPr>
@@ -2319,26 +2537,57 @@
           <w:sz w:val="24"/>
           <w:szCs w:val="24"/>
         </w:rPr>
-        <w:t>● Soapbox: la minuta de cada reunión del equipo será registrada en Soapbox.</w:t>
-      </w:r>
-    </w:p>
-    <w:p>
-      <w:pPr>
-        <w:spacing w:line="360" w:lineRule="auto"/>
-        <w:rPr>
-          <w:rFonts w:ascii="Arial" w:hAnsi="Arial" w:cs="Arial"/>
-          <w:sz w:val="24"/>
-          <w:szCs w:val="24"/>
-        </w:rPr>
-      </w:pPr>
-      <w:r>
-        <w:rPr>
-          <w:rFonts w:ascii="Arial" w:hAnsi="Arial" w:cs="Arial"/>
-          <w:sz w:val="24"/>
-          <w:szCs w:val="24"/>
-        </w:rPr>
-        <w:lastRenderedPageBreak/>
-        <w:t>● Google Drive: Se utilizará como un repositorio temporal, donde los documentos que no</w:t>
+        <w:t xml:space="preserve">● Soapbox: </w:t>
+      </w:r>
+      <w:r>
+        <w:rPr>
+          <w:rFonts w:ascii="Arial" w:hAnsi="Arial" w:cs="Arial"/>
+          <w:sz w:val="24"/>
+          <w:szCs w:val="24"/>
+        </w:rPr>
+        <w:t>La m</w:t>
+      </w:r>
+      <w:r>
+        <w:rPr>
+          <w:rFonts w:ascii="Arial" w:hAnsi="Arial" w:cs="Arial"/>
+          <w:sz w:val="24"/>
+          <w:szCs w:val="24"/>
+        </w:rPr>
+        <w:t>inuta de cada reunión del equipo será registrada en Soapbox.</w:t>
+      </w:r>
+    </w:p>
+    <w:p>
+      <w:pPr>
+        <w:spacing w:line="360" w:lineRule="auto"/>
+        <w:rPr>
+          <w:rFonts w:ascii="Arial" w:hAnsi="Arial" w:cs="Arial"/>
+          <w:sz w:val="24"/>
+          <w:szCs w:val="24"/>
+        </w:rPr>
+      </w:pPr>
+      <w:r>
+        <w:rPr>
+          <w:rFonts w:ascii="Arial" w:hAnsi="Arial" w:cs="Arial"/>
+          <w:sz w:val="24"/>
+          <w:szCs w:val="24"/>
+        </w:rPr>
+        <w:t>● Google Drive:</w:t>
+      </w:r>
+      <w:r>
+        <w:rPr>
+          <w:rFonts w:ascii="Arial" w:hAnsi="Arial" w:cs="Arial"/>
+          <w:sz w:val="24"/>
+          <w:szCs w:val="24"/>
+        </w:rPr>
+        <w:t xml:space="preserve"> R</w:t>
+      </w:r>
+      <w:r>
+        <w:rPr>
+          <w:rFonts w:ascii="Arial" w:hAnsi="Arial" w:cs="Arial"/>
+          <w:sz w:val="24"/>
+          <w:szCs w:val="24"/>
+        </w:rPr>
+        <w:t>epositorio temporal, donde los documentos que no</w:t>
       </w:r>
       <w:r>
         <w:rPr>
@@ -2355,160 +2604,6 @@
           <w:szCs w:val="24"/>
         </w:rPr>
         <w:t>se encuentren en Google Docs se compartirán, como imágenes.</w:t>
-      </w:r>
-    </w:p>
-    <w:p>
-      <w:pPr>
-        <w:spacing w:line="360" w:lineRule="auto"/>
-        <w:rPr>
-          <w:rFonts w:ascii="Arial" w:hAnsi="Arial" w:cs="Arial"/>
-          <w:sz w:val="24"/>
-          <w:szCs w:val="24"/>
-        </w:rPr>
-      </w:pPr>
-      <w:r>
-        <w:rPr>
-          <w:rFonts w:ascii="Arial" w:hAnsi="Arial" w:cs="Arial"/>
-          <w:sz w:val="24"/>
-          <w:szCs w:val="24"/>
-        </w:rPr>
-        <w:t>● Entrevista a profesores y estudiantes: es el documento en el que se describirán los</w:t>
-      </w:r>
-      <w:r>
-        <w:rPr>
-          <w:rFonts w:ascii="Arial" w:hAnsi="Arial" w:cs="Arial"/>
-          <w:sz w:val="24"/>
-          <w:szCs w:val="24"/>
-        </w:rPr>
-        <w:t xml:space="preserve"> </w:t>
-      </w:r>
-      <w:r>
-        <w:rPr>
-          <w:rFonts w:ascii="Arial" w:hAnsi="Arial" w:cs="Arial"/>
-          <w:sz w:val="24"/>
-          <w:szCs w:val="24"/>
-        </w:rPr>
-        <w:t>detalles y la información recabada. La diferencia entre el instrumento a alumnos y</w:t>
-      </w:r>
-      <w:r>
-        <w:rPr>
-          <w:rFonts w:ascii="Arial" w:hAnsi="Arial" w:cs="Arial"/>
-          <w:sz w:val="24"/>
-          <w:szCs w:val="24"/>
-        </w:rPr>
-        <w:t xml:space="preserve"> </w:t>
-      </w:r>
-      <w:r>
-        <w:rPr>
-          <w:rFonts w:ascii="Arial" w:hAnsi="Arial" w:cs="Arial"/>
-          <w:sz w:val="24"/>
-          <w:szCs w:val="24"/>
-        </w:rPr>
-        <w:t>profesores/tutores/coordinador es que en el instrumento a estudiantes se centrará en</w:t>
-      </w:r>
-      <w:r>
-        <w:rPr>
-          <w:rFonts w:ascii="Arial" w:hAnsi="Arial" w:cs="Arial"/>
-          <w:sz w:val="24"/>
-          <w:szCs w:val="24"/>
-        </w:rPr>
-        <w:t xml:space="preserve"> </w:t>
-      </w:r>
-      <w:r>
-        <w:rPr>
-          <w:rFonts w:ascii="Arial" w:hAnsi="Arial" w:cs="Arial"/>
-          <w:sz w:val="24"/>
-          <w:szCs w:val="24"/>
-        </w:rPr>
-        <w:t>recomendaciones a los estudiantes más jóvenes.</w:t>
-      </w:r>
-    </w:p>
-    <w:p>
-      <w:pPr>
-        <w:spacing w:line="360" w:lineRule="auto"/>
-        <w:rPr>
-          <w:rFonts w:ascii="Arial" w:hAnsi="Arial" w:cs="Arial"/>
-          <w:sz w:val="24"/>
-          <w:szCs w:val="24"/>
-        </w:rPr>
-      </w:pPr>
-      <w:r>
-        <w:rPr>
-          <w:rFonts w:ascii="Arial" w:hAnsi="Arial" w:cs="Arial"/>
-          <w:sz w:val="24"/>
-          <w:szCs w:val="24"/>
-        </w:rPr>
-        <w:t>● Teléfono celular: Se usará la función de grabación de voz para registrar las entrevistas.</w:t>
-      </w:r>
-    </w:p>
-    <w:p>
-      <w:pPr>
-        <w:spacing w:line="360" w:lineRule="auto"/>
-        <w:rPr>
-          <w:rFonts w:ascii="Arial" w:hAnsi="Arial" w:cs="Arial"/>
-          <w:sz w:val="24"/>
-          <w:szCs w:val="24"/>
-        </w:rPr>
-      </w:pPr>
-      <w:r>
-        <w:rPr>
-          <w:rFonts w:ascii="Arial" w:hAnsi="Arial" w:cs="Arial"/>
-          <w:sz w:val="24"/>
-          <w:szCs w:val="24"/>
-        </w:rPr>
-        <w:t>● Dropbox: Los audios resultantes de las entrevistas serán transferidas a una</w:t>
-      </w:r>
-    </w:p>
-    <w:p>
-      <w:pPr>
-        <w:spacing w:line="360" w:lineRule="auto"/>
-        <w:rPr>
-          <w:rFonts w:ascii="Arial" w:hAnsi="Arial" w:cs="Arial"/>
-          <w:sz w:val="24"/>
-          <w:szCs w:val="24"/>
-        </w:rPr>
-      </w:pPr>
-      <w:r>
-        <w:rPr>
-          <w:rFonts w:ascii="Arial" w:hAnsi="Arial" w:cs="Arial"/>
-          <w:sz w:val="24"/>
-          <w:szCs w:val="24"/>
-        </w:rPr>
-        <w:t>computadora de escritorio mediante este servicio.</w:t>
-      </w:r>
-    </w:p>
-    <w:p>
-      <w:pPr>
-        <w:spacing w:line="360" w:lineRule="auto"/>
-        <w:rPr>
-          <w:rFonts w:ascii="Arial" w:hAnsi="Arial" w:cs="Arial"/>
-          <w:sz w:val="24"/>
-          <w:szCs w:val="24"/>
-        </w:rPr>
-      </w:pPr>
-      <w:r>
-        <w:rPr>
-          <w:rFonts w:ascii="Arial" w:hAnsi="Arial" w:cs="Arial"/>
-          <w:sz w:val="24"/>
-          <w:szCs w:val="24"/>
-        </w:rPr>
-        <w:t>● Trint.com: Usaremos el servicio de transcripción de trint.com para pasar a texto las</w:t>
-      </w:r>
-      <w:r>
-        <w:rPr>
-          <w:rFonts w:ascii="Arial" w:hAnsi="Arial" w:cs="Arial"/>
-          <w:sz w:val="24"/>
-          <w:szCs w:val="24"/>
-        </w:rPr>
-        <w:t xml:space="preserve"> </w:t>
-      </w:r>
-      <w:r>
-        <w:rPr>
-          <w:rFonts w:ascii="Arial" w:hAnsi="Arial" w:cs="Arial"/>
-          <w:sz w:val="24"/>
-          <w:szCs w:val="24"/>
-        </w:rPr>
-        <w:t>entrevistas.</w:t>
       </w:r>
     </w:p>
     <w:p>
@@ -4469,7 +4564,7 @@
 </file>
 
 <file path=customXml/itemProps2.xml><?xml version="1.0" encoding="utf-8"?>
-<ds:datastoreItem xmlns:ds="http://schemas.openxmlformats.org/officeDocument/2006/customXml" ds:itemID="{3A7F07F9-70CD-45C5-ADD4-FFCD4A4EE9C2}">
+<ds:datastoreItem xmlns:ds="http://schemas.openxmlformats.org/officeDocument/2006/customXml" ds:itemID="{C0949B44-7186-4902-B2D3-85130472CF06}">
   <ds:schemaRefs>
     <ds:schemaRef ds:uri="http://schemas.openxmlformats.org/officeDocument/2006/bibliography"/>
   </ds:schemaRefs>

</xml_diff>